<commit_message>
update template for operation and requirement plan
</commit_message>
<xml_diff>
--- a/3. Requirement/AS_RE_OperationRequirement.docx
+++ b/3. Requirement/AS_RE_OperationRequirement.docx
@@ -1,6 +1,6 @@
 
 <file path=word/document.xml><?xml version="1.0" encoding="utf-8"?>
-<w:document xmlns:wpc="http://schemas.microsoft.com/office/word/2010/wordprocessingCanvas" xmlns:mc="http://schemas.openxmlformats.org/markup-compatibility/2006" xmlns:o="urn:schemas-microsoft-com:office:office" xmlns:r="http://schemas.openxmlformats.org/officeDocument/2006/relationships" xmlns:m="http://schemas.openxmlformats.org/officeDocument/2006/math" xmlns:v="urn:schemas-microsoft-com:vml" xmlns:wp14="http://schemas.microsoft.com/office/word/2010/wordprocessingDrawing" xmlns:wp="http://schemas.openxmlformats.org/drawingml/2006/wordprocessingDrawing" xmlns:w10="urn:schemas-microsoft-com:office:word" xmlns:w="http://schemas.openxmlformats.org/wordprocessingml/2006/main" xmlns:w14="http://schemas.microsoft.com/office/word/2010/wordml" xmlns:w15="http://schemas.microsoft.com/office/word/2012/wordml" xmlns:wpg="http://schemas.microsoft.com/office/word/2010/wordprocessingGroup" xmlns:wpi="http://schemas.microsoft.com/office/word/2010/wordprocessingInk" xmlns:wne="http://schemas.microsoft.com/office/word/2006/wordml" xmlns:wps="http://schemas.microsoft.com/office/word/2010/wordprocessingShape" mc:Ignorable="w14 w15 wp14">
+<w:document xmlns:wpc="http://schemas.microsoft.com/office/word/2010/wordprocessingCanvas" xmlns:mc="http://schemas.openxmlformats.org/markup-compatibility/2006" xmlns:o="urn:schemas-microsoft-com:office:office" xmlns:r="http://schemas.openxmlformats.org/officeDocument/2006/relationships" xmlns:m="http://schemas.openxmlformats.org/officeDocument/2006/math" xmlns:v="urn:schemas-microsoft-com:vml" xmlns:wp14="http://schemas.microsoft.com/office/word/2010/wordprocessingDrawing" xmlns:wp="http://schemas.openxmlformats.org/drawingml/2006/wordprocessingDrawing" xmlns:w10="urn:schemas-microsoft-com:office:word" xmlns:w="http://schemas.openxmlformats.org/wordprocessingml/2006/main" xmlns:w14="http://schemas.microsoft.com/office/word/2010/wordml" xmlns:wpg="http://schemas.microsoft.com/office/word/2010/wordprocessingGroup" xmlns:wpi="http://schemas.microsoft.com/office/word/2010/wordprocessingInk" xmlns:wne="http://schemas.microsoft.com/office/word/2006/wordml" xmlns:wps="http://schemas.microsoft.com/office/word/2010/wordprocessingShape" mc:Ignorable="w14 wp14">
   <w:body>
     <w:p>
       <w:pPr>
@@ -21,7 +21,7 @@
           <w:color w:val="FFFFFF" w:themeColor="background1"/>
           <w:sz w:val="72"/>
           <w:szCs w:val="52"/>
-          <w:lang w:eastAsia="vi-VN"/>
+          <w:lang w:val="en-US"/>
         </w:rPr>
         <mc:AlternateContent>
           <mc:Choice Requires="wps">
@@ -95,7 +95,7 @@
               </wp:anchor>
             </w:drawing>
           </mc:Choice>
-          <mc:Fallback>
+          <mc:Fallback xmlns:w15="http://schemas.microsoft.com/office/word/2012/wordml">
             <w:pict>
               <v:rect w14:anchorId="16FC2B1A" id="Rectangle 4" o:spid="_x0000_s1026" style="position:absolute;margin-left:-1.55pt;margin-top:210.55pt;width:482.7pt;height:134.55pt;z-index:-251657216;visibility:visible;mso-wrap-style:square;mso-width-percent:0;mso-wrap-distance-left:9pt;mso-wrap-distance-top:0;mso-wrap-distance-right:9pt;mso-wrap-distance-bottom:0;mso-position-horizontal:absolute;mso-position-horizontal-relative:margin;mso-position-vertical:absolute;mso-position-vertical-relative:text;mso-width-percent:0;mso-width-relative:margin;v-text-anchor:middle" o:gfxdata="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" fillcolor="#1f3763 [1608]" strokecolor="#1f3763 [1608]" strokeweight="1pt">
                 <w10:wrap anchorx="margin"/>
@@ -112,19 +112,7 @@
           <w:szCs w:val="52"/>
           <w:lang w:val="en-US"/>
         </w:rPr>
-        <w:t>Operation Requiremen</w:t>
-      </w:r>
-      <w:bookmarkStart w:id="0" w:name="_GoBack"/>
-      <w:bookmarkEnd w:id="0"/>
-      <w:r>
-        <w:rPr>
-          <w:b/>
-          <w:color w:val="FFFFFF" w:themeColor="background1"/>
-          <w:sz w:val="72"/>
-          <w:szCs w:val="52"/>
-          <w:lang w:val="en-US"/>
-        </w:rPr>
-        <w:t>t</w:t>
+        <w:t>Operation Requirement</w:t>
       </w:r>
     </w:p>
     <w:p>
@@ -1900,8 +1888,8 @@
           <w:sz w:val="28"/>
         </w:rPr>
       </w:pPr>
-      <w:bookmarkStart w:id="1" w:name="_Toc372571729"/>
-      <w:bookmarkStart w:id="2" w:name="_Toc373154354"/>
+      <w:bookmarkStart w:id="0" w:name="_Toc372571729"/>
+      <w:bookmarkStart w:id="1" w:name="_Toc373154354"/>
       <w:r>
         <w:rPr>
           <w:b/>
@@ -1911,8 +1899,8 @@
         <w:lastRenderedPageBreak/>
         <w:t>List of table</w:t>
       </w:r>
+      <w:bookmarkEnd w:id="0"/>
       <w:bookmarkEnd w:id="1"/>
-      <w:bookmarkEnd w:id="2"/>
     </w:p>
     <w:p>
       <w:pPr>
@@ -2567,8 +2555,8 @@
           <w:szCs w:val="28"/>
         </w:rPr>
       </w:pPr>
-      <w:bookmarkStart w:id="3" w:name="_Toc372571730"/>
-      <w:bookmarkStart w:id="4" w:name="_Toc373154355"/>
+      <w:bookmarkStart w:id="2" w:name="_Toc372571730"/>
+      <w:bookmarkStart w:id="3" w:name="_Toc373154355"/>
       <w:r>
         <w:rPr>
           <w:b/>
@@ -2579,8 +2567,8 @@
         <w:lastRenderedPageBreak/>
         <w:t>Revision</w:t>
       </w:r>
+      <w:bookmarkEnd w:id="2"/>
       <w:bookmarkEnd w:id="3"/>
-      <w:bookmarkEnd w:id="4"/>
     </w:p>
     <w:tbl>
       <w:tblPr>
@@ -2968,6 +2956,14 @@
                 <w:lang w:val="en-US"/>
               </w:rPr>
             </w:pPr>
+            <w:r>
+              <w:rPr>
+                <w:sz w:val="24"/>
+                <w:szCs w:val="24"/>
+                <w:lang w:val="en-US"/>
+              </w:rPr>
+              <w:t>25/11/2013</w:t>
+            </w:r>
           </w:p>
         </w:tc>
         <w:tc>
@@ -2992,6 +2988,26 @@
                 <w:lang w:val="en-US"/>
               </w:rPr>
             </w:pPr>
+            <w:proofErr w:type="spellStart"/>
+            <w:r>
+              <w:rPr>
+                <w:i w:val="0"/>
+                <w:sz w:val="24"/>
+                <w:szCs w:val="24"/>
+                <w:lang w:val="en-US"/>
+              </w:rPr>
+              <w:t>Khang</w:t>
+            </w:r>
+            <w:proofErr w:type="spellEnd"/>
+            <w:r>
+              <w:rPr>
+                <w:i w:val="0"/>
+                <w:sz w:val="24"/>
+                <w:szCs w:val="24"/>
+                <w:lang w:val="en-US"/>
+              </w:rPr>
+              <w:t xml:space="preserve"> Huynh</w:t>
+            </w:r>
           </w:p>
         </w:tc>
         <w:tc>
@@ -3013,6 +3029,14 @@
                 <w:lang w:val="en-US"/>
               </w:rPr>
             </w:pPr>
+            <w:r>
+              <w:rPr>
+                <w:sz w:val="24"/>
+                <w:szCs w:val="24"/>
+                <w:lang w:val="en-US"/>
+              </w:rPr>
+              <w:t>Update Template</w:t>
+            </w:r>
           </w:p>
         </w:tc>
       </w:tr>
@@ -3027,7 +3051,7 @@
           <w:lang w:val="en-US"/>
         </w:rPr>
       </w:pPr>
-      <w:bookmarkStart w:id="5" w:name="_Toc373154345"/>
+      <w:bookmarkStart w:id="4" w:name="_Toc373154345"/>
       <w:r>
         <w:rPr>
           <w:color w:val="auto"/>
@@ -3079,7 +3103,7 @@
         </w:rPr>
         <w:t>: Revision history</w:t>
       </w:r>
-      <w:bookmarkEnd w:id="5"/>
+      <w:bookmarkEnd w:id="4"/>
       <w:r>
         <w:rPr>
           <w:sz w:val="24"/>
@@ -3103,8 +3127,8 @@
           <w:sz w:val="28"/>
         </w:rPr>
       </w:pPr>
-      <w:bookmarkStart w:id="6" w:name="_Toc372571731"/>
-      <w:bookmarkStart w:id="7" w:name="_Toc373154356"/>
+      <w:bookmarkStart w:id="5" w:name="_Toc372571731"/>
+      <w:bookmarkStart w:id="6" w:name="_Toc373154356"/>
       <w:r>
         <w:rPr>
           <w:b/>
@@ -3114,8 +3138,8 @@
         <w:lastRenderedPageBreak/>
         <w:t>Introduction</w:t>
       </w:r>
+      <w:bookmarkEnd w:id="5"/>
       <w:bookmarkEnd w:id="6"/>
-      <w:bookmarkEnd w:id="7"/>
     </w:p>
     <w:p>
       <w:pPr>
@@ -3125,16 +3149,16 @@
           <w:numId w:val="23"/>
         </w:numPr>
         <w:spacing w:line="480" w:lineRule="auto"/>
-        <w:ind w:left="1440" w:hanging="720"/>
+        <w:ind w:left="1080"/>
         <w:rPr>
           <w:color w:val="1F3864" w:themeColor="accent5" w:themeShade="80"/>
           <w:sz w:val="24"/>
           <w:lang w:val="en-US"/>
         </w:rPr>
       </w:pPr>
-      <w:bookmarkStart w:id="8" w:name="_Toc358984411"/>
+      <w:bookmarkStart w:id="7" w:name="_Toc358984411"/>
+      <w:bookmarkStart w:id="8" w:name="_Toc373154357"/>
       <w:bookmarkStart w:id="9" w:name="_Toc372571732"/>
-      <w:bookmarkStart w:id="10" w:name="_Toc373154357"/>
       <w:r>
         <w:rPr>
           <w:color w:val="1F3864" w:themeColor="accent5" w:themeShade="80"/>
@@ -3142,8 +3166,8 @@
         </w:rPr>
         <w:t>Purpose</w:t>
       </w:r>
+      <w:bookmarkEnd w:id="7"/>
       <w:bookmarkEnd w:id="8"/>
-      <w:bookmarkEnd w:id="10"/>
     </w:p>
     <w:p>
       <w:pPr>
@@ -3163,21 +3187,22 @@
       <w:pPr>
         <w:pStyle w:val="Heading2"/>
         <w:spacing w:line="480" w:lineRule="auto"/>
+        <w:ind w:left="720"/>
         <w:rPr>
           <w:color w:val="1F3864" w:themeColor="accent5" w:themeShade="80"/>
           <w:sz w:val="24"/>
           <w:lang w:val="en-US"/>
         </w:rPr>
       </w:pPr>
-      <w:bookmarkStart w:id="11" w:name="_Toc358984412"/>
-      <w:bookmarkStart w:id="12" w:name="_Toc373154358"/>
+      <w:bookmarkStart w:id="10" w:name="_Toc358984412"/>
+      <w:bookmarkStart w:id="11" w:name="_Toc373154358"/>
       <w:r>
         <w:rPr>
           <w:color w:val="1F3864" w:themeColor="accent5" w:themeShade="80"/>
           <w:sz w:val="24"/>
           <w:lang w:val="en-US"/>
         </w:rPr>
-        <w:t xml:space="preserve">2.1 </w:t>
+        <w:t xml:space="preserve">2.2 </w:t>
       </w:r>
       <w:r>
         <w:rPr>
@@ -3186,8 +3211,8 @@
         </w:rPr>
         <w:t>Intended Audience and Reading Suggestions</w:t>
       </w:r>
+      <w:bookmarkEnd w:id="10"/>
       <w:bookmarkEnd w:id="11"/>
-      <w:bookmarkEnd w:id="12"/>
     </w:p>
     <w:p>
       <w:pPr>
@@ -3221,20 +3246,20 @@
         <w:pStyle w:val="Heading2"/>
         <w:numPr>
           <w:ilvl w:val="1"/>
-          <w:numId w:val="23"/>
+          <w:numId w:val="25"/>
         </w:numPr>
         <w:spacing w:line="480" w:lineRule="auto"/>
-        <w:ind w:left="1440" w:hanging="720"/>
+        <w:ind w:left="1080"/>
         <w:rPr>
           <w:color w:val="1F3864" w:themeColor="accent5" w:themeShade="80"/>
           <w:sz w:val="24"/>
           <w:lang w:val="en-US"/>
         </w:rPr>
       </w:pPr>
-      <w:bookmarkStart w:id="13" w:name="_Toc340588901"/>
-      <w:bookmarkStart w:id="14" w:name="_Toc356893898"/>
-      <w:bookmarkStart w:id="15" w:name="_Toc358984413"/>
-      <w:bookmarkStart w:id="16" w:name="_Toc373154359"/>
+      <w:bookmarkStart w:id="12" w:name="_Toc340588901"/>
+      <w:bookmarkStart w:id="13" w:name="_Toc356893898"/>
+      <w:bookmarkStart w:id="14" w:name="_Toc358984413"/>
+      <w:bookmarkStart w:id="15" w:name="_Toc373154359"/>
       <w:r>
         <w:rPr>
           <w:color w:val="1F3864" w:themeColor="accent5" w:themeShade="80"/>
@@ -3242,10 +3267,10 @@
         </w:rPr>
         <w:t>Definitions, Acronyms and Abbreviations</w:t>
       </w:r>
+      <w:bookmarkEnd w:id="12"/>
       <w:bookmarkEnd w:id="13"/>
       <w:bookmarkEnd w:id="14"/>
       <w:bookmarkEnd w:id="15"/>
-      <w:bookmarkEnd w:id="16"/>
     </w:p>
     <w:tbl>
       <w:tblPr>
@@ -3487,10 +3512,10 @@
           <w:lang w:val="en-US"/>
         </w:rPr>
       </w:pPr>
+      <w:bookmarkStart w:id="16" w:name="_Toc373154346"/>
       <w:bookmarkStart w:id="17" w:name="_Toc340588902"/>
       <w:bookmarkStart w:id="18" w:name="_Toc356893899"/>
       <w:bookmarkStart w:id="19" w:name="_Toc358984414"/>
-      <w:bookmarkStart w:id="20" w:name="_Toc373154346"/>
       <w:r>
         <w:rPr>
           <w:color w:val="auto"/>
@@ -3542,14 +3567,14 @@
         </w:rPr>
         <w:t>: Acronyms</w:t>
       </w:r>
-      <w:bookmarkEnd w:id="20"/>
+      <w:bookmarkEnd w:id="16"/>
     </w:p>
     <w:p>
       <w:pPr>
         <w:pStyle w:val="Heading2"/>
         <w:numPr>
           <w:ilvl w:val="1"/>
-          <w:numId w:val="23"/>
+          <w:numId w:val="25"/>
         </w:numPr>
         <w:spacing w:line="480" w:lineRule="auto"/>
         <w:ind w:left="1440" w:hanging="720"/>
@@ -3559,7 +3584,7 @@
           <w:lang w:val="en-US"/>
         </w:rPr>
       </w:pPr>
-      <w:bookmarkStart w:id="21" w:name="_Toc373154360"/>
+      <w:bookmarkStart w:id="20" w:name="_Toc373154360"/>
       <w:r>
         <w:rPr>
           <w:color w:val="1F3864" w:themeColor="accent5" w:themeShade="80"/>
@@ -3570,7 +3595,7 @@
       <w:bookmarkEnd w:id="17"/>
       <w:bookmarkEnd w:id="18"/>
       <w:bookmarkEnd w:id="19"/>
-      <w:bookmarkEnd w:id="21"/>
+      <w:bookmarkEnd w:id="20"/>
     </w:p>
     <w:tbl>
       <w:tblPr>
@@ -3843,7 +3868,7 @@
           <w:lang w:val="en-US"/>
         </w:rPr>
       </w:pPr>
-      <w:bookmarkStart w:id="22" w:name="_Toc373154347"/>
+      <w:bookmarkStart w:id="21" w:name="_Toc373154347"/>
       <w:bookmarkEnd w:id="9"/>
       <w:r>
         <w:rPr>
@@ -3896,7 +3921,7 @@
         </w:rPr>
         <w:t>: References</w:t>
       </w:r>
-      <w:bookmarkEnd w:id="22"/>
+      <w:bookmarkEnd w:id="21"/>
     </w:p>
     <w:p>
       <w:pPr>
@@ -3912,6 +3937,8 @@
         </w:rPr>
         <w:br w:type="page"/>
       </w:r>
+      <w:bookmarkStart w:id="22" w:name="_GoBack"/>
+      <w:bookmarkEnd w:id="22"/>
     </w:p>
     <w:p>
       <w:pPr>
@@ -5691,10 +5718,10 @@
       <w:bookmarkEnd w:id="39"/>
     </w:p>
     <w:sectPr>
-      <w:headerReference w:type="default" r:id="rId8"/>
-      <w:footerReference w:type="default" r:id="rId9"/>
-      <w:headerReference w:type="first" r:id="rId10"/>
-      <w:footerReference w:type="first" r:id="rId11"/>
+      <w:headerReference w:type="default" r:id="rId9"/>
+      <w:footerReference w:type="default" r:id="rId10"/>
+      <w:headerReference w:type="first" r:id="rId11"/>
+      <w:footerReference w:type="first" r:id="rId12"/>
       <w:pgSz w:w="11906" w:h="16838"/>
       <w:pgMar w:top="1260" w:right="566" w:bottom="1440" w:left="2250" w:header="720" w:footer="999" w:gutter="0"/>
       <w:pgNumType w:start="0"/>
@@ -5707,7 +5734,7 @@
 </file>
 
 <file path=word/endnotes.xml><?xml version="1.0" encoding="utf-8"?>
-<w:endnotes xmlns:wpc="http://schemas.microsoft.com/office/word/2010/wordprocessingCanvas" xmlns:mc="http://schemas.openxmlformats.org/markup-compatibility/2006" xmlns:o="urn:schemas-microsoft-com:office:office" xmlns:r="http://schemas.openxmlformats.org/officeDocument/2006/relationships" xmlns:m="http://schemas.openxmlformats.org/officeDocument/2006/math" xmlns:v="urn:schemas-microsoft-com:vml" xmlns:wp14="http://schemas.microsoft.com/office/word/2010/wordprocessingDrawing" xmlns:wp="http://schemas.openxmlformats.org/drawingml/2006/wordprocessingDrawing" xmlns:w10="urn:schemas-microsoft-com:office:word" xmlns:w="http://schemas.openxmlformats.org/wordprocessingml/2006/main" xmlns:w14="http://schemas.microsoft.com/office/word/2010/wordml" xmlns:w15="http://schemas.microsoft.com/office/word/2012/wordml" xmlns:wpg="http://schemas.microsoft.com/office/word/2010/wordprocessingGroup" xmlns:wpi="http://schemas.microsoft.com/office/word/2010/wordprocessingInk" xmlns:wne="http://schemas.microsoft.com/office/word/2006/wordml" xmlns:wps="http://schemas.microsoft.com/office/word/2010/wordprocessingShape" mc:Ignorable="w14 w15 wp14">
+<w:endnotes xmlns:wpc="http://schemas.microsoft.com/office/word/2010/wordprocessingCanvas" xmlns:mc="http://schemas.openxmlformats.org/markup-compatibility/2006" xmlns:o="urn:schemas-microsoft-com:office:office" xmlns:r="http://schemas.openxmlformats.org/officeDocument/2006/relationships" xmlns:m="http://schemas.openxmlformats.org/officeDocument/2006/math" xmlns:v="urn:schemas-microsoft-com:vml" xmlns:wp14="http://schemas.microsoft.com/office/word/2010/wordprocessingDrawing" xmlns:wp="http://schemas.openxmlformats.org/drawingml/2006/wordprocessingDrawing" xmlns:w10="urn:schemas-microsoft-com:office:word" xmlns:w="http://schemas.openxmlformats.org/wordprocessingml/2006/main" xmlns:w14="http://schemas.microsoft.com/office/word/2010/wordml" xmlns:wpg="http://schemas.microsoft.com/office/word/2010/wordprocessingGroup" xmlns:wpi="http://schemas.microsoft.com/office/word/2010/wordprocessingInk" xmlns:wne="http://schemas.microsoft.com/office/word/2006/wordml" xmlns:wps="http://schemas.microsoft.com/office/word/2010/wordprocessingShape" mc:Ignorable="w14 wp14">
   <w:endnote w:type="separator" w:id="-1">
     <w:p>
       <w:pPr>
@@ -5732,7 +5759,7 @@
 </file>
 
 <file path=word/footer1.xml><?xml version="1.0" encoding="utf-8"?>
-<w:ftr xmlns:wpc="http://schemas.microsoft.com/office/word/2010/wordprocessingCanvas" xmlns:mc="http://schemas.openxmlformats.org/markup-compatibility/2006" xmlns:o="urn:schemas-microsoft-com:office:office" xmlns:r="http://schemas.openxmlformats.org/officeDocument/2006/relationships" xmlns:m="http://schemas.openxmlformats.org/officeDocument/2006/math" xmlns:v="urn:schemas-microsoft-com:vml" xmlns:wp14="http://schemas.microsoft.com/office/word/2010/wordprocessingDrawing" xmlns:wp="http://schemas.openxmlformats.org/drawingml/2006/wordprocessingDrawing" xmlns:w10="urn:schemas-microsoft-com:office:word" xmlns:w="http://schemas.openxmlformats.org/wordprocessingml/2006/main" xmlns:w14="http://schemas.microsoft.com/office/word/2010/wordml" xmlns:w15="http://schemas.microsoft.com/office/word/2012/wordml" xmlns:wpg="http://schemas.microsoft.com/office/word/2010/wordprocessingGroup" xmlns:wpi="http://schemas.microsoft.com/office/word/2010/wordprocessingInk" xmlns:wne="http://schemas.microsoft.com/office/word/2006/wordml" xmlns:wps="http://schemas.microsoft.com/office/word/2010/wordprocessingShape" mc:Ignorable="w14 w15 wp14">
+<w:ftr xmlns:wpc="http://schemas.microsoft.com/office/word/2010/wordprocessingCanvas" xmlns:mc="http://schemas.openxmlformats.org/markup-compatibility/2006" xmlns:o="urn:schemas-microsoft-com:office:office" xmlns:r="http://schemas.openxmlformats.org/officeDocument/2006/relationships" xmlns:m="http://schemas.openxmlformats.org/officeDocument/2006/math" xmlns:v="urn:schemas-microsoft-com:vml" xmlns:wp14="http://schemas.microsoft.com/office/word/2010/wordprocessingDrawing" xmlns:wp="http://schemas.openxmlformats.org/drawingml/2006/wordprocessingDrawing" xmlns:w10="urn:schemas-microsoft-com:office:word" xmlns:w="http://schemas.openxmlformats.org/wordprocessingml/2006/main" xmlns:w14="http://schemas.microsoft.com/office/word/2010/wordml" xmlns:wpg="http://schemas.microsoft.com/office/word/2010/wordprocessingGroup" xmlns:wpi="http://schemas.microsoft.com/office/word/2010/wordprocessingInk" xmlns:wne="http://schemas.microsoft.com/office/word/2006/wordml" xmlns:wps="http://schemas.microsoft.com/office/word/2010/wordprocessingShape" mc:Ignorable="w14 wp14">
   <w:p>
     <w:pPr>
       <w:pStyle w:val="Footer"/>
@@ -5749,7 +5776,7 @@
         <w:noProof/>
         <w:color w:val="1F3864" w:themeColor="accent5" w:themeShade="80"/>
         <w:sz w:val="24"/>
-        <w:lang w:eastAsia="vi-VN"/>
+        <w:lang w:val="en-US"/>
       </w:rPr>
       <mc:AlternateContent>
         <mc:Choice Requires="wps">
@@ -5811,7 +5838,7 @@
             </wp:anchor>
           </w:drawing>
         </mc:Choice>
-        <mc:Fallback>
+        <mc:Fallback xmlns:w15="http://schemas.microsoft.com/office/word/2012/wordml">
           <w:pict>
             <v:line w14:anchorId="3F3FCAC7" id="Straight Connector 12" o:spid="_x0000_s1026" style="position:absolute;z-index:251675648;visibility:visible;mso-wrap-style:square;mso-width-percent:0;mso-wrap-distance-left:9pt;mso-wrap-distance-top:0;mso-wrap-distance-right:9pt;mso-wrap-distance-bottom:0;mso-position-horizontal:absolute;mso-position-horizontal-relative:text;mso-position-vertical:absolute;mso-position-vertical-relative:text;mso-width-percent:0;mso-width-relative:margin" from="-8.4pt,17.85pt" to="454.35pt,17.85pt" o:gfxdata="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" strokecolor="#1f3763 [1608]" strokeweight="1.5pt">
               <v:stroke joinstyle="miter"/>
@@ -5834,7 +5861,7 @@
 </file>
 
 <file path=word/footer2.xml><?xml version="1.0" encoding="utf-8"?>
-<w:ftr xmlns:wpc="http://schemas.microsoft.com/office/word/2010/wordprocessingCanvas" xmlns:mc="http://schemas.openxmlformats.org/markup-compatibility/2006" xmlns:o="urn:schemas-microsoft-com:office:office" xmlns:r="http://schemas.openxmlformats.org/officeDocument/2006/relationships" xmlns:m="http://schemas.openxmlformats.org/officeDocument/2006/math" xmlns:v="urn:schemas-microsoft-com:vml" xmlns:wp14="http://schemas.microsoft.com/office/word/2010/wordprocessingDrawing" xmlns:wp="http://schemas.openxmlformats.org/drawingml/2006/wordprocessingDrawing" xmlns:w10="urn:schemas-microsoft-com:office:word" xmlns:w="http://schemas.openxmlformats.org/wordprocessingml/2006/main" xmlns:w14="http://schemas.microsoft.com/office/word/2010/wordml" xmlns:w15="http://schemas.microsoft.com/office/word/2012/wordml" xmlns:wpg="http://schemas.microsoft.com/office/word/2010/wordprocessingGroup" xmlns:wpi="http://schemas.microsoft.com/office/word/2010/wordprocessingInk" xmlns:wne="http://schemas.microsoft.com/office/word/2006/wordml" xmlns:wps="http://schemas.microsoft.com/office/word/2010/wordprocessingShape" mc:Ignorable="w14 w15 wp14">
+<w:ftr xmlns:wpc="http://schemas.microsoft.com/office/word/2010/wordprocessingCanvas" xmlns:mc="http://schemas.openxmlformats.org/markup-compatibility/2006" xmlns:o="urn:schemas-microsoft-com:office:office" xmlns:r="http://schemas.openxmlformats.org/officeDocument/2006/relationships" xmlns:m="http://schemas.openxmlformats.org/officeDocument/2006/math" xmlns:v="urn:schemas-microsoft-com:vml" xmlns:wp14="http://schemas.microsoft.com/office/word/2010/wordprocessingDrawing" xmlns:wp="http://schemas.openxmlformats.org/drawingml/2006/wordprocessingDrawing" xmlns:w10="urn:schemas-microsoft-com:office:word" xmlns:w="http://schemas.openxmlformats.org/wordprocessingml/2006/main" xmlns:w14="http://schemas.microsoft.com/office/word/2010/wordml" xmlns:wpg="http://schemas.microsoft.com/office/word/2010/wordprocessingGroup" xmlns:wpi="http://schemas.microsoft.com/office/word/2010/wordprocessingInk" xmlns:wne="http://schemas.microsoft.com/office/word/2006/wordml" xmlns:wps="http://schemas.microsoft.com/office/word/2010/wordprocessingShape" mc:Ignorable="w14 wp14">
   <w:p>
     <w:pPr>
       <w:pStyle w:val="Footer"/>
@@ -5851,7 +5878,7 @@
         <w:noProof/>
         <w:color w:val="1F3864" w:themeColor="accent5" w:themeShade="80"/>
         <w:sz w:val="24"/>
-        <w:lang w:eastAsia="vi-VN"/>
+        <w:lang w:val="en-US"/>
       </w:rPr>
       <mc:AlternateContent>
         <mc:Choice Requires="wps">
@@ -5913,7 +5940,7 @@
             </wp:anchor>
           </w:drawing>
         </mc:Choice>
-        <mc:Fallback>
+        <mc:Fallback xmlns:w15="http://schemas.microsoft.com/office/word/2012/wordml">
           <w:pict>
             <v:line w14:anchorId="4AB177BE" id="Straight Connector 3" o:spid="_x0000_s1026" style="position:absolute;z-index:251681792;visibility:visible;mso-wrap-style:square;mso-width-percent:0;mso-wrap-distance-left:9pt;mso-wrap-distance-top:0;mso-wrap-distance-right:9pt;mso-wrap-distance-bottom:0;mso-position-horizontal:absolute;mso-position-horizontal-relative:text;mso-position-vertical:absolute;mso-position-vertical-relative:text;mso-width-percent:0;mso-width-relative:margin" from="-8.4pt,17.85pt" to="454.35pt,17.85pt" o:gfxdata="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" strokecolor="#1f3763 [1608]" strokeweight="1.5pt">
               <v:stroke joinstyle="miter"/>
@@ -5936,7 +5963,7 @@
 </file>
 
 <file path=word/footnotes.xml><?xml version="1.0" encoding="utf-8"?>
-<w:footnotes xmlns:wpc="http://schemas.microsoft.com/office/word/2010/wordprocessingCanvas" xmlns:mc="http://schemas.openxmlformats.org/markup-compatibility/2006" xmlns:o="urn:schemas-microsoft-com:office:office" xmlns:r="http://schemas.openxmlformats.org/officeDocument/2006/relationships" xmlns:m="http://schemas.openxmlformats.org/officeDocument/2006/math" xmlns:v="urn:schemas-microsoft-com:vml" xmlns:wp14="http://schemas.microsoft.com/office/word/2010/wordprocessingDrawing" xmlns:wp="http://schemas.openxmlformats.org/drawingml/2006/wordprocessingDrawing" xmlns:w10="urn:schemas-microsoft-com:office:word" xmlns:w="http://schemas.openxmlformats.org/wordprocessingml/2006/main" xmlns:w14="http://schemas.microsoft.com/office/word/2010/wordml" xmlns:w15="http://schemas.microsoft.com/office/word/2012/wordml" xmlns:wpg="http://schemas.microsoft.com/office/word/2010/wordprocessingGroup" xmlns:wpi="http://schemas.microsoft.com/office/word/2010/wordprocessingInk" xmlns:wne="http://schemas.microsoft.com/office/word/2006/wordml" xmlns:wps="http://schemas.microsoft.com/office/word/2010/wordprocessingShape" mc:Ignorable="w14 w15 wp14">
+<w:footnotes xmlns:wpc="http://schemas.microsoft.com/office/word/2010/wordprocessingCanvas" xmlns:mc="http://schemas.openxmlformats.org/markup-compatibility/2006" xmlns:o="urn:schemas-microsoft-com:office:office" xmlns:r="http://schemas.openxmlformats.org/officeDocument/2006/relationships" xmlns:m="http://schemas.openxmlformats.org/officeDocument/2006/math" xmlns:v="urn:schemas-microsoft-com:vml" xmlns:wp14="http://schemas.microsoft.com/office/word/2010/wordprocessingDrawing" xmlns:wp="http://schemas.openxmlformats.org/drawingml/2006/wordprocessingDrawing" xmlns:w10="urn:schemas-microsoft-com:office:word" xmlns:w="http://schemas.openxmlformats.org/wordprocessingml/2006/main" xmlns:w14="http://schemas.microsoft.com/office/word/2010/wordml" xmlns:wpg="http://schemas.microsoft.com/office/word/2010/wordprocessingGroup" xmlns:wpi="http://schemas.microsoft.com/office/word/2010/wordprocessingInk" xmlns:wne="http://schemas.microsoft.com/office/word/2006/wordml" xmlns:wps="http://schemas.microsoft.com/office/word/2010/wordprocessingShape" mc:Ignorable="w14 wp14">
   <w:footnote w:type="separator" w:id="-1">
     <w:p>
       <w:pPr>
@@ -5961,7 +5988,7 @@
 </file>
 
 <file path=word/header1.xml><?xml version="1.0" encoding="utf-8"?>
-<w:hdr xmlns:wpc="http://schemas.microsoft.com/office/word/2010/wordprocessingCanvas" xmlns:mc="http://schemas.openxmlformats.org/markup-compatibility/2006" xmlns:o="urn:schemas-microsoft-com:office:office" xmlns:r="http://schemas.openxmlformats.org/officeDocument/2006/relationships" xmlns:m="http://schemas.openxmlformats.org/officeDocument/2006/math" xmlns:v="urn:schemas-microsoft-com:vml" xmlns:wp14="http://schemas.microsoft.com/office/word/2010/wordprocessingDrawing" xmlns:wp="http://schemas.openxmlformats.org/drawingml/2006/wordprocessingDrawing" xmlns:w10="urn:schemas-microsoft-com:office:word" xmlns:w="http://schemas.openxmlformats.org/wordprocessingml/2006/main" xmlns:w14="http://schemas.microsoft.com/office/word/2010/wordml" xmlns:w15="http://schemas.microsoft.com/office/word/2012/wordml" xmlns:wpg="http://schemas.microsoft.com/office/word/2010/wordprocessingGroup" xmlns:wpi="http://schemas.microsoft.com/office/word/2010/wordprocessingInk" xmlns:wne="http://schemas.microsoft.com/office/word/2006/wordml" xmlns:wps="http://schemas.microsoft.com/office/word/2010/wordprocessingShape" mc:Ignorable="w14 w15 wp14">
+<w:hdr xmlns:wpc="http://schemas.microsoft.com/office/word/2010/wordprocessingCanvas" xmlns:mc="http://schemas.openxmlformats.org/markup-compatibility/2006" xmlns:o="urn:schemas-microsoft-com:office:office" xmlns:r="http://schemas.openxmlformats.org/officeDocument/2006/relationships" xmlns:m="http://schemas.openxmlformats.org/officeDocument/2006/math" xmlns:v="urn:schemas-microsoft-com:vml" xmlns:wp14="http://schemas.microsoft.com/office/word/2010/wordprocessingDrawing" xmlns:wp="http://schemas.openxmlformats.org/drawingml/2006/wordprocessingDrawing" xmlns:w10="urn:schemas-microsoft-com:office:word" xmlns:w="http://schemas.openxmlformats.org/wordprocessingml/2006/main" xmlns:w14="http://schemas.microsoft.com/office/word/2010/wordml" xmlns:wpg="http://schemas.microsoft.com/office/word/2010/wordprocessingGroup" xmlns:wpi="http://schemas.microsoft.com/office/word/2010/wordprocessingInk" xmlns:wne="http://schemas.microsoft.com/office/word/2006/wordml" xmlns:wps="http://schemas.microsoft.com/office/word/2010/wordprocessingShape" mc:Ignorable="w14 wp14">
   <w:tbl>
     <w:tblPr>
       <w:tblW w:w="5000" w:type="pct"/>
@@ -6000,7 +6027,7 @@
               <w:noProof/>
               <w:color w:val="1F3864" w:themeColor="accent5" w:themeShade="80"/>
               <w:sz w:val="24"/>
-              <w:lang w:eastAsia="vi-VN"/>
+              <w:lang w:val="en-US"/>
             </w:rPr>
             <mc:AlternateContent>
               <mc:Choice Requires="wps">
@@ -6062,7 +6089,7 @@
                   </wp:anchor>
                 </w:drawing>
               </mc:Choice>
-              <mc:Fallback>
+              <mc:Fallback xmlns:w15="http://schemas.microsoft.com/office/word/2012/wordml">
                 <w:pict>
                   <v:line w14:anchorId="076EE1D9" id="Straight Connector 1" o:spid="_x0000_s1026" style="position:absolute;z-index:251677696;visibility:visible;mso-wrap-style:square;mso-width-percent:0;mso-wrap-distance-left:9pt;mso-wrap-distance-top:0;mso-wrap-distance-right:9pt;mso-wrap-distance-bottom:0;mso-position-horizontal:absolute;mso-position-horizontal-relative:text;mso-position-vertical:absolute;mso-position-vertical-relative:text;mso-width-percent:0;mso-width-relative:margin" from="0,18.9pt" to="462.75pt,18.9pt" o:gfxdata="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" strokecolor="#1f3763 [1608]" strokeweight="1.5pt">
                     <v:stroke joinstyle="miter"/>
@@ -6154,7 +6181,7 @@
               <w:sz w:val="24"/>
               <w:szCs w:val="24"/>
             </w:rPr>
-            <w:t>1</w:t>
+            <w:t>7</w:t>
           </w:r>
           <w:r>
             <w:rPr>
@@ -6181,7 +6208,7 @@
 </file>
 
 <file path=word/header2.xml><?xml version="1.0" encoding="utf-8"?>
-<w:hdr xmlns:wpc="http://schemas.microsoft.com/office/word/2010/wordprocessingCanvas" xmlns:mc="http://schemas.openxmlformats.org/markup-compatibility/2006" xmlns:o="urn:schemas-microsoft-com:office:office" xmlns:r="http://schemas.openxmlformats.org/officeDocument/2006/relationships" xmlns:m="http://schemas.openxmlformats.org/officeDocument/2006/math" xmlns:v="urn:schemas-microsoft-com:vml" xmlns:wp14="http://schemas.microsoft.com/office/word/2010/wordprocessingDrawing" xmlns:wp="http://schemas.openxmlformats.org/drawingml/2006/wordprocessingDrawing" xmlns:w10="urn:schemas-microsoft-com:office:word" xmlns:w="http://schemas.openxmlformats.org/wordprocessingml/2006/main" xmlns:w14="http://schemas.microsoft.com/office/word/2010/wordml" xmlns:w15="http://schemas.microsoft.com/office/word/2012/wordml" xmlns:wpg="http://schemas.microsoft.com/office/word/2010/wordprocessingGroup" xmlns:wpi="http://schemas.microsoft.com/office/word/2010/wordprocessingInk" xmlns:wne="http://schemas.microsoft.com/office/word/2006/wordml" xmlns:wps="http://schemas.microsoft.com/office/word/2010/wordprocessingShape" mc:Ignorable="w14 w15 wp14">
+<w:hdr xmlns:wpc="http://schemas.microsoft.com/office/word/2010/wordprocessingCanvas" xmlns:mc="http://schemas.openxmlformats.org/markup-compatibility/2006" xmlns:o="urn:schemas-microsoft-com:office:office" xmlns:r="http://schemas.openxmlformats.org/officeDocument/2006/relationships" xmlns:m="http://schemas.openxmlformats.org/officeDocument/2006/math" xmlns:v="urn:schemas-microsoft-com:vml" xmlns:wp14="http://schemas.microsoft.com/office/word/2010/wordprocessingDrawing" xmlns:wp="http://schemas.openxmlformats.org/drawingml/2006/wordprocessingDrawing" xmlns:w10="urn:schemas-microsoft-com:office:word" xmlns:w="http://schemas.openxmlformats.org/wordprocessingml/2006/main" xmlns:w14="http://schemas.microsoft.com/office/word/2010/wordml" xmlns:wpg="http://schemas.microsoft.com/office/word/2010/wordprocessingGroup" xmlns:wpi="http://schemas.microsoft.com/office/word/2010/wordprocessingInk" xmlns:wne="http://schemas.microsoft.com/office/word/2006/wordml" xmlns:wps="http://schemas.microsoft.com/office/word/2010/wordprocessingShape" mc:Ignorable="w14 wp14">
   <w:p>
     <w:pPr>
       <w:pStyle w:val="Header"/>
@@ -6198,7 +6225,7 @@
         <w:noProof/>
         <w:color w:val="1F3864" w:themeColor="accent5" w:themeShade="80"/>
         <w:sz w:val="24"/>
-        <w:lang w:eastAsia="vi-VN"/>
+        <w:lang w:val="en-US"/>
       </w:rPr>
       <mc:AlternateContent>
         <mc:Choice Requires="wps">
@@ -6260,7 +6287,7 @@
             </wp:anchor>
           </w:drawing>
         </mc:Choice>
-        <mc:Fallback>
+        <mc:Fallback xmlns:w15="http://schemas.microsoft.com/office/word/2012/wordml">
           <w:pict>
             <v:line w14:anchorId="6626995A" id="Straight Connector 11" o:spid="_x0000_s1026" style="position:absolute;z-index:251679744;visibility:visible;mso-wrap-style:square;mso-width-percent:0;mso-wrap-distance-left:9pt;mso-wrap-distance-top:0;mso-wrap-distance-right:9pt;mso-wrap-distance-bottom:0;mso-position-horizontal:absolute;mso-position-horizontal-relative:text;mso-position-vertical:absolute;mso-position-vertical-relative:text;mso-width-percent:0;mso-width-relative:margin" from="0,18.9pt" to="462.75pt,18.9pt" o:gfxdata="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" strokecolor="#1f3763 [1608]" strokeweight="1.5pt">
               <v:stroke joinstyle="miter"/>
@@ -6306,7 +6333,7 @@
 </file>
 
 <file path=word/numbering.xml><?xml version="1.0" encoding="utf-8"?>
-<w:numbering xmlns:wpc="http://schemas.microsoft.com/office/word/2010/wordprocessingCanvas" xmlns:mc="http://schemas.openxmlformats.org/markup-compatibility/2006" xmlns:o="urn:schemas-microsoft-com:office:office" xmlns:r="http://schemas.openxmlformats.org/officeDocument/2006/relationships" xmlns:m="http://schemas.openxmlformats.org/officeDocument/2006/math" xmlns:v="urn:schemas-microsoft-com:vml" xmlns:wp14="http://schemas.microsoft.com/office/word/2010/wordprocessingDrawing" xmlns:wp="http://schemas.openxmlformats.org/drawingml/2006/wordprocessingDrawing" xmlns:w10="urn:schemas-microsoft-com:office:word" xmlns:w="http://schemas.openxmlformats.org/wordprocessingml/2006/main" xmlns:w14="http://schemas.microsoft.com/office/word/2010/wordml" xmlns:w15="http://schemas.microsoft.com/office/word/2012/wordml" xmlns:wpg="http://schemas.microsoft.com/office/word/2010/wordprocessingGroup" xmlns:wpi="http://schemas.microsoft.com/office/word/2010/wordprocessingInk" xmlns:wne="http://schemas.microsoft.com/office/word/2006/wordml" xmlns:wps="http://schemas.microsoft.com/office/word/2010/wordprocessingShape" mc:Ignorable="w14 w15 wp14">
+<w:numbering xmlns:wpc="http://schemas.microsoft.com/office/word/2010/wordprocessingCanvas" xmlns:mc="http://schemas.openxmlformats.org/markup-compatibility/2006" xmlns:o="urn:schemas-microsoft-com:office:office" xmlns:r="http://schemas.openxmlformats.org/officeDocument/2006/relationships" xmlns:m="http://schemas.openxmlformats.org/officeDocument/2006/math" xmlns:v="urn:schemas-microsoft-com:vml" xmlns:wp14="http://schemas.microsoft.com/office/word/2010/wordprocessingDrawing" xmlns:wp="http://schemas.openxmlformats.org/drawingml/2006/wordprocessingDrawing" xmlns:w10="urn:schemas-microsoft-com:office:word" xmlns:w="http://schemas.openxmlformats.org/wordprocessingml/2006/main" xmlns:w14="http://schemas.microsoft.com/office/word/2010/wordml" xmlns:wpg="http://schemas.microsoft.com/office/word/2010/wordprocessingGroup" xmlns:wpi="http://schemas.microsoft.com/office/word/2010/wordprocessingInk" xmlns:wne="http://schemas.microsoft.com/office/word/2006/wordml" xmlns:wps="http://schemas.microsoft.com/office/word/2010/wordprocessingShape" mc:Ignorable="w14 wp14">
   <w:abstractNum w:abstractNumId="0">
     <w:nsid w:val="0370008E"/>
     <w:multiLevelType w:val="hybridMultilevel"/>
@@ -7497,6 +7524,119 @@
     </w:lvl>
   </w:abstractNum>
   <w:abstractNum w:abstractNumId="12">
+    <w:nsid w:val="374C2916"/>
+    <w:multiLevelType w:val="multilevel"/>
+    <w:tmpl w:val="B5F27264"/>
+    <w:lvl w:ilvl="0">
+      <w:start w:val="2"/>
+      <w:numFmt w:val="decimal"/>
+      <w:lvlText w:val="%1"/>
+      <w:lvlJc w:val="left"/>
+      <w:pPr>
+        <w:ind w:left="360" w:hanging="360"/>
+      </w:pPr>
+      <w:rPr>
+        <w:rFonts w:hint="default"/>
+      </w:rPr>
+    </w:lvl>
+    <w:lvl w:ilvl="1">
+      <w:start w:val="3"/>
+      <w:numFmt w:val="decimal"/>
+      <w:lvlText w:val="%1.%2"/>
+      <w:lvlJc w:val="left"/>
+      <w:pPr>
+        <w:ind w:left="360" w:hanging="360"/>
+      </w:pPr>
+      <w:rPr>
+        <w:rFonts w:hint="default"/>
+      </w:rPr>
+    </w:lvl>
+    <w:lvl w:ilvl="2">
+      <w:start w:val="1"/>
+      <w:numFmt w:val="decimal"/>
+      <w:lvlText w:val="%1.%2.%3"/>
+      <w:lvlJc w:val="left"/>
+      <w:pPr>
+        <w:ind w:left="720" w:hanging="720"/>
+      </w:pPr>
+      <w:rPr>
+        <w:rFonts w:hint="default"/>
+      </w:rPr>
+    </w:lvl>
+    <w:lvl w:ilvl="3">
+      <w:start w:val="1"/>
+      <w:numFmt w:val="decimal"/>
+      <w:lvlText w:val="%1.%2.%3.%4"/>
+      <w:lvlJc w:val="left"/>
+      <w:pPr>
+        <w:ind w:left="720" w:hanging="720"/>
+      </w:pPr>
+      <w:rPr>
+        <w:rFonts w:hint="default"/>
+      </w:rPr>
+    </w:lvl>
+    <w:lvl w:ilvl="4">
+      <w:start w:val="1"/>
+      <w:numFmt w:val="decimal"/>
+      <w:lvlText w:val="%1.%2.%3.%4.%5"/>
+      <w:lvlJc w:val="left"/>
+      <w:pPr>
+        <w:ind w:left="1080" w:hanging="1080"/>
+      </w:pPr>
+      <w:rPr>
+        <w:rFonts w:hint="default"/>
+      </w:rPr>
+    </w:lvl>
+    <w:lvl w:ilvl="5">
+      <w:start w:val="1"/>
+      <w:numFmt w:val="decimal"/>
+      <w:lvlText w:val="%1.%2.%3.%4.%5.%6"/>
+      <w:lvlJc w:val="left"/>
+      <w:pPr>
+        <w:ind w:left="1080" w:hanging="1080"/>
+      </w:pPr>
+      <w:rPr>
+        <w:rFonts w:hint="default"/>
+      </w:rPr>
+    </w:lvl>
+    <w:lvl w:ilvl="6">
+      <w:start w:val="1"/>
+      <w:numFmt w:val="decimal"/>
+      <w:lvlText w:val="%1.%2.%3.%4.%5.%6.%7"/>
+      <w:lvlJc w:val="left"/>
+      <w:pPr>
+        <w:ind w:left="1440" w:hanging="1440"/>
+      </w:pPr>
+      <w:rPr>
+        <w:rFonts w:hint="default"/>
+      </w:rPr>
+    </w:lvl>
+    <w:lvl w:ilvl="7">
+      <w:start w:val="1"/>
+      <w:numFmt w:val="decimal"/>
+      <w:lvlText w:val="%1.%2.%3.%4.%5.%6.%7.%8"/>
+      <w:lvlJc w:val="left"/>
+      <w:pPr>
+        <w:ind w:left="1440" w:hanging="1440"/>
+      </w:pPr>
+      <w:rPr>
+        <w:rFonts w:hint="default"/>
+      </w:rPr>
+    </w:lvl>
+    <w:lvl w:ilvl="8">
+      <w:start w:val="1"/>
+      <w:numFmt w:val="decimal"/>
+      <w:lvlText w:val="%1.%2.%3.%4.%5.%6.%7.%8.%9"/>
+      <w:lvlJc w:val="left"/>
+      <w:pPr>
+        <w:ind w:left="1800" w:hanging="1800"/>
+      </w:pPr>
+      <w:rPr>
+        <w:rFonts w:hint="default"/>
+      </w:rPr>
+    </w:lvl>
+  </w:abstractNum>
+  <w:abstractNum w:abstractNumId="13">
     <w:nsid w:val="38D74AF6"/>
     <w:multiLevelType w:val="multilevel"/>
     <w:tmpl w:val="EE0A83BC"/>
@@ -7609,7 +7749,7 @@
       </w:rPr>
     </w:lvl>
   </w:abstractNum>
-  <w:abstractNum w:abstractNumId="13">
+  <w:abstractNum w:abstractNumId="14">
     <w:nsid w:val="39147087"/>
     <w:multiLevelType w:val="hybridMultilevel"/>
     <w:tmpl w:val="71345534"/>
@@ -7722,7 +7862,7 @@
       </w:rPr>
     </w:lvl>
   </w:abstractNum>
-  <w:abstractNum w:abstractNumId="14">
+  <w:abstractNum w:abstractNumId="15">
     <w:nsid w:val="3A9C287E"/>
     <w:multiLevelType w:val="hybridMultilevel"/>
     <w:tmpl w:val="5E22D1C4"/>
@@ -7835,7 +7975,7 @@
       </w:rPr>
     </w:lvl>
   </w:abstractNum>
-  <w:abstractNum w:abstractNumId="15">
+  <w:abstractNum w:abstractNumId="16">
     <w:nsid w:val="4F72207B"/>
     <w:multiLevelType w:val="hybridMultilevel"/>
     <w:tmpl w:val="3EC09AB8"/>
@@ -7948,7 +8088,7 @@
       </w:rPr>
     </w:lvl>
   </w:abstractNum>
-  <w:abstractNum w:abstractNumId="16">
+  <w:abstractNum w:abstractNumId="17">
     <w:nsid w:val="55F84FA2"/>
     <w:multiLevelType w:val="hybridMultilevel"/>
     <w:tmpl w:val="0CB6E548"/>
@@ -8060,7 +8200,7 @@
       </w:rPr>
     </w:lvl>
   </w:abstractNum>
-  <w:abstractNum w:abstractNumId="17">
+  <w:abstractNum w:abstractNumId="18">
     <w:nsid w:val="5AFA68BE"/>
     <w:multiLevelType w:val="multilevel"/>
     <w:tmpl w:val="D6C49406"/>
@@ -8181,7 +8321,7 @@
       </w:rPr>
     </w:lvl>
   </w:abstractNum>
-  <w:abstractNum w:abstractNumId="18">
+  <w:abstractNum w:abstractNumId="19">
     <w:nsid w:val="5CB01EA2"/>
     <w:multiLevelType w:val="hybridMultilevel"/>
     <w:tmpl w:val="A3DEFD2C"/>
@@ -8294,7 +8434,7 @@
       </w:rPr>
     </w:lvl>
   </w:abstractNum>
-  <w:abstractNum w:abstractNumId="19">
+  <w:abstractNum w:abstractNumId="20">
     <w:nsid w:val="61ED1639"/>
     <w:multiLevelType w:val="multilevel"/>
     <w:tmpl w:val="60D8D7F6"/>
@@ -8407,7 +8547,7 @@
       </w:rPr>
     </w:lvl>
   </w:abstractNum>
-  <w:abstractNum w:abstractNumId="20">
+  <w:abstractNum w:abstractNumId="21">
     <w:nsid w:val="6A3A07C5"/>
     <w:multiLevelType w:val="multilevel"/>
     <w:tmpl w:val="875A0D00"/>
@@ -8529,7 +8669,7 @@
       </w:rPr>
     </w:lvl>
   </w:abstractNum>
-  <w:abstractNum w:abstractNumId="21">
+  <w:abstractNum w:abstractNumId="22">
     <w:nsid w:val="6A7603CB"/>
     <w:multiLevelType w:val="hybridMultilevel"/>
     <w:tmpl w:val="4670CB4A"/>
@@ -8642,7 +8782,7 @@
       </w:rPr>
     </w:lvl>
   </w:abstractNum>
-  <w:abstractNum w:abstractNumId="22">
+  <w:abstractNum w:abstractNumId="23">
     <w:nsid w:val="6C5955E5"/>
     <w:multiLevelType w:val="multilevel"/>
     <w:tmpl w:val="04090025"/>
@@ -8728,7 +8868,7 @@
       </w:pPr>
     </w:lvl>
   </w:abstractNum>
-  <w:abstractNum w:abstractNumId="23">
+  <w:abstractNum w:abstractNumId="24">
     <w:nsid w:val="720038F6"/>
     <w:multiLevelType w:val="hybridMultilevel"/>
     <w:tmpl w:val="074C3C38"/>
@@ -8842,10 +8982,10 @@
     </w:lvl>
   </w:abstractNum>
   <w:num w:numId="1">
-    <w:abstractNumId w:val="20"/>
+    <w:abstractNumId w:val="21"/>
   </w:num>
   <w:num w:numId="2">
-    <w:abstractNumId w:val="17"/>
+    <w:abstractNumId w:val="18"/>
   </w:num>
   <w:num w:numId="3">
     <w:abstractNumId w:val="4"/>
@@ -8854,13 +8994,13 @@
     <w:abstractNumId w:val="7"/>
   </w:num>
   <w:num w:numId="5">
-    <w:abstractNumId w:val="15"/>
+    <w:abstractNumId w:val="16"/>
   </w:num>
   <w:num w:numId="6">
-    <w:abstractNumId w:val="13"/>
+    <w:abstractNumId w:val="14"/>
   </w:num>
   <w:num w:numId="7">
-    <w:abstractNumId w:val="21"/>
+    <w:abstractNumId w:val="22"/>
   </w:num>
   <w:num w:numId="8">
     <w:abstractNumId w:val="9"/>
@@ -8878,28 +9018,28 @@
     <w:abstractNumId w:val="10"/>
   </w:num>
   <w:num w:numId="13">
-    <w:abstractNumId w:val="18"/>
+    <w:abstractNumId w:val="19"/>
   </w:num>
   <w:num w:numId="14">
-    <w:abstractNumId w:val="23"/>
+    <w:abstractNumId w:val="24"/>
   </w:num>
   <w:num w:numId="15">
     <w:abstractNumId w:val="1"/>
   </w:num>
   <w:num w:numId="16">
-    <w:abstractNumId w:val="14"/>
+    <w:abstractNumId w:val="15"/>
   </w:num>
   <w:num w:numId="17">
-    <w:abstractNumId w:val="22"/>
+    <w:abstractNumId w:val="23"/>
   </w:num>
   <w:num w:numId="18">
-    <w:abstractNumId w:val="16"/>
+    <w:abstractNumId w:val="17"/>
   </w:num>
   <w:num w:numId="19">
     <w:abstractNumId w:val="0"/>
   </w:num>
   <w:num w:numId="20">
-    <w:abstractNumId w:val="12"/>
+    <w:abstractNumId w:val="13"/>
   </w:num>
   <w:num w:numId="21">
     <w:abstractNumId w:val="11"/>
@@ -8908,16 +9048,19 @@
     <w:abstractNumId w:val="2"/>
   </w:num>
   <w:num w:numId="23">
-    <w:abstractNumId w:val="19"/>
+    <w:abstractNumId w:val="20"/>
   </w:num>
   <w:num w:numId="24">
     <w:abstractNumId w:val="5"/>
+  </w:num>
+  <w:num w:numId="25">
+    <w:abstractNumId w:val="12"/>
   </w:num>
 </w:numbering>
 </file>
 
 <file path=word/styles.xml><?xml version="1.0" encoding="utf-8"?>
-<w:styles xmlns:mc="http://schemas.openxmlformats.org/markup-compatibility/2006" xmlns:r="http://schemas.openxmlformats.org/officeDocument/2006/relationships" xmlns:w="http://schemas.openxmlformats.org/wordprocessingml/2006/main" xmlns:w14="http://schemas.microsoft.com/office/word/2010/wordml" xmlns:w15="http://schemas.microsoft.com/office/word/2012/wordml" mc:Ignorable="w14 w15">
+<w:styles xmlns:mc="http://schemas.openxmlformats.org/markup-compatibility/2006" xmlns:r="http://schemas.openxmlformats.org/officeDocument/2006/relationships" xmlns:w="http://schemas.openxmlformats.org/wordprocessingml/2006/main" xmlns:w14="http://schemas.microsoft.com/office/word/2010/wordml" mc:Ignorable="w14">
   <w:docDefaults>
     <w:rPrDefault>
       <w:rPr>
@@ -8933,378 +9076,144 @@
       </w:pPr>
     </w:pPrDefault>
   </w:docDefaults>
-  <w:latentStyles w:defLockedState="0" w:defUIPriority="99" w:defSemiHidden="0" w:defUnhideWhenUsed="0" w:defQFormat="0" w:count="371">
-    <w:lsdException w:name="Normal" w:uiPriority="0" w:qFormat="1"/>
-    <w:lsdException w:name="heading 1" w:uiPriority="9" w:qFormat="1"/>
-    <w:lsdException w:name="heading 2" w:semiHidden="1" w:uiPriority="9" w:unhideWhenUsed="1" w:qFormat="1"/>
-    <w:lsdException w:name="heading 3" w:semiHidden="1" w:uiPriority="9" w:unhideWhenUsed="1" w:qFormat="1"/>
-    <w:lsdException w:name="heading 4" w:semiHidden="1" w:uiPriority="9" w:unhideWhenUsed="1" w:qFormat="1"/>
-    <w:lsdException w:name="heading 5" w:semiHidden="1" w:uiPriority="9" w:unhideWhenUsed="1" w:qFormat="1"/>
-    <w:lsdException w:name="heading 6" w:semiHidden="1" w:uiPriority="0" w:unhideWhenUsed="1" w:qFormat="1"/>
-    <w:lsdException w:name="heading 7" w:semiHidden="1" w:uiPriority="9" w:unhideWhenUsed="1" w:qFormat="1"/>
-    <w:lsdException w:name="heading 8" w:semiHidden="1" w:uiPriority="9" w:unhideWhenUsed="1" w:qFormat="1"/>
-    <w:lsdException w:name="heading 9" w:semiHidden="1" w:uiPriority="9" w:unhideWhenUsed="1" w:qFormat="1"/>
-    <w:lsdException w:name="index 1" w:semiHidden="1" w:unhideWhenUsed="1"/>
-    <w:lsdException w:name="index 2" w:semiHidden="1" w:unhideWhenUsed="1"/>
-    <w:lsdException w:name="index 3" w:semiHidden="1" w:unhideWhenUsed="1"/>
-    <w:lsdException w:name="index 4" w:semiHidden="1" w:unhideWhenUsed="1"/>
-    <w:lsdException w:name="index 5" w:semiHidden="1" w:unhideWhenUsed="1"/>
-    <w:lsdException w:name="index 6" w:semiHidden="1" w:unhideWhenUsed="1"/>
-    <w:lsdException w:name="index 7" w:semiHidden="1" w:unhideWhenUsed="1"/>
-    <w:lsdException w:name="index 8" w:semiHidden="1" w:unhideWhenUsed="1"/>
-    <w:lsdException w:name="index 9" w:semiHidden="1" w:unhideWhenUsed="1"/>
-    <w:lsdException w:name="toc 1" w:semiHidden="1" w:uiPriority="39" w:unhideWhenUsed="1"/>
-    <w:lsdException w:name="toc 2" w:semiHidden="1" w:uiPriority="39" w:unhideWhenUsed="1"/>
-    <w:lsdException w:name="toc 3" w:semiHidden="1" w:uiPriority="39" w:unhideWhenUsed="1"/>
-    <w:lsdException w:name="toc 4" w:semiHidden="1" w:uiPriority="39" w:unhideWhenUsed="1"/>
-    <w:lsdException w:name="toc 5" w:semiHidden="1" w:uiPriority="39" w:unhideWhenUsed="1"/>
-    <w:lsdException w:name="toc 6" w:semiHidden="1" w:uiPriority="39" w:unhideWhenUsed="1"/>
-    <w:lsdException w:name="toc 7" w:semiHidden="1" w:uiPriority="39" w:unhideWhenUsed="1"/>
-    <w:lsdException w:name="toc 8" w:semiHidden="1" w:uiPriority="39" w:unhideWhenUsed="1"/>
-    <w:lsdException w:name="toc 9" w:semiHidden="1" w:uiPriority="39" w:unhideWhenUsed="1"/>
-    <w:lsdException w:name="Normal Indent" w:semiHidden="1" w:unhideWhenUsed="1"/>
-    <w:lsdException w:name="footnote text" w:semiHidden="1" w:unhideWhenUsed="1"/>
-    <w:lsdException w:name="annotation text" w:semiHidden="1" w:unhideWhenUsed="1"/>
-    <w:lsdException w:name="header" w:semiHidden="1" w:unhideWhenUsed="1"/>
-    <w:lsdException w:name="footer" w:semiHidden="1" w:unhideWhenUsed="1"/>
-    <w:lsdException w:name="index heading" w:semiHidden="1" w:unhideWhenUsed="1"/>
-    <w:lsdException w:name="caption" w:semiHidden="1" w:uiPriority="35" w:unhideWhenUsed="1" w:qFormat="1"/>
-    <w:lsdException w:name="table of figures" w:semiHidden="1" w:unhideWhenUsed="1"/>
-    <w:lsdException w:name="envelope address" w:semiHidden="1" w:unhideWhenUsed="1"/>
-    <w:lsdException w:name="envelope return" w:semiHidden="1" w:unhideWhenUsed="1"/>
-    <w:lsdException w:name="footnote reference" w:semiHidden="1" w:unhideWhenUsed="1"/>
-    <w:lsdException w:name="annotation reference" w:semiHidden="1" w:unhideWhenUsed="1"/>
-    <w:lsdException w:name="line number" w:semiHidden="1" w:unhideWhenUsed="1"/>
-    <w:lsdException w:name="page number" w:semiHidden="1" w:unhideWhenUsed="1"/>
-    <w:lsdException w:name="endnote reference" w:semiHidden="1" w:unhideWhenUsed="1"/>
-    <w:lsdException w:name="endnote text" w:semiHidden="1" w:unhideWhenUsed="1"/>
-    <w:lsdException w:name="table of authorities" w:semiHidden="1" w:unhideWhenUsed="1"/>
-    <w:lsdException w:name="macro" w:semiHidden="1" w:unhideWhenUsed="1"/>
-    <w:lsdException w:name="toa heading" w:semiHidden="1" w:unhideWhenUsed="1"/>
-    <w:lsdException w:name="List" w:semiHidden="1" w:unhideWhenUsed="1"/>
-    <w:lsdException w:name="List Bullet" w:semiHidden="1" w:unhideWhenUsed="1"/>
-    <w:lsdException w:name="List Number" w:semiHidden="1" w:unhideWhenUsed="1"/>
-    <w:lsdException w:name="List 2" w:semiHidden="1" w:unhideWhenUsed="1"/>
-    <w:lsdException w:name="List 3" w:semiHidden="1" w:unhideWhenUsed="1"/>
-    <w:lsdException w:name="List 4" w:semiHidden="1" w:unhideWhenUsed="1"/>
-    <w:lsdException w:name="List 5" w:semiHidden="1" w:unhideWhenUsed="1"/>
-    <w:lsdException w:name="List Bullet 2" w:semiHidden="1" w:unhideWhenUsed="1"/>
-    <w:lsdException w:name="List Bullet 3" w:semiHidden="1" w:unhideWhenUsed="1"/>
-    <w:lsdException w:name="List Bullet 4" w:semiHidden="1" w:unhideWhenUsed="1"/>
-    <w:lsdException w:name="List Bullet 5" w:semiHidden="1" w:unhideWhenUsed="1"/>
-    <w:lsdException w:name="List Number 2" w:semiHidden="1" w:unhideWhenUsed="1"/>
-    <w:lsdException w:name="List Number 3" w:semiHidden="1" w:unhideWhenUsed="1"/>
-    <w:lsdException w:name="List Number 4" w:semiHidden="1" w:unhideWhenUsed="1"/>
-    <w:lsdException w:name="List Number 5" w:semiHidden="1" w:unhideWhenUsed="1"/>
-    <w:lsdException w:name="Title" w:uiPriority="10" w:qFormat="1"/>
-    <w:lsdException w:name="Closing" w:semiHidden="1" w:unhideWhenUsed="1"/>
-    <w:lsdException w:name="Signature" w:semiHidden="1" w:unhideWhenUsed="1"/>
-    <w:lsdException w:name="Default Paragraph Font" w:semiHidden="1" w:uiPriority="1" w:unhideWhenUsed="1"/>
-    <w:lsdException w:name="Body Text" w:semiHidden="1" w:unhideWhenUsed="1"/>
-    <w:lsdException w:name="Body Text Indent" w:semiHidden="1" w:unhideWhenUsed="1"/>
-    <w:lsdException w:name="List Continue" w:semiHidden="1" w:unhideWhenUsed="1"/>
-    <w:lsdException w:name="List Continue 2" w:semiHidden="1" w:unhideWhenUsed="1"/>
-    <w:lsdException w:name="List Continue 3" w:semiHidden="1" w:unhideWhenUsed="1"/>
-    <w:lsdException w:name="List Continue 4" w:semiHidden="1" w:unhideWhenUsed="1"/>
-    <w:lsdException w:name="List Continue 5" w:semiHidden="1" w:unhideWhenUsed="1"/>
-    <w:lsdException w:name="Message Header" w:semiHidden="1" w:unhideWhenUsed="1"/>
-    <w:lsdException w:name="Subtitle" w:uiPriority="11" w:qFormat="1"/>
-    <w:lsdException w:name="Salutation" w:semiHidden="1" w:unhideWhenUsed="1"/>
-    <w:lsdException w:name="Date" w:semiHidden="1" w:unhideWhenUsed="1"/>
-    <w:lsdException w:name="Body Text First Indent" w:semiHidden="1" w:unhideWhenUsed="1"/>
-    <w:lsdException w:name="Body Text First Indent 2" w:semiHidden="1" w:unhideWhenUsed="1"/>
-    <w:lsdException w:name="Note Heading" w:semiHidden="1" w:unhideWhenUsed="1"/>
-    <w:lsdException w:name="Body Text 2" w:semiHidden="1" w:unhideWhenUsed="1"/>
-    <w:lsdException w:name="Body Text 3" w:semiHidden="1" w:unhideWhenUsed="1"/>
-    <w:lsdException w:name="Body Text Indent 2" w:semiHidden="1" w:unhideWhenUsed="1"/>
-    <w:lsdException w:name="Body Text Indent 3" w:semiHidden="1" w:unhideWhenUsed="1"/>
-    <w:lsdException w:name="Block Text" w:semiHidden="1" w:unhideWhenUsed="1"/>
-    <w:lsdException w:name="Hyperlink" w:semiHidden="1" w:unhideWhenUsed="1"/>
-    <w:lsdException w:name="FollowedHyperlink" w:semiHidden="1" w:unhideWhenUsed="1"/>
-    <w:lsdException w:name="Strong" w:uiPriority="22" w:qFormat="1"/>
-    <w:lsdException w:name="Emphasis" w:uiPriority="20" w:qFormat="1"/>
-    <w:lsdException w:name="Document Map" w:semiHidden="1" w:unhideWhenUsed="1"/>
-    <w:lsdException w:name="Plain Text" w:semiHidden="1" w:unhideWhenUsed="1"/>
-    <w:lsdException w:name="E-mail Signature" w:semiHidden="1" w:unhideWhenUsed="1"/>
-    <w:lsdException w:name="HTML Top of Form" w:semiHidden="1" w:unhideWhenUsed="1"/>
-    <w:lsdException w:name="HTML Bottom of Form" w:semiHidden="1" w:unhideWhenUsed="1"/>
-    <w:lsdException w:name="Normal (Web)" w:semiHidden="1" w:unhideWhenUsed="1"/>
-    <w:lsdException w:name="HTML Acronym" w:semiHidden="1" w:unhideWhenUsed="1"/>
-    <w:lsdException w:name="HTML Address" w:semiHidden="1" w:unhideWhenUsed="1"/>
-    <w:lsdException w:name="HTML Cite" w:semiHidden="1" w:unhideWhenUsed="1"/>
-    <w:lsdException w:name="HTML Code" w:semiHidden="1" w:unhideWhenUsed="1"/>
-    <w:lsdException w:name="HTML Definition" w:semiHidden="1" w:unhideWhenUsed="1"/>
-    <w:lsdException w:name="HTML Keyboard" w:semiHidden="1" w:unhideWhenUsed="1"/>
-    <w:lsdException w:name="HTML Preformatted" w:semiHidden="1" w:unhideWhenUsed="1"/>
-    <w:lsdException w:name="HTML Sample" w:semiHidden="1" w:unhideWhenUsed="1"/>
-    <w:lsdException w:name="HTML Typewriter" w:semiHidden="1" w:unhideWhenUsed="1"/>
-    <w:lsdException w:name="HTML Variable" w:semiHidden="1" w:unhideWhenUsed="1"/>
-    <w:lsdException w:name="Normal Table" w:semiHidden="1" w:unhideWhenUsed="1"/>
-    <w:lsdException w:name="annotation subject" w:semiHidden="1" w:unhideWhenUsed="1"/>
-    <w:lsdException w:name="No List" w:semiHidden="1" w:unhideWhenUsed="1"/>
-    <w:lsdException w:name="Outline List 1" w:semiHidden="1" w:unhideWhenUsed="1"/>
-    <w:lsdException w:name="Outline List 2" w:semiHidden="1" w:unhideWhenUsed="1"/>
-    <w:lsdException w:name="Outline List 3" w:semiHidden="1" w:unhideWhenUsed="1"/>
-    <w:lsdException w:name="Table Simple 1" w:semiHidden="1" w:unhideWhenUsed="1"/>
-    <w:lsdException w:name="Table Simple 2" w:semiHidden="1" w:unhideWhenUsed="1"/>
-    <w:lsdException w:name="Table Simple 3" w:semiHidden="1" w:unhideWhenUsed="1"/>
-    <w:lsdException w:name="Table Classic 1" w:semiHidden="1" w:unhideWhenUsed="1"/>
-    <w:lsdException w:name="Table Classic 2" w:semiHidden="1" w:unhideWhenUsed="1"/>
-    <w:lsdException w:name="Table Classic 3" w:semiHidden="1" w:unhideWhenUsed="1"/>
-    <w:lsdException w:name="Table Classic 4" w:semiHidden="1" w:unhideWhenUsed="1"/>
-    <w:lsdException w:name="Table Colorful 1" w:semiHidden="1" w:unhideWhenUsed="1"/>
-    <w:lsdException w:name="Table Colorful 2" w:semiHidden="1" w:unhideWhenUsed="1"/>
-    <w:lsdException w:name="Table Colorful 3" w:semiHidden="1" w:unhideWhenUsed="1"/>
-    <w:lsdException w:name="Table Columns 1" w:semiHidden="1" w:unhideWhenUsed="1"/>
-    <w:lsdException w:name="Table Columns 2" w:semiHidden="1" w:unhideWhenUsed="1"/>
-    <w:lsdException w:name="Table Columns 3" w:semiHidden="1" w:unhideWhenUsed="1"/>
-    <w:lsdException w:name="Table Columns 4" w:semiHidden="1" w:unhideWhenUsed="1"/>
-    <w:lsdException w:name="Table Columns 5" w:semiHidden="1" w:unhideWhenUsed="1"/>
-    <w:lsdException w:name="Table Grid 1" w:semiHidden="1" w:unhideWhenUsed="1"/>
-    <w:lsdException w:name="Table Grid 2" w:semiHidden="1" w:unhideWhenUsed="1"/>
-    <w:lsdException w:name="Table Grid 3" w:semiHidden="1" w:unhideWhenUsed="1"/>
-    <w:lsdException w:name="Table Grid 4" w:semiHidden="1" w:unhideWhenUsed="1"/>
-    <w:lsdException w:name="Table Grid 5" w:semiHidden="1" w:unhideWhenUsed="1"/>
-    <w:lsdException w:name="Table Grid 6" w:semiHidden="1" w:unhideWhenUsed="1"/>
-    <w:lsdException w:name="Table Grid 7" w:semiHidden="1" w:unhideWhenUsed="1"/>
-    <w:lsdException w:name="Table Grid 8" w:semiHidden="1" w:unhideWhenUsed="1"/>
-    <w:lsdException w:name="Table List 1" w:semiHidden="1" w:unhideWhenUsed="1"/>
-    <w:lsdException w:name="Table List 2" w:semiHidden="1" w:unhideWhenUsed="1"/>
-    <w:lsdException w:name="Table List 3" w:semiHidden="1" w:unhideWhenUsed="1"/>
-    <w:lsdException w:name="Table List 4" w:semiHidden="1" w:unhideWhenUsed="1"/>
-    <w:lsdException w:name="Table List 5" w:semiHidden="1" w:unhideWhenUsed="1"/>
-    <w:lsdException w:name="Table List 6" w:semiHidden="1" w:unhideWhenUsed="1"/>
-    <w:lsdException w:name="Table List 7" w:semiHidden="1" w:unhideWhenUsed="1"/>
-    <w:lsdException w:name="Table List 8" w:semiHidden="1" w:unhideWhenUsed="1"/>
-    <w:lsdException w:name="Table 3D effects 1" w:semiHidden="1" w:unhideWhenUsed="1"/>
-    <w:lsdException w:name="Table 3D effects 2" w:semiHidden="1" w:unhideWhenUsed="1"/>
-    <w:lsdException w:name="Table 3D effects 3" w:semiHidden="1" w:unhideWhenUsed="1"/>
-    <w:lsdException w:name="Table Contemporary" w:semiHidden="1" w:unhideWhenUsed="1"/>
-    <w:lsdException w:name="Table Elegant" w:semiHidden="1" w:unhideWhenUsed="1"/>
-    <w:lsdException w:name="Table Professional" w:semiHidden="1" w:unhideWhenUsed="1"/>
-    <w:lsdException w:name="Table Subtle 1" w:semiHidden="1" w:unhideWhenUsed="1"/>
-    <w:lsdException w:name="Table Subtle 2" w:semiHidden="1" w:unhideWhenUsed="1"/>
-    <w:lsdException w:name="Table Web 1" w:semiHidden="1" w:unhideWhenUsed="1"/>
-    <w:lsdException w:name="Table Web 2" w:semiHidden="1" w:unhideWhenUsed="1"/>
-    <w:lsdException w:name="Table Web 3" w:semiHidden="1" w:unhideWhenUsed="1"/>
-    <w:lsdException w:name="Balloon Text" w:semiHidden="1" w:unhideWhenUsed="1"/>
-    <w:lsdException w:name="Table Grid" w:uiPriority="39"/>
-    <w:lsdException w:name="Table Theme" w:semiHidden="1" w:unhideWhenUsed="1"/>
-    <w:lsdException w:name="Placeholder Text" w:semiHidden="1"/>
-    <w:lsdException w:name="No Spacing" w:uiPriority="1" w:qFormat="1"/>
-    <w:lsdException w:name="Light Shading" w:uiPriority="60"/>
-    <w:lsdException w:name="Light List" w:uiPriority="61"/>
-    <w:lsdException w:name="Light Grid" w:uiPriority="62"/>
-    <w:lsdException w:name="Medium Shading 1" w:uiPriority="63"/>
-    <w:lsdException w:name="Medium Shading 2" w:uiPriority="64"/>
-    <w:lsdException w:name="Medium List 1" w:uiPriority="65"/>
-    <w:lsdException w:name="Medium List 2" w:uiPriority="66"/>
-    <w:lsdException w:name="Medium Grid 1" w:uiPriority="67"/>
-    <w:lsdException w:name="Medium Grid 2" w:uiPriority="68"/>
-    <w:lsdException w:name="Medium Grid 3" w:uiPriority="69"/>
-    <w:lsdException w:name="Dark List" w:uiPriority="70"/>
-    <w:lsdException w:name="Colorful Shading" w:uiPriority="71"/>
-    <w:lsdException w:name="Colorful List" w:uiPriority="72"/>
-    <w:lsdException w:name="Colorful Grid" w:uiPriority="73"/>
-    <w:lsdException w:name="Light Shading Accent 1" w:uiPriority="60"/>
-    <w:lsdException w:name="Light List Accent 1" w:uiPriority="61"/>
-    <w:lsdException w:name="Light Grid Accent 1" w:uiPriority="62"/>
-    <w:lsdException w:name="Medium Shading 1 Accent 1" w:uiPriority="63"/>
-    <w:lsdException w:name="Medium Shading 2 Accent 1" w:uiPriority="64"/>
-    <w:lsdException w:name="Medium List 1 Accent 1" w:uiPriority="65"/>
-    <w:lsdException w:name="Revision" w:semiHidden="1"/>
-    <w:lsdException w:name="List Paragraph" w:qFormat="1"/>
-    <w:lsdException w:name="Quote" w:uiPriority="29" w:qFormat="1"/>
-    <w:lsdException w:name="Intense Quote" w:uiPriority="30" w:qFormat="1"/>
-    <w:lsdException w:name="Medium List 2 Accent 1" w:uiPriority="66"/>
-    <w:lsdException w:name="Medium Grid 1 Accent 1" w:uiPriority="67"/>
-    <w:lsdException w:name="Medium Grid 2 Accent 1" w:uiPriority="68"/>
-    <w:lsdException w:name="Medium Grid 3 Accent 1" w:uiPriority="69"/>
-    <w:lsdException w:name="Dark List Accent 1" w:uiPriority="70"/>
-    <w:lsdException w:name="Colorful Shading Accent 1" w:uiPriority="71"/>
-    <w:lsdException w:name="Colorful List Accent 1" w:uiPriority="72"/>
-    <w:lsdException w:name="Colorful Grid Accent 1" w:uiPriority="73"/>
-    <w:lsdException w:name="Light Shading Accent 2" w:uiPriority="60"/>
-    <w:lsdException w:name="Light List Accent 2" w:uiPriority="61"/>
-    <w:lsdException w:name="Light Grid Accent 2" w:uiPriority="62"/>
-    <w:lsdException w:name="Medium Shading 1 Accent 2" w:uiPriority="63"/>
-    <w:lsdException w:name="Medium Shading 2 Accent 2" w:uiPriority="64"/>
-    <w:lsdException w:name="Medium List 1 Accent 2" w:uiPriority="65"/>
-    <w:lsdException w:name="Medium List 2 Accent 2" w:uiPriority="66"/>
-    <w:lsdException w:name="Medium Grid 1 Accent 2" w:uiPriority="67"/>
-    <w:lsdException w:name="Medium Grid 2 Accent 2" w:uiPriority="68"/>
-    <w:lsdException w:name="Medium Grid 3 Accent 2" w:uiPriority="69"/>
-    <w:lsdException w:name="Dark List Accent 2" w:uiPriority="70"/>
-    <w:lsdException w:name="Colorful Shading Accent 2" w:uiPriority="71"/>
-    <w:lsdException w:name="Colorful List Accent 2" w:uiPriority="72"/>
-    <w:lsdException w:name="Colorful Grid Accent 2" w:uiPriority="73"/>
-    <w:lsdException w:name="Light Shading Accent 3" w:uiPriority="60"/>
-    <w:lsdException w:name="Light List Accent 3" w:uiPriority="61"/>
-    <w:lsdException w:name="Light Grid Accent 3" w:uiPriority="62"/>
-    <w:lsdException w:name="Medium Shading 1 Accent 3" w:uiPriority="63"/>
-    <w:lsdException w:name="Medium Shading 2 Accent 3" w:uiPriority="64"/>
-    <w:lsdException w:name="Medium List 1 Accent 3" w:uiPriority="65"/>
-    <w:lsdException w:name="Medium List 2 Accent 3" w:uiPriority="66"/>
-    <w:lsdException w:name="Medium Grid 1 Accent 3" w:uiPriority="67"/>
-    <w:lsdException w:name="Medium Grid 2 Accent 3" w:uiPriority="68"/>
-    <w:lsdException w:name="Medium Grid 3 Accent 3" w:uiPriority="69"/>
-    <w:lsdException w:name="Dark List Accent 3" w:uiPriority="70"/>
-    <w:lsdException w:name="Colorful Shading Accent 3" w:uiPriority="71"/>
-    <w:lsdException w:name="Colorful List Accent 3" w:uiPriority="72"/>
-    <w:lsdException w:name="Colorful Grid Accent 3" w:uiPriority="73"/>
-    <w:lsdException w:name="Light Shading Accent 4" w:uiPriority="60"/>
-    <w:lsdException w:name="Light List Accent 4" w:uiPriority="61"/>
-    <w:lsdException w:name="Light Grid Accent 4" w:uiPriority="62"/>
-    <w:lsdException w:name="Medium Shading 1 Accent 4" w:uiPriority="63"/>
-    <w:lsdException w:name="Medium Shading 2 Accent 4" w:uiPriority="64"/>
-    <w:lsdException w:name="Medium List 1 Accent 4" w:uiPriority="65"/>
-    <w:lsdException w:name="Medium List 2 Accent 4" w:uiPriority="66"/>
-    <w:lsdException w:name="Medium Grid 1 Accent 4" w:uiPriority="67"/>
-    <w:lsdException w:name="Medium Grid 2 Accent 4" w:uiPriority="68"/>
-    <w:lsdException w:name="Medium Grid 3 Accent 4" w:uiPriority="69"/>
-    <w:lsdException w:name="Dark List Accent 4" w:uiPriority="70"/>
-    <w:lsdException w:name="Colorful Shading Accent 4" w:uiPriority="71"/>
-    <w:lsdException w:name="Colorful List Accent 4" w:uiPriority="72"/>
-    <w:lsdException w:name="Colorful Grid Accent 4" w:uiPriority="73"/>
-    <w:lsdException w:name="Light Shading Accent 5" w:uiPriority="60"/>
-    <w:lsdException w:name="Light List Accent 5" w:uiPriority="61"/>
-    <w:lsdException w:name="Light Grid Accent 5" w:uiPriority="62"/>
-    <w:lsdException w:name="Medium Shading 1 Accent 5" w:uiPriority="63"/>
-    <w:lsdException w:name="Medium Shading 2 Accent 5" w:uiPriority="64"/>
-    <w:lsdException w:name="Medium List 1 Accent 5" w:uiPriority="65"/>
-    <w:lsdException w:name="Medium List 2 Accent 5" w:uiPriority="66"/>
-    <w:lsdException w:name="Medium Grid 1 Accent 5" w:uiPriority="67"/>
-    <w:lsdException w:name="Medium Grid 2 Accent 5" w:uiPriority="68"/>
-    <w:lsdException w:name="Medium Grid 3 Accent 5" w:uiPriority="69"/>
-    <w:lsdException w:name="Dark List Accent 5" w:uiPriority="70"/>
-    <w:lsdException w:name="Colorful Shading Accent 5" w:uiPriority="71"/>
-    <w:lsdException w:name="Colorful List Accent 5" w:uiPriority="72"/>
-    <w:lsdException w:name="Colorful Grid Accent 5" w:uiPriority="73"/>
-    <w:lsdException w:name="Light Shading Accent 6" w:uiPriority="60"/>
-    <w:lsdException w:name="Light List Accent 6" w:uiPriority="61"/>
-    <w:lsdException w:name="Light Grid Accent 6" w:uiPriority="62"/>
-    <w:lsdException w:name="Medium Shading 1 Accent 6" w:uiPriority="63"/>
-    <w:lsdException w:name="Medium Shading 2 Accent 6" w:uiPriority="64"/>
-    <w:lsdException w:name="Medium List 1 Accent 6" w:uiPriority="65"/>
-    <w:lsdException w:name="Medium List 2 Accent 6" w:uiPriority="66"/>
-    <w:lsdException w:name="Medium Grid 1 Accent 6" w:uiPriority="67"/>
-    <w:lsdException w:name="Medium Grid 2 Accent 6" w:uiPriority="68"/>
-    <w:lsdException w:name="Medium Grid 3 Accent 6" w:uiPriority="69"/>
-    <w:lsdException w:name="Dark List Accent 6" w:uiPriority="70"/>
-    <w:lsdException w:name="Colorful Shading Accent 6" w:uiPriority="71"/>
-    <w:lsdException w:name="Colorful List Accent 6" w:uiPriority="72"/>
-    <w:lsdException w:name="Colorful Grid Accent 6" w:uiPriority="73"/>
-    <w:lsdException w:name="Subtle Emphasis" w:uiPriority="19" w:qFormat="1"/>
-    <w:lsdException w:name="Intense Emphasis" w:uiPriority="21" w:qFormat="1"/>
-    <w:lsdException w:name="Subtle Reference" w:uiPriority="31" w:qFormat="1"/>
-    <w:lsdException w:name="Intense Reference" w:uiPriority="32" w:qFormat="1"/>
-    <w:lsdException w:name="Book Title" w:uiPriority="33" w:qFormat="1"/>
-    <w:lsdException w:name="Bibliography" w:semiHidden="1" w:uiPriority="37" w:unhideWhenUsed="1"/>
-    <w:lsdException w:name="TOC Heading" w:semiHidden="1" w:uiPriority="39" w:unhideWhenUsed="1" w:qFormat="1"/>
-    <w:lsdException w:name="Plain Table 1" w:uiPriority="41"/>
-    <w:lsdException w:name="Plain Table 2" w:uiPriority="42"/>
-    <w:lsdException w:name="Plain Table 3" w:uiPriority="43"/>
-    <w:lsdException w:name="Plain Table 4" w:uiPriority="44"/>
-    <w:lsdException w:name="Plain Table 5" w:uiPriority="45"/>
-    <w:lsdException w:name="Grid Table Light" w:uiPriority="40"/>
-    <w:lsdException w:name="Grid Table 1 Light" w:uiPriority="46"/>
-    <w:lsdException w:name="Grid Table 2" w:uiPriority="47"/>
-    <w:lsdException w:name="Grid Table 3" w:uiPriority="48"/>
-    <w:lsdException w:name="Grid Table 4" w:uiPriority="49"/>
-    <w:lsdException w:name="Grid Table 5 Dark" w:uiPriority="50"/>
-    <w:lsdException w:name="Grid Table 6 Colorful" w:uiPriority="51"/>
-    <w:lsdException w:name="Grid Table 7 Colorful" w:uiPriority="52"/>
-    <w:lsdException w:name="Grid Table 1 Light Accent 1" w:uiPriority="46"/>
-    <w:lsdException w:name="Grid Table 2 Accent 1" w:uiPriority="47"/>
-    <w:lsdException w:name="Grid Table 3 Accent 1" w:uiPriority="48"/>
-    <w:lsdException w:name="Grid Table 4 Accent 1" w:uiPriority="49"/>
-    <w:lsdException w:name="Grid Table 5 Dark Accent 1" w:uiPriority="50"/>
-    <w:lsdException w:name="Grid Table 6 Colorful Accent 1" w:uiPriority="51"/>
-    <w:lsdException w:name="Grid Table 7 Colorful Accent 1" w:uiPriority="52"/>
-    <w:lsdException w:name="Grid Table 1 Light Accent 2" w:uiPriority="46"/>
-    <w:lsdException w:name="Grid Table 2 Accent 2" w:uiPriority="47"/>
-    <w:lsdException w:name="Grid Table 3 Accent 2" w:uiPriority="48"/>
-    <w:lsdException w:name="Grid Table 4 Accent 2" w:uiPriority="49"/>
-    <w:lsdException w:name="Grid Table 5 Dark Accent 2" w:uiPriority="50"/>
-    <w:lsdException w:name="Grid Table 6 Colorful Accent 2" w:uiPriority="51"/>
-    <w:lsdException w:name="Grid Table 7 Colorful Accent 2" w:uiPriority="52"/>
-    <w:lsdException w:name="Grid Table 1 Light Accent 3" w:uiPriority="46"/>
-    <w:lsdException w:name="Grid Table 2 Accent 3" w:uiPriority="47"/>
-    <w:lsdException w:name="Grid Table 3 Accent 3" w:uiPriority="48"/>
-    <w:lsdException w:name="Grid Table 4 Accent 3" w:uiPriority="49"/>
-    <w:lsdException w:name="Grid Table 5 Dark Accent 3" w:uiPriority="50"/>
-    <w:lsdException w:name="Grid Table 6 Colorful Accent 3" w:uiPriority="51"/>
-    <w:lsdException w:name="Grid Table 7 Colorful Accent 3" w:uiPriority="52"/>
-    <w:lsdException w:name="Grid Table 1 Light Accent 4" w:uiPriority="46"/>
-    <w:lsdException w:name="Grid Table 2 Accent 4" w:uiPriority="47"/>
-    <w:lsdException w:name="Grid Table 3 Accent 4" w:uiPriority="48"/>
-    <w:lsdException w:name="Grid Table 4 Accent 4" w:uiPriority="49"/>
-    <w:lsdException w:name="Grid Table 5 Dark Accent 4" w:uiPriority="50"/>
-    <w:lsdException w:name="Grid Table 6 Colorful Accent 4" w:uiPriority="51"/>
-    <w:lsdException w:name="Grid Table 7 Colorful Accent 4" w:uiPriority="52"/>
-    <w:lsdException w:name="Grid Table 1 Light Accent 5" w:uiPriority="46"/>
-    <w:lsdException w:name="Grid Table 2 Accent 5" w:uiPriority="47"/>
-    <w:lsdException w:name="Grid Table 3 Accent 5" w:uiPriority="48"/>
-    <w:lsdException w:name="Grid Table 4 Accent 5" w:uiPriority="49"/>
-    <w:lsdException w:name="Grid Table 5 Dark Accent 5" w:uiPriority="50"/>
-    <w:lsdException w:name="Grid Table 6 Colorful Accent 5" w:uiPriority="51"/>
-    <w:lsdException w:name="Grid Table 7 Colorful Accent 5" w:uiPriority="52"/>
-    <w:lsdException w:name="Grid Table 1 Light Accent 6" w:uiPriority="46"/>
-    <w:lsdException w:name="Grid Table 2 Accent 6" w:uiPriority="47"/>
-    <w:lsdException w:name="Grid Table 3 Accent 6" w:uiPriority="48"/>
-    <w:lsdException w:name="Grid Table 4 Accent 6" w:uiPriority="49"/>
-    <w:lsdException w:name="Grid Table 5 Dark Accent 6" w:uiPriority="50"/>
-    <w:lsdException w:name="Grid Table 6 Colorful Accent 6" w:uiPriority="51"/>
-    <w:lsdException w:name="Grid Table 7 Colorful Accent 6" w:uiPriority="52"/>
-    <w:lsdException w:name="List Table 1 Light" w:uiPriority="46"/>
-    <w:lsdException w:name="List Table 2" w:uiPriority="47"/>
-    <w:lsdException w:name="List Table 3" w:uiPriority="48"/>
-    <w:lsdException w:name="List Table 4" w:uiPriority="49"/>
-    <w:lsdException w:name="List Table 5 Dark" w:uiPriority="50"/>
-    <w:lsdException w:name="List Table 6 Colorful" w:uiPriority="51"/>
-    <w:lsdException w:name="List Table 7 Colorful" w:uiPriority="52"/>
-    <w:lsdException w:name="List Table 1 Light Accent 1" w:uiPriority="46"/>
-    <w:lsdException w:name="List Table 2 Accent 1" w:uiPriority="47"/>
-    <w:lsdException w:name="List Table 3 Accent 1" w:uiPriority="48"/>
-    <w:lsdException w:name="List Table 4 Accent 1" w:uiPriority="49"/>
-    <w:lsdException w:name="List Table 5 Dark Accent 1" w:uiPriority="50"/>
-    <w:lsdException w:name="List Table 6 Colorful Accent 1" w:uiPriority="51"/>
-    <w:lsdException w:name="List Table 7 Colorful Accent 1" w:uiPriority="52"/>
-    <w:lsdException w:name="List Table 1 Light Accent 2" w:uiPriority="46"/>
-    <w:lsdException w:name="List Table 2 Accent 2" w:uiPriority="47"/>
-    <w:lsdException w:name="List Table 3 Accent 2" w:uiPriority="48"/>
-    <w:lsdException w:name="List Table 4 Accent 2" w:uiPriority="49"/>
-    <w:lsdException w:name="List Table 5 Dark Accent 2" w:uiPriority="50"/>
-    <w:lsdException w:name="List Table 6 Colorful Accent 2" w:uiPriority="51"/>
-    <w:lsdException w:name="List Table 7 Colorful Accent 2" w:uiPriority="52"/>
-    <w:lsdException w:name="List Table 1 Light Accent 3" w:uiPriority="46"/>
-    <w:lsdException w:name="List Table 2 Accent 3" w:uiPriority="47"/>
-    <w:lsdException w:name="List Table 3 Accent 3" w:uiPriority="48"/>
-    <w:lsdException w:name="List Table 4 Accent 3" w:uiPriority="49"/>
-    <w:lsdException w:name="List Table 5 Dark Accent 3" w:uiPriority="50"/>
-    <w:lsdException w:name="List Table 6 Colorful Accent 3" w:uiPriority="51"/>
-    <w:lsdException w:name="List Table 7 Colorful Accent 3" w:uiPriority="52"/>
-    <w:lsdException w:name="List Table 1 Light Accent 4" w:uiPriority="46"/>
-    <w:lsdException w:name="List Table 2 Accent 4" w:uiPriority="47"/>
-    <w:lsdException w:name="List Table 3 Accent 4" w:uiPriority="48"/>
-    <w:lsdException w:name="List Table 4 Accent 4" w:uiPriority="49"/>
-    <w:lsdException w:name="List Table 5 Dark Accent 4" w:uiPriority="50"/>
-    <w:lsdException w:name="List Table 6 Colorful Accent 4" w:uiPriority="51"/>
-    <w:lsdException w:name="List Table 7 Colorful Accent 4" w:uiPriority="52"/>
-    <w:lsdException w:name="List Table 1 Light Accent 5" w:uiPriority="46"/>
-    <w:lsdException w:name="List Table 2 Accent 5" w:uiPriority="47"/>
-    <w:lsdException w:name="List Table 3 Accent 5" w:uiPriority="48"/>
-    <w:lsdException w:name="List Table 4 Accent 5" w:uiPriority="49"/>
-    <w:lsdException w:name="List Table 5 Dark Accent 5" w:uiPriority="50"/>
-    <w:lsdException w:name="List Table 6 Colorful Accent 5" w:uiPriority="51"/>
-    <w:lsdException w:name="List Table 7 Colorful Accent 5" w:uiPriority="52"/>
-    <w:lsdException w:name="List Table 1 Light Accent 6" w:uiPriority="46"/>
-    <w:lsdException w:name="List Table 2 Accent 6" w:uiPriority="47"/>
-    <w:lsdException w:name="List Table 3 Accent 6" w:uiPriority="48"/>
-    <w:lsdException w:name="List Table 4 Accent 6" w:uiPriority="49"/>
-    <w:lsdException w:name="List Table 5 Dark Accent 6" w:uiPriority="50"/>
-    <w:lsdException w:name="List Table 6 Colorful Accent 6" w:uiPriority="51"/>
-    <w:lsdException w:name="List Table 7 Colorful Accent 6" w:uiPriority="52"/>
+  <w:latentStyles w:defLockedState="0" w:defUIPriority="99" w:defSemiHidden="1" w:defUnhideWhenUsed="1" w:defQFormat="0" w:count="267">
+    <w:lsdException w:name="Normal" w:semiHidden="0" w:uiPriority="0" w:unhideWhenUsed="0" w:qFormat="1"/>
+    <w:lsdException w:name="heading 1" w:semiHidden="0" w:uiPriority="9" w:unhideWhenUsed="0" w:qFormat="1"/>
+    <w:lsdException w:name="heading 2" w:uiPriority="9" w:qFormat="1"/>
+    <w:lsdException w:name="heading 3" w:uiPriority="9" w:qFormat="1"/>
+    <w:lsdException w:name="heading 4" w:uiPriority="9" w:qFormat="1"/>
+    <w:lsdException w:name="heading 5" w:uiPriority="9" w:qFormat="1"/>
+    <w:lsdException w:name="heading 6" w:uiPriority="0" w:qFormat="1"/>
+    <w:lsdException w:name="heading 7" w:uiPriority="9" w:qFormat="1"/>
+    <w:lsdException w:name="heading 8" w:uiPriority="9" w:qFormat="1"/>
+    <w:lsdException w:name="heading 9" w:uiPriority="9" w:qFormat="1"/>
+    <w:lsdException w:name="toc 1" w:uiPriority="39"/>
+    <w:lsdException w:name="toc 2" w:uiPriority="39"/>
+    <w:lsdException w:name="toc 3" w:uiPriority="39"/>
+    <w:lsdException w:name="toc 4" w:uiPriority="39"/>
+    <w:lsdException w:name="toc 5" w:uiPriority="39"/>
+    <w:lsdException w:name="toc 6" w:uiPriority="39"/>
+    <w:lsdException w:name="toc 7" w:uiPriority="39"/>
+    <w:lsdException w:name="toc 8" w:uiPriority="39"/>
+    <w:lsdException w:name="toc 9" w:uiPriority="39"/>
+    <w:lsdException w:name="caption" w:uiPriority="35" w:qFormat="1"/>
+    <w:lsdException w:name="Title" w:semiHidden="0" w:uiPriority="10" w:unhideWhenUsed="0" w:qFormat="1"/>
+    <w:lsdException w:name="Default Paragraph Font" w:uiPriority="1"/>
+    <w:lsdException w:name="Subtitle" w:semiHidden="0" w:uiPriority="11" w:unhideWhenUsed="0" w:qFormat="1"/>
+    <w:lsdException w:name="Strong" w:semiHidden="0" w:uiPriority="22" w:unhideWhenUsed="0" w:qFormat="1"/>
+    <w:lsdException w:name="Emphasis" w:semiHidden="0" w:uiPriority="20" w:unhideWhenUsed="0" w:qFormat="1"/>
+    <w:lsdException w:name="Table Grid" w:semiHidden="0" w:uiPriority="39" w:unhideWhenUsed="0"/>
+    <w:lsdException w:name="Placeholder Text" w:unhideWhenUsed="0"/>
+    <w:lsdException w:name="No Spacing" w:semiHidden="0" w:uiPriority="1" w:unhideWhenUsed="0" w:qFormat="1"/>
+    <w:lsdException w:name="Light Shading" w:semiHidden="0" w:uiPriority="60" w:unhideWhenUsed="0"/>
+    <w:lsdException w:name="Light List" w:semiHidden="0" w:uiPriority="61" w:unhideWhenUsed="0"/>
+    <w:lsdException w:name="Light Grid" w:semiHidden="0" w:uiPriority="62" w:unhideWhenUsed="0"/>
+    <w:lsdException w:name="Medium Shading 1" w:semiHidden="0" w:uiPriority="63" w:unhideWhenUsed="0"/>
+    <w:lsdException w:name="Medium Shading 2" w:semiHidden="0" w:uiPriority="64" w:unhideWhenUsed="0"/>
+    <w:lsdException w:name="Medium List 1" w:semiHidden="0" w:uiPriority="65" w:unhideWhenUsed="0"/>
+    <w:lsdException w:name="Medium List 2" w:semiHidden="0" w:uiPriority="66" w:unhideWhenUsed="0"/>
+    <w:lsdException w:name="Medium Grid 1" w:semiHidden="0" w:uiPriority="67" w:unhideWhenUsed="0"/>
+    <w:lsdException w:name="Medium Grid 2" w:semiHidden="0" w:uiPriority="68" w:unhideWhenUsed="0"/>
+    <w:lsdException w:name="Medium Grid 3" w:semiHidden="0" w:uiPriority="69" w:unhideWhenUsed="0"/>
+    <w:lsdException w:name="Dark List" w:semiHidden="0" w:uiPriority="70" w:unhideWhenUsed="0"/>
+    <w:lsdException w:name="Colorful Shading" w:semiHidden="0" w:uiPriority="71" w:unhideWhenUsed="0"/>
+    <w:lsdException w:name="Colorful List" w:semiHidden="0" w:uiPriority="72" w:unhideWhenUsed="0"/>
+    <w:lsdException w:name="Colorful Grid" w:semiHidden="0" w:uiPriority="73" w:unhideWhenUsed="0"/>
+    <w:lsdException w:name="Light Shading Accent 1" w:semiHidden="0" w:uiPriority="60" w:unhideWhenUsed="0"/>
+    <w:lsdException w:name="Light List Accent 1" w:semiHidden="0" w:uiPriority="61" w:unhideWhenUsed="0"/>
+    <w:lsdException w:name="Light Grid Accent 1" w:semiHidden="0" w:uiPriority="62" w:unhideWhenUsed="0"/>
+    <w:lsdException w:name="Medium Shading 1 Accent 1" w:semiHidden="0" w:uiPriority="63" w:unhideWhenUsed="0"/>
+    <w:lsdException w:name="Medium Shading 2 Accent 1" w:semiHidden="0" w:uiPriority="64" w:unhideWhenUsed="0"/>
+    <w:lsdException w:name="Medium List 1 Accent 1" w:semiHidden="0" w:uiPriority="65" w:unhideWhenUsed="0"/>
+    <w:lsdException w:name="Revision" w:unhideWhenUsed="0"/>
+    <w:lsdException w:name="List Paragraph" w:semiHidden="0" w:unhideWhenUsed="0" w:qFormat="1"/>
+    <w:lsdException w:name="Quote" w:semiHidden="0" w:uiPriority="29" w:unhideWhenUsed="0" w:qFormat="1"/>
+    <w:lsdException w:name="Intense Quote" w:semiHidden="0" w:uiPriority="30" w:unhideWhenUsed="0" w:qFormat="1"/>
+    <w:lsdException w:name="Medium List 2 Accent 1" w:semiHidden="0" w:uiPriority="66" w:unhideWhenUsed="0"/>
+    <w:lsdException w:name="Medium Grid 1 Accent 1" w:semiHidden="0" w:uiPriority="67" w:unhideWhenUsed="0"/>
+    <w:lsdException w:name="Medium Grid 2 Accent 1" w:semiHidden="0" w:uiPriority="68" w:unhideWhenUsed="0"/>
+    <w:lsdException w:name="Medium Grid 3 Accent 1" w:semiHidden="0" w:uiPriority="69" w:unhideWhenUsed="0"/>
+    <w:lsdException w:name="Dark List Accent 1" w:semiHidden="0" w:uiPriority="70" w:unhideWhenUsed="0"/>
+    <w:lsdException w:name="Colorful Shading Accent 1" w:semiHidden="0" w:uiPriority="71" w:unhideWhenUsed="0"/>
+    <w:lsdException w:name="Colorful List Accent 1" w:semiHidden="0" w:uiPriority="72" w:unhideWhenUsed="0"/>
+    <w:lsdException w:name="Colorful Grid Accent 1" w:semiHidden="0" w:uiPriority="73" w:unhideWhenUsed="0"/>
+    <w:lsdException w:name="Light Shading Accent 2" w:semiHidden="0" w:uiPriority="60" w:unhideWhenUsed="0"/>
+    <w:lsdException w:name="Light List Accent 2" w:semiHidden="0" w:uiPriority="61" w:unhideWhenUsed="0"/>
+    <w:lsdException w:name="Light Grid Accent 2" w:semiHidden="0" w:uiPriority="62" w:unhideWhenUsed="0"/>
+    <w:lsdException w:name="Medium Shading 1 Accent 2" w:semiHidden="0" w:uiPriority="63" w:unhideWhenUsed="0"/>
+    <w:lsdException w:name="Medium Shading 2 Accent 2" w:semiHidden="0" w:uiPriority="64" w:unhideWhenUsed="0"/>
+    <w:lsdException w:name="Medium List 1 Accent 2" w:semiHidden="0" w:uiPriority="65" w:unhideWhenUsed="0"/>
+    <w:lsdException w:name="Medium List 2 Accent 2" w:semiHidden="0" w:uiPriority="66" w:unhideWhenUsed="0"/>
+    <w:lsdException w:name="Medium Grid 1 Accent 2" w:semiHidden="0" w:uiPriority="67" w:unhideWhenUsed="0"/>
+    <w:lsdException w:name="Medium Grid 2 Accent 2" w:semiHidden="0" w:uiPriority="68" w:unhideWhenUsed="0"/>
+    <w:lsdException w:name="Medium Grid 3 Accent 2" w:semiHidden="0" w:uiPriority="69" w:unhideWhenUsed="0"/>
+    <w:lsdException w:name="Dark List Accent 2" w:semiHidden="0" w:uiPriority="70" w:unhideWhenUsed="0"/>
+    <w:lsdException w:name="Colorful Shading Accent 2" w:semiHidden="0" w:uiPriority="71" w:unhideWhenUsed="0"/>
+    <w:lsdException w:name="Colorful List Accent 2" w:semiHidden="0" w:uiPriority="72" w:unhideWhenUsed="0"/>
+    <w:lsdException w:name="Colorful Grid Accent 2" w:semiHidden="0" w:uiPriority="73" w:unhideWhenUsed="0"/>
+    <w:lsdException w:name="Light Shading Accent 3" w:semiHidden="0" w:uiPriority="60" w:unhideWhenUsed="0"/>
+    <w:lsdException w:name="Light List Accent 3" w:semiHidden="0" w:uiPriority="61" w:unhideWhenUsed="0"/>
+    <w:lsdException w:name="Light Grid Accent 3" w:semiHidden="0" w:uiPriority="62" w:unhideWhenUsed="0"/>
+    <w:lsdException w:name="Medium Shading 1 Accent 3" w:semiHidden="0" w:uiPriority="63" w:unhideWhenUsed="0"/>
+    <w:lsdException w:name="Medium Shading 2 Accent 3" w:semiHidden="0" w:uiPriority="64" w:unhideWhenUsed="0"/>
+    <w:lsdException w:name="Medium List 1 Accent 3" w:semiHidden="0" w:uiPriority="65" w:unhideWhenUsed="0"/>
+    <w:lsdException w:name="Medium List 2 Accent 3" w:semiHidden="0" w:uiPriority="66" w:unhideWhenUsed="0"/>
+    <w:lsdException w:name="Medium Grid 1 Accent 3" w:semiHidden="0" w:uiPriority="67" w:unhideWhenUsed="0"/>
+    <w:lsdException w:name="Medium Grid 2 Accent 3" w:semiHidden="0" w:uiPriority="68" w:unhideWhenUsed="0"/>
+    <w:lsdException w:name="Medium Grid 3 Accent 3" w:semiHidden="0" w:uiPriority="69" w:unhideWhenUsed="0"/>
+    <w:lsdException w:name="Dark List Accent 3" w:semiHidden="0" w:uiPriority="70" w:unhideWhenUsed="0"/>
+    <w:lsdException w:name="Colorful Shading Accent 3" w:semiHidden="0" w:uiPriority="71" w:unhideWhenUsed="0"/>
+    <w:lsdException w:name="Colorful List Accent 3" w:semiHidden="0" w:uiPriority="72" w:unhideWhenUsed="0"/>
+    <w:lsdException w:name="Colorful Grid Accent 3" w:semiHidden="0" w:uiPriority="73" w:unhideWhenUsed="0"/>
+    <w:lsdException w:name="Light Shading Accent 4" w:semiHidden="0" w:uiPriority="60" w:unhideWhenUsed="0"/>
+    <w:lsdException w:name="Light List Accent 4" w:semiHidden="0" w:uiPriority="61" w:unhideWhenUsed="0"/>
+    <w:lsdException w:name="Light Grid Accent 4" w:semiHidden="0" w:uiPriority="62" w:unhideWhenUsed="0"/>
+    <w:lsdException w:name="Medium Shading 1 Accent 4" w:semiHidden="0" w:uiPriority="63" w:unhideWhenUsed="0"/>
+    <w:lsdException w:name="Medium Shading 2 Accent 4" w:semiHidden="0" w:uiPriority="64" w:unhideWhenUsed="0"/>
+    <w:lsdException w:name="Medium List 1 Accent 4" w:semiHidden="0" w:uiPriority="65" w:unhideWhenUsed="0"/>
+    <w:lsdException w:name="Medium List 2 Accent 4" w:semiHidden="0" w:uiPriority="66" w:unhideWhenUsed="0"/>
+    <w:lsdException w:name="Medium Grid 1 Accent 4" w:semiHidden="0" w:uiPriority="67" w:unhideWhenUsed="0"/>
+    <w:lsdException w:name="Medium Grid 2 Accent 4" w:semiHidden="0" w:uiPriority="68" w:unhideWhenUsed="0"/>
+    <w:lsdException w:name="Medium Grid 3 Accent 4" w:semiHidden="0" w:uiPriority="69" w:unhideWhenUsed="0"/>
+    <w:lsdException w:name="Dark List Accent 4" w:semiHidden="0" w:uiPriority="70" w:unhideWhenUsed="0"/>
+    <w:lsdException w:name="Colorful Shading Accent 4" w:semiHidden="0" w:uiPriority="71" w:unhideWhenUsed="0"/>
+    <w:lsdException w:name="Colorful List Accent 4" w:semiHidden="0" w:uiPriority="72" w:unhideWhenUsed="0"/>
+    <w:lsdException w:name="Colorful Grid Accent 4" w:semiHidden="0" w:uiPriority="73" w:unhideWhenUsed="0"/>
+    <w:lsdException w:name="Light Shading Accent 5" w:semiHidden="0" w:uiPriority="60" w:unhideWhenUsed="0"/>
+    <w:lsdException w:name="Light List Accent 5" w:semiHidden="0" w:uiPriority="61" w:unhideWhenUsed="0"/>
+    <w:lsdException w:name="Light Grid Accent 5" w:semiHidden="0" w:uiPriority="62" w:unhideWhenUsed="0"/>
+    <w:lsdException w:name="Medium Shading 1 Accent 5" w:semiHidden="0" w:uiPriority="63" w:unhideWhenUsed="0"/>
+    <w:lsdException w:name="Medium Shading 2 Accent 5" w:semiHidden="0" w:uiPriority="64" w:unhideWhenUsed="0"/>
+    <w:lsdException w:name="Medium List 1 Accent 5" w:semiHidden="0" w:uiPriority="65" w:unhideWhenUsed="0"/>
+    <w:lsdException w:name="Medium List 2 Accent 5" w:semiHidden="0" w:uiPriority="66" w:unhideWhenUsed="0"/>
+    <w:lsdException w:name="Medium Grid 1 Accent 5" w:semiHidden="0" w:uiPriority="67" w:unhideWhenUsed="0"/>
+    <w:lsdException w:name="Medium Grid 2 Accent 5" w:semiHidden="0" w:uiPriority="68" w:unhideWhenUsed="0"/>
+    <w:lsdException w:name="Medium Grid 3 Accent 5" w:semiHidden="0" w:uiPriority="69" w:unhideWhenUsed="0"/>
+    <w:lsdException w:name="Dark List Accent 5" w:semiHidden="0" w:uiPriority="70" w:unhideWhenUsed="0"/>
+    <w:lsdException w:name="Colorful Shading Accent 5" w:semiHidden="0" w:uiPriority="71" w:unhideWhenUsed="0"/>
+    <w:lsdException w:name="Colorful List Accent 5" w:semiHidden="0" w:uiPriority="72" w:unhideWhenUsed="0"/>
+    <w:lsdException w:name="Colorful Grid Accent 5" w:semiHidden="0" w:uiPriority="73" w:unhideWhenUsed="0"/>
+    <w:lsdException w:name="Light Shading Accent 6" w:semiHidden="0" w:uiPriority="60" w:unhideWhenUsed="0"/>
+    <w:lsdException w:name="Light List Accent 6" w:semiHidden="0" w:uiPriority="61" w:unhideWhenUsed="0"/>
+    <w:lsdException w:name="Light Grid Accent 6" w:semiHidden="0" w:uiPriority="62" w:unhideWhenUsed="0"/>
+    <w:lsdException w:name="Medium Shading 1 Accent 6" w:semiHidden="0" w:uiPriority="63" w:unhideWhenUsed="0"/>
+    <w:lsdException w:name="Medium Shading 2 Accent 6" w:semiHidden="0" w:uiPriority="64" w:unhideWhenUsed="0"/>
+    <w:lsdException w:name="Medium List 1 Accent 6" w:semiHidden="0" w:uiPriority="65" w:unhideWhenUsed="0"/>
+    <w:lsdException w:name="Medium List 2 Accent 6" w:semiHidden="0" w:uiPriority="66" w:unhideWhenUsed="0"/>
+    <w:lsdException w:name="Medium Grid 1 Accent 6" w:semiHidden="0" w:uiPriority="67" w:unhideWhenUsed="0"/>
+    <w:lsdException w:name="Medium Grid 2 Accent 6" w:semiHidden="0" w:uiPriority="68" w:unhideWhenUsed="0"/>
+    <w:lsdException w:name="Medium Grid 3 Accent 6" w:semiHidden="0" w:uiPriority="69" w:unhideWhenUsed="0"/>
+    <w:lsdException w:name="Dark List Accent 6" w:semiHidden="0" w:uiPriority="70" w:unhideWhenUsed="0"/>
+    <w:lsdException w:name="Colorful Shading Accent 6" w:semiHidden="0" w:uiPriority="71" w:unhideWhenUsed="0"/>
+    <w:lsdException w:name="Colorful List Accent 6" w:semiHidden="0" w:uiPriority="72" w:unhideWhenUsed="0"/>
+    <w:lsdException w:name="Colorful Grid Accent 6" w:semiHidden="0" w:uiPriority="73" w:unhideWhenUsed="0"/>
+    <w:lsdException w:name="Subtle Emphasis" w:semiHidden="0" w:uiPriority="19" w:unhideWhenUsed="0" w:qFormat="1"/>
+    <w:lsdException w:name="Intense Emphasis" w:semiHidden="0" w:uiPriority="21" w:unhideWhenUsed="0" w:qFormat="1"/>
+    <w:lsdException w:name="Subtle Reference" w:semiHidden="0" w:uiPriority="31" w:unhideWhenUsed="0" w:qFormat="1"/>
+    <w:lsdException w:name="Intense Reference" w:semiHidden="0" w:uiPriority="32" w:unhideWhenUsed="0" w:qFormat="1"/>
+    <w:lsdException w:name="Book Title" w:semiHidden="0" w:uiPriority="33" w:unhideWhenUsed="0" w:qFormat="1"/>
+    <w:lsdException w:name="Bibliography" w:uiPriority="37"/>
+    <w:lsdException w:name="TOC Heading" w:uiPriority="39" w:qFormat="1"/>
   </w:latentStyles>
   <w:style w:type="paragraph" w:default="1" w:styleId="Normal">
     <w:name w:val="Normal"/>
@@ -9992,6 +9901,848 @@
 </w:styles>
 </file>
 
+<file path=word/stylesWithEffects.xml><?xml version="1.0" encoding="utf-8"?>
+<w:styles xmlns:wpc="http://schemas.microsoft.com/office/word/2010/wordprocessingCanvas" xmlns:mc="http://schemas.openxmlformats.org/markup-compatibility/2006" xmlns:o="urn:schemas-microsoft-com:office:office" xmlns:r="http://schemas.openxmlformats.org/officeDocument/2006/relationships" xmlns:m="http://schemas.openxmlformats.org/officeDocument/2006/math" xmlns:v="urn:schemas-microsoft-com:vml" xmlns:wp14="http://schemas.microsoft.com/office/word/2010/wordprocessingDrawing" xmlns:wp="http://schemas.openxmlformats.org/drawingml/2006/wordprocessingDrawing" xmlns:w10="urn:schemas-microsoft-com:office:word" xmlns:w="http://schemas.openxmlformats.org/wordprocessingml/2006/main" xmlns:w14="http://schemas.microsoft.com/office/word/2010/wordml" xmlns:wpg="http://schemas.microsoft.com/office/word/2010/wordprocessingGroup" xmlns:wpi="http://schemas.microsoft.com/office/word/2010/wordprocessingInk" xmlns:wne="http://schemas.microsoft.com/office/word/2006/wordml" xmlns:wps="http://schemas.microsoft.com/office/word/2010/wordprocessingShape" mc:Ignorable="w14 wp14">
+  <w:docDefaults>
+    <w:rPrDefault>
+      <w:rPr>
+        <w:rFonts w:ascii="Times New Roman" w:eastAsiaTheme="minorHAnsi" w:hAnsi="Times New Roman" w:cstheme="minorBidi"/>
+        <w:sz w:val="22"/>
+        <w:szCs w:val="22"/>
+        <w:lang w:val="vi-VN" w:eastAsia="en-US" w:bidi="ar-SA"/>
+      </w:rPr>
+    </w:rPrDefault>
+    <w:pPrDefault>
+      <w:pPr>
+        <w:spacing w:after="160" w:line="259" w:lineRule="auto"/>
+      </w:pPr>
+    </w:pPrDefault>
+  </w:docDefaults>
+  <w:latentStyles w:defLockedState="0" w:defUIPriority="99" w:defSemiHidden="1" w:defUnhideWhenUsed="1" w:defQFormat="0" w:count="267">
+    <w:lsdException w:name="Normal" w:semiHidden="0" w:uiPriority="0" w:unhideWhenUsed="0" w:qFormat="1"/>
+    <w:lsdException w:name="heading 1" w:semiHidden="0" w:uiPriority="9" w:unhideWhenUsed="0" w:qFormat="1"/>
+    <w:lsdException w:name="heading 2" w:uiPriority="9" w:qFormat="1"/>
+    <w:lsdException w:name="heading 3" w:uiPriority="9" w:qFormat="1"/>
+    <w:lsdException w:name="heading 4" w:uiPriority="9" w:qFormat="1"/>
+    <w:lsdException w:name="heading 5" w:uiPriority="9" w:qFormat="1"/>
+    <w:lsdException w:name="heading 6" w:uiPriority="0" w:qFormat="1"/>
+    <w:lsdException w:name="heading 7" w:uiPriority="9" w:qFormat="1"/>
+    <w:lsdException w:name="heading 8" w:uiPriority="9" w:qFormat="1"/>
+    <w:lsdException w:name="heading 9" w:uiPriority="9" w:qFormat="1"/>
+    <w:lsdException w:name="toc 1" w:uiPriority="39"/>
+    <w:lsdException w:name="toc 2" w:uiPriority="39"/>
+    <w:lsdException w:name="toc 3" w:uiPriority="39"/>
+    <w:lsdException w:name="toc 4" w:uiPriority="39"/>
+    <w:lsdException w:name="toc 5" w:uiPriority="39"/>
+    <w:lsdException w:name="toc 6" w:uiPriority="39"/>
+    <w:lsdException w:name="toc 7" w:uiPriority="39"/>
+    <w:lsdException w:name="toc 8" w:uiPriority="39"/>
+    <w:lsdException w:name="toc 9" w:uiPriority="39"/>
+    <w:lsdException w:name="caption" w:uiPriority="35" w:qFormat="1"/>
+    <w:lsdException w:name="Title" w:semiHidden="0" w:uiPriority="10" w:unhideWhenUsed="0" w:qFormat="1"/>
+    <w:lsdException w:name="Default Paragraph Font" w:uiPriority="1"/>
+    <w:lsdException w:name="Subtitle" w:semiHidden="0" w:uiPriority="11" w:unhideWhenUsed="0" w:qFormat="1"/>
+    <w:lsdException w:name="Strong" w:semiHidden="0" w:uiPriority="22" w:unhideWhenUsed="0" w:qFormat="1"/>
+    <w:lsdException w:name="Emphasis" w:semiHidden="0" w:uiPriority="20" w:unhideWhenUsed="0" w:qFormat="1"/>
+    <w:lsdException w:name="Table Grid" w:semiHidden="0" w:uiPriority="39" w:unhideWhenUsed="0"/>
+    <w:lsdException w:name="Placeholder Text" w:unhideWhenUsed="0"/>
+    <w:lsdException w:name="No Spacing" w:semiHidden="0" w:uiPriority="1" w:unhideWhenUsed="0" w:qFormat="1"/>
+    <w:lsdException w:name="Light Shading" w:semiHidden="0" w:uiPriority="60" w:unhideWhenUsed="0"/>
+    <w:lsdException w:name="Light List" w:semiHidden="0" w:uiPriority="61" w:unhideWhenUsed="0"/>
+    <w:lsdException w:name="Light Grid" w:semiHidden="0" w:uiPriority="62" w:unhideWhenUsed="0"/>
+    <w:lsdException w:name="Medium Shading 1" w:semiHidden="0" w:uiPriority="63" w:unhideWhenUsed="0"/>
+    <w:lsdException w:name="Medium Shading 2" w:semiHidden="0" w:uiPriority="64" w:unhideWhenUsed="0"/>
+    <w:lsdException w:name="Medium List 1" w:semiHidden="0" w:uiPriority="65" w:unhideWhenUsed="0"/>
+    <w:lsdException w:name="Medium List 2" w:semiHidden="0" w:uiPriority="66" w:unhideWhenUsed="0"/>
+    <w:lsdException w:name="Medium Grid 1" w:semiHidden="0" w:uiPriority="67" w:unhideWhenUsed="0"/>
+    <w:lsdException w:name="Medium Grid 2" w:semiHidden="0" w:uiPriority="68" w:unhideWhenUsed="0"/>
+    <w:lsdException w:name="Medium Grid 3" w:semiHidden="0" w:uiPriority="69" w:unhideWhenUsed="0"/>
+    <w:lsdException w:name="Dark List" w:semiHidden="0" w:uiPriority="70" w:unhideWhenUsed="0"/>
+    <w:lsdException w:name="Colorful Shading" w:semiHidden="0" w:uiPriority="71" w:unhideWhenUsed="0"/>
+    <w:lsdException w:name="Colorful List" w:semiHidden="0" w:uiPriority="72" w:unhideWhenUsed="0"/>
+    <w:lsdException w:name="Colorful Grid" w:semiHidden="0" w:uiPriority="73" w:unhideWhenUsed="0"/>
+    <w:lsdException w:name="Light Shading Accent 1" w:semiHidden="0" w:uiPriority="60" w:unhideWhenUsed="0"/>
+    <w:lsdException w:name="Light List Accent 1" w:semiHidden="0" w:uiPriority="61" w:unhideWhenUsed="0"/>
+    <w:lsdException w:name="Light Grid Accent 1" w:semiHidden="0" w:uiPriority="62" w:unhideWhenUsed="0"/>
+    <w:lsdException w:name="Medium Shading 1 Accent 1" w:semiHidden="0" w:uiPriority="63" w:unhideWhenUsed="0"/>
+    <w:lsdException w:name="Medium Shading 2 Accent 1" w:semiHidden="0" w:uiPriority="64" w:unhideWhenUsed="0"/>
+    <w:lsdException w:name="Medium List 1 Accent 1" w:semiHidden="0" w:uiPriority="65" w:unhideWhenUsed="0"/>
+    <w:lsdException w:name="Revision" w:unhideWhenUsed="0"/>
+    <w:lsdException w:name="List Paragraph" w:semiHidden="0" w:unhideWhenUsed="0" w:qFormat="1"/>
+    <w:lsdException w:name="Quote" w:semiHidden="0" w:uiPriority="29" w:unhideWhenUsed="0" w:qFormat="1"/>
+    <w:lsdException w:name="Intense Quote" w:semiHidden="0" w:uiPriority="30" w:unhideWhenUsed="0" w:qFormat="1"/>
+    <w:lsdException w:name="Medium List 2 Accent 1" w:semiHidden="0" w:uiPriority="66" w:unhideWhenUsed="0"/>
+    <w:lsdException w:name="Medium Grid 1 Accent 1" w:semiHidden="0" w:uiPriority="67" w:unhideWhenUsed="0"/>
+    <w:lsdException w:name="Medium Grid 2 Accent 1" w:semiHidden="0" w:uiPriority="68" w:unhideWhenUsed="0"/>
+    <w:lsdException w:name="Medium Grid 3 Accent 1" w:semiHidden="0" w:uiPriority="69" w:unhideWhenUsed="0"/>
+    <w:lsdException w:name="Dark List Accent 1" w:semiHidden="0" w:uiPriority="70" w:unhideWhenUsed="0"/>
+    <w:lsdException w:name="Colorful Shading Accent 1" w:semiHidden="0" w:uiPriority="71" w:unhideWhenUsed="0"/>
+    <w:lsdException w:name="Colorful List Accent 1" w:semiHidden="0" w:uiPriority="72" w:unhideWhenUsed="0"/>
+    <w:lsdException w:name="Colorful Grid Accent 1" w:semiHidden="0" w:uiPriority="73" w:unhideWhenUsed="0"/>
+    <w:lsdException w:name="Light Shading Accent 2" w:semiHidden="0" w:uiPriority="60" w:unhideWhenUsed="0"/>
+    <w:lsdException w:name="Light List Accent 2" w:semiHidden="0" w:uiPriority="61" w:unhideWhenUsed="0"/>
+    <w:lsdException w:name="Light Grid Accent 2" w:semiHidden="0" w:uiPriority="62" w:unhideWhenUsed="0"/>
+    <w:lsdException w:name="Medium Shading 1 Accent 2" w:semiHidden="0" w:uiPriority="63" w:unhideWhenUsed="0"/>
+    <w:lsdException w:name="Medium Shading 2 Accent 2" w:semiHidden="0" w:uiPriority="64" w:unhideWhenUsed="0"/>
+    <w:lsdException w:name="Medium List 1 Accent 2" w:semiHidden="0" w:uiPriority="65" w:unhideWhenUsed="0"/>
+    <w:lsdException w:name="Medium List 2 Accent 2" w:semiHidden="0" w:uiPriority="66" w:unhideWhenUsed="0"/>
+    <w:lsdException w:name="Medium Grid 1 Accent 2" w:semiHidden="0" w:uiPriority="67" w:unhideWhenUsed="0"/>
+    <w:lsdException w:name="Medium Grid 2 Accent 2" w:semiHidden="0" w:uiPriority="68" w:unhideWhenUsed="0"/>
+    <w:lsdException w:name="Medium Grid 3 Accent 2" w:semiHidden="0" w:uiPriority="69" w:unhideWhenUsed="0"/>
+    <w:lsdException w:name="Dark List Accent 2" w:semiHidden="0" w:uiPriority="70" w:unhideWhenUsed="0"/>
+    <w:lsdException w:name="Colorful Shading Accent 2" w:semiHidden="0" w:uiPriority="71" w:unhideWhenUsed="0"/>
+    <w:lsdException w:name="Colorful List Accent 2" w:semiHidden="0" w:uiPriority="72" w:unhideWhenUsed="0"/>
+    <w:lsdException w:name="Colorful Grid Accent 2" w:semiHidden="0" w:uiPriority="73" w:unhideWhenUsed="0"/>
+    <w:lsdException w:name="Light Shading Accent 3" w:semiHidden="0" w:uiPriority="60" w:unhideWhenUsed="0"/>
+    <w:lsdException w:name="Light List Accent 3" w:semiHidden="0" w:uiPriority="61" w:unhideWhenUsed="0"/>
+    <w:lsdException w:name="Light Grid Accent 3" w:semiHidden="0" w:uiPriority="62" w:unhideWhenUsed="0"/>
+    <w:lsdException w:name="Medium Shading 1 Accent 3" w:semiHidden="0" w:uiPriority="63" w:unhideWhenUsed="0"/>
+    <w:lsdException w:name="Medium Shading 2 Accent 3" w:semiHidden="0" w:uiPriority="64" w:unhideWhenUsed="0"/>
+    <w:lsdException w:name="Medium List 1 Accent 3" w:semiHidden="0" w:uiPriority="65" w:unhideWhenUsed="0"/>
+    <w:lsdException w:name="Medium List 2 Accent 3" w:semiHidden="0" w:uiPriority="66" w:unhideWhenUsed="0"/>
+    <w:lsdException w:name="Medium Grid 1 Accent 3" w:semiHidden="0" w:uiPriority="67" w:unhideWhenUsed="0"/>
+    <w:lsdException w:name="Medium Grid 2 Accent 3" w:semiHidden="0" w:uiPriority="68" w:unhideWhenUsed="0"/>
+    <w:lsdException w:name="Medium Grid 3 Accent 3" w:semiHidden="0" w:uiPriority="69" w:unhideWhenUsed="0"/>
+    <w:lsdException w:name="Dark List Accent 3" w:semiHidden="0" w:uiPriority="70" w:unhideWhenUsed="0"/>
+    <w:lsdException w:name="Colorful Shading Accent 3" w:semiHidden="0" w:uiPriority="71" w:unhideWhenUsed="0"/>
+    <w:lsdException w:name="Colorful List Accent 3" w:semiHidden="0" w:uiPriority="72" w:unhideWhenUsed="0"/>
+    <w:lsdException w:name="Colorful Grid Accent 3" w:semiHidden="0" w:uiPriority="73" w:unhideWhenUsed="0"/>
+    <w:lsdException w:name="Light Shading Accent 4" w:semiHidden="0" w:uiPriority="60" w:unhideWhenUsed="0"/>
+    <w:lsdException w:name="Light List Accent 4" w:semiHidden="0" w:uiPriority="61" w:unhideWhenUsed="0"/>
+    <w:lsdException w:name="Light Grid Accent 4" w:semiHidden="0" w:uiPriority="62" w:unhideWhenUsed="0"/>
+    <w:lsdException w:name="Medium Shading 1 Accent 4" w:semiHidden="0" w:uiPriority="63" w:unhideWhenUsed="0"/>
+    <w:lsdException w:name="Medium Shading 2 Accent 4" w:semiHidden="0" w:uiPriority="64" w:unhideWhenUsed="0"/>
+    <w:lsdException w:name="Medium List 1 Accent 4" w:semiHidden="0" w:uiPriority="65" w:unhideWhenUsed="0"/>
+    <w:lsdException w:name="Medium List 2 Accent 4" w:semiHidden="0" w:uiPriority="66" w:unhideWhenUsed="0"/>
+    <w:lsdException w:name="Medium Grid 1 Accent 4" w:semiHidden="0" w:uiPriority="67" w:unhideWhenUsed="0"/>
+    <w:lsdException w:name="Medium Grid 2 Accent 4" w:semiHidden="0" w:uiPriority="68" w:unhideWhenUsed="0"/>
+    <w:lsdException w:name="Medium Grid 3 Accent 4" w:semiHidden="0" w:uiPriority="69" w:unhideWhenUsed="0"/>
+    <w:lsdException w:name="Dark List Accent 4" w:semiHidden="0" w:uiPriority="70" w:unhideWhenUsed="0"/>
+    <w:lsdException w:name="Colorful Shading Accent 4" w:semiHidden="0" w:uiPriority="71" w:unhideWhenUsed="0"/>
+    <w:lsdException w:name="Colorful List Accent 4" w:semiHidden="0" w:uiPriority="72" w:unhideWhenUsed="0"/>
+    <w:lsdException w:name="Colorful Grid Accent 4" w:semiHidden="0" w:uiPriority="73" w:unhideWhenUsed="0"/>
+    <w:lsdException w:name="Light Shading Accent 5" w:semiHidden="0" w:uiPriority="60" w:unhideWhenUsed="0"/>
+    <w:lsdException w:name="Light List Accent 5" w:semiHidden="0" w:uiPriority="61" w:unhideWhenUsed="0"/>
+    <w:lsdException w:name="Light Grid Accent 5" w:semiHidden="0" w:uiPriority="62" w:unhideWhenUsed="0"/>
+    <w:lsdException w:name="Medium Shading 1 Accent 5" w:semiHidden="0" w:uiPriority="63" w:unhideWhenUsed="0"/>
+    <w:lsdException w:name="Medium Shading 2 Accent 5" w:semiHidden="0" w:uiPriority="64" w:unhideWhenUsed="0"/>
+    <w:lsdException w:name="Medium List 1 Accent 5" w:semiHidden="0" w:uiPriority="65" w:unhideWhenUsed="0"/>
+    <w:lsdException w:name="Medium List 2 Accent 5" w:semiHidden="0" w:uiPriority="66" w:unhideWhenUsed="0"/>
+    <w:lsdException w:name="Medium Grid 1 Accent 5" w:semiHidden="0" w:uiPriority="67" w:unhideWhenUsed="0"/>
+    <w:lsdException w:name="Medium Grid 2 Accent 5" w:semiHidden="0" w:uiPriority="68" w:unhideWhenUsed="0"/>
+    <w:lsdException w:name="Medium Grid 3 Accent 5" w:semiHidden="0" w:uiPriority="69" w:unhideWhenUsed="0"/>
+    <w:lsdException w:name="Dark List Accent 5" w:semiHidden="0" w:uiPriority="70" w:unhideWhenUsed="0"/>
+    <w:lsdException w:name="Colorful Shading Accent 5" w:semiHidden="0" w:uiPriority="71" w:unhideWhenUsed="0"/>
+    <w:lsdException w:name="Colorful List Accent 5" w:semiHidden="0" w:uiPriority="72" w:unhideWhenUsed="0"/>
+    <w:lsdException w:name="Colorful Grid Accent 5" w:semiHidden="0" w:uiPriority="73" w:unhideWhenUsed="0"/>
+    <w:lsdException w:name="Light Shading Accent 6" w:semiHidden="0" w:uiPriority="60" w:unhideWhenUsed="0"/>
+    <w:lsdException w:name="Light List Accent 6" w:semiHidden="0" w:uiPriority="61" w:unhideWhenUsed="0"/>
+    <w:lsdException w:name="Light Grid Accent 6" w:semiHidden="0" w:uiPriority="62" w:unhideWhenUsed="0"/>
+    <w:lsdException w:name="Medium Shading 1 Accent 6" w:semiHidden="0" w:uiPriority="63" w:unhideWhenUsed="0"/>
+    <w:lsdException w:name="Medium Shading 2 Accent 6" w:semiHidden="0" w:uiPriority="64" w:unhideWhenUsed="0"/>
+    <w:lsdException w:name="Medium List 1 Accent 6" w:semiHidden="0" w:uiPriority="65" w:unhideWhenUsed="0"/>
+    <w:lsdException w:name="Medium List 2 Accent 6" w:semiHidden="0" w:uiPriority="66" w:unhideWhenUsed="0"/>
+    <w:lsdException w:name="Medium Grid 1 Accent 6" w:semiHidden="0" w:uiPriority="67" w:unhideWhenUsed="0"/>
+    <w:lsdException w:name="Medium Grid 2 Accent 6" w:semiHidden="0" w:uiPriority="68" w:unhideWhenUsed="0"/>
+    <w:lsdException w:name="Medium Grid 3 Accent 6" w:semiHidden="0" w:uiPriority="69" w:unhideWhenUsed="0"/>
+    <w:lsdException w:name="Dark List Accent 6" w:semiHidden="0" w:uiPriority="70" w:unhideWhenUsed="0"/>
+    <w:lsdException w:name="Colorful Shading Accent 6" w:semiHidden="0" w:uiPriority="71" w:unhideWhenUsed="0"/>
+    <w:lsdException w:name="Colorful List Accent 6" w:semiHidden="0" w:uiPriority="72" w:unhideWhenUsed="0"/>
+    <w:lsdException w:name="Colorful Grid Accent 6" w:semiHidden="0" w:uiPriority="73" w:unhideWhenUsed="0"/>
+    <w:lsdException w:name="Subtle Emphasis" w:semiHidden="0" w:uiPriority="19" w:unhideWhenUsed="0" w:qFormat="1"/>
+    <w:lsdException w:name="Intense Emphasis" w:semiHidden="0" w:uiPriority="21" w:unhideWhenUsed="0" w:qFormat="1"/>
+    <w:lsdException w:name="Subtle Reference" w:semiHidden="0" w:uiPriority="31" w:unhideWhenUsed="0" w:qFormat="1"/>
+    <w:lsdException w:name="Intense Reference" w:semiHidden="0" w:uiPriority="32" w:unhideWhenUsed="0" w:qFormat="1"/>
+    <w:lsdException w:name="Book Title" w:semiHidden="0" w:uiPriority="33" w:unhideWhenUsed="0" w:qFormat="1"/>
+    <w:lsdException w:name="Bibliography" w:uiPriority="37"/>
+    <w:lsdException w:name="TOC Heading" w:uiPriority="39" w:qFormat="1"/>
+  </w:latentStyles>
+  <w:style w:type="paragraph" w:default="1" w:styleId="Normal">
+    <w:name w:val="Normal"/>
+    <w:qFormat/>
+  </w:style>
+  <w:style w:type="paragraph" w:styleId="Heading1">
+    <w:name w:val="heading 1"/>
+    <w:basedOn w:val="Normal"/>
+    <w:next w:val="Normal"/>
+    <w:link w:val="Heading1Char"/>
+    <w:uiPriority w:val="9"/>
+    <w:qFormat/>
+    <w:rsid w:val="00F65385"/>
+    <w:pPr>
+      <w:keepNext/>
+      <w:keepLines/>
+      <w:spacing w:before="240" w:after="0"/>
+      <w:outlineLvl w:val="0"/>
+    </w:pPr>
+    <w:rPr>
+      <w:rFonts w:asciiTheme="majorHAnsi" w:eastAsiaTheme="majorEastAsia" w:hAnsiTheme="majorHAnsi" w:cstheme="majorBidi"/>
+      <w:color w:val="2E74B5" w:themeColor="accent1" w:themeShade="BF"/>
+      <w:sz w:val="32"/>
+      <w:szCs w:val="32"/>
+    </w:rPr>
+  </w:style>
+  <w:style w:type="paragraph" w:styleId="Heading2">
+    <w:name w:val="heading 2"/>
+    <w:basedOn w:val="Normal"/>
+    <w:next w:val="Normal"/>
+    <w:link w:val="Heading2Char"/>
+    <w:uiPriority w:val="9"/>
+    <w:unhideWhenUsed/>
+    <w:qFormat/>
+    <w:rsid w:val="00EB6662"/>
+    <w:pPr>
+      <w:keepNext/>
+      <w:keepLines/>
+      <w:spacing w:before="40" w:after="0"/>
+      <w:outlineLvl w:val="1"/>
+    </w:pPr>
+    <w:rPr>
+      <w:rFonts w:asciiTheme="majorHAnsi" w:eastAsiaTheme="majorEastAsia" w:hAnsiTheme="majorHAnsi" w:cstheme="majorBidi"/>
+      <w:color w:val="2E74B5" w:themeColor="accent1" w:themeShade="BF"/>
+      <w:sz w:val="26"/>
+      <w:szCs w:val="26"/>
+    </w:rPr>
+  </w:style>
+  <w:style w:type="paragraph" w:styleId="Heading3">
+    <w:name w:val="heading 3"/>
+    <w:basedOn w:val="Normal"/>
+    <w:next w:val="Normal"/>
+    <w:link w:val="Heading3Char"/>
+    <w:uiPriority w:val="9"/>
+    <w:unhideWhenUsed/>
+    <w:qFormat/>
+    <w:rsid w:val="00F83ACB"/>
+    <w:pPr>
+      <w:keepNext/>
+      <w:keepLines/>
+      <w:spacing w:before="200" w:after="0" w:line="276" w:lineRule="auto"/>
+      <w:ind w:left="720" w:hanging="720"/>
+      <w:outlineLvl w:val="2"/>
+    </w:pPr>
+    <w:rPr>
+      <w:rFonts w:asciiTheme="majorHAnsi" w:eastAsiaTheme="majorEastAsia" w:hAnsiTheme="majorHAnsi" w:cstheme="majorBidi"/>
+      <w:b/>
+      <w:bCs/>
+      <w:color w:val="5B9BD5" w:themeColor="accent1"/>
+      <w:lang w:val="en-US"/>
+    </w:rPr>
+  </w:style>
+  <w:style w:type="paragraph" w:styleId="Heading4">
+    <w:name w:val="heading 4"/>
+    <w:basedOn w:val="Normal"/>
+    <w:next w:val="Normal"/>
+    <w:link w:val="Heading4Char"/>
+    <w:uiPriority w:val="9"/>
+    <w:semiHidden/>
+    <w:unhideWhenUsed/>
+    <w:qFormat/>
+    <w:rsid w:val="00F83ACB"/>
+    <w:pPr>
+      <w:keepNext/>
+      <w:keepLines/>
+      <w:spacing w:before="200" w:after="0" w:line="276" w:lineRule="auto"/>
+      <w:ind w:left="864" w:hanging="864"/>
+      <w:outlineLvl w:val="3"/>
+    </w:pPr>
+    <w:rPr>
+      <w:rFonts w:asciiTheme="majorHAnsi" w:eastAsiaTheme="majorEastAsia" w:hAnsiTheme="majorHAnsi" w:cstheme="majorBidi"/>
+      <w:b/>
+      <w:bCs/>
+      <w:i/>
+      <w:iCs/>
+      <w:color w:val="5B9BD5" w:themeColor="accent1"/>
+      <w:lang w:val="en-US"/>
+    </w:rPr>
+  </w:style>
+  <w:style w:type="paragraph" w:styleId="Heading5">
+    <w:name w:val="heading 5"/>
+    <w:basedOn w:val="Normal"/>
+    <w:next w:val="Normal"/>
+    <w:link w:val="Heading5Char"/>
+    <w:uiPriority w:val="9"/>
+    <w:semiHidden/>
+    <w:unhideWhenUsed/>
+    <w:qFormat/>
+    <w:rsid w:val="00F83ACB"/>
+    <w:pPr>
+      <w:keepNext/>
+      <w:keepLines/>
+      <w:spacing w:before="200" w:after="0" w:line="276" w:lineRule="auto"/>
+      <w:ind w:left="1008" w:hanging="1008"/>
+      <w:outlineLvl w:val="4"/>
+    </w:pPr>
+    <w:rPr>
+      <w:rFonts w:asciiTheme="majorHAnsi" w:eastAsiaTheme="majorEastAsia" w:hAnsiTheme="majorHAnsi" w:cstheme="majorBidi"/>
+      <w:color w:val="1F4D78" w:themeColor="accent1" w:themeShade="7F"/>
+      <w:lang w:val="en-US"/>
+    </w:rPr>
+  </w:style>
+  <w:style w:type="paragraph" w:styleId="Heading6">
+    <w:name w:val="heading 6"/>
+    <w:basedOn w:val="Normal"/>
+    <w:next w:val="Normal"/>
+    <w:link w:val="Heading6Char"/>
+    <w:unhideWhenUsed/>
+    <w:qFormat/>
+    <w:rsid w:val="00F83ACB"/>
+    <w:pPr>
+      <w:keepNext/>
+      <w:keepLines/>
+      <w:spacing w:before="200" w:after="0" w:line="276" w:lineRule="auto"/>
+      <w:ind w:left="1152" w:hanging="1152"/>
+      <w:outlineLvl w:val="5"/>
+    </w:pPr>
+    <w:rPr>
+      <w:rFonts w:asciiTheme="majorHAnsi" w:eastAsiaTheme="majorEastAsia" w:hAnsiTheme="majorHAnsi" w:cstheme="majorBidi"/>
+      <w:i/>
+      <w:iCs/>
+      <w:color w:val="1F4D78" w:themeColor="accent1" w:themeShade="7F"/>
+      <w:lang w:val="en-US"/>
+    </w:rPr>
+  </w:style>
+  <w:style w:type="paragraph" w:styleId="Heading7">
+    <w:name w:val="heading 7"/>
+    <w:basedOn w:val="Normal"/>
+    <w:next w:val="Normal"/>
+    <w:link w:val="Heading7Char"/>
+    <w:uiPriority w:val="9"/>
+    <w:semiHidden/>
+    <w:unhideWhenUsed/>
+    <w:qFormat/>
+    <w:rsid w:val="00F83ACB"/>
+    <w:pPr>
+      <w:keepNext/>
+      <w:keepLines/>
+      <w:spacing w:before="200" w:after="0" w:line="276" w:lineRule="auto"/>
+      <w:ind w:left="1296" w:hanging="1296"/>
+      <w:outlineLvl w:val="6"/>
+    </w:pPr>
+    <w:rPr>
+      <w:rFonts w:asciiTheme="majorHAnsi" w:eastAsiaTheme="majorEastAsia" w:hAnsiTheme="majorHAnsi" w:cstheme="majorBidi"/>
+      <w:i/>
+      <w:iCs/>
+      <w:color w:val="404040" w:themeColor="text1" w:themeTint="BF"/>
+      <w:lang w:val="en-US"/>
+    </w:rPr>
+  </w:style>
+  <w:style w:type="paragraph" w:styleId="Heading8">
+    <w:name w:val="heading 8"/>
+    <w:basedOn w:val="Normal"/>
+    <w:next w:val="Normal"/>
+    <w:link w:val="Heading8Char"/>
+    <w:uiPriority w:val="9"/>
+    <w:semiHidden/>
+    <w:unhideWhenUsed/>
+    <w:qFormat/>
+    <w:rsid w:val="00F83ACB"/>
+    <w:pPr>
+      <w:keepNext/>
+      <w:keepLines/>
+      <w:spacing w:before="200" w:after="0" w:line="276" w:lineRule="auto"/>
+      <w:ind w:left="1440" w:hanging="1440"/>
+      <w:outlineLvl w:val="7"/>
+    </w:pPr>
+    <w:rPr>
+      <w:rFonts w:asciiTheme="majorHAnsi" w:eastAsiaTheme="majorEastAsia" w:hAnsiTheme="majorHAnsi" w:cstheme="majorBidi"/>
+      <w:color w:val="404040" w:themeColor="text1" w:themeTint="BF"/>
+      <w:sz w:val="20"/>
+      <w:szCs w:val="20"/>
+      <w:lang w:val="en-US"/>
+    </w:rPr>
+  </w:style>
+  <w:style w:type="paragraph" w:styleId="Heading9">
+    <w:name w:val="heading 9"/>
+    <w:basedOn w:val="Normal"/>
+    <w:next w:val="Normal"/>
+    <w:link w:val="Heading9Char"/>
+    <w:uiPriority w:val="9"/>
+    <w:semiHidden/>
+    <w:unhideWhenUsed/>
+    <w:qFormat/>
+    <w:rsid w:val="00F83ACB"/>
+    <w:pPr>
+      <w:keepNext/>
+      <w:keepLines/>
+      <w:spacing w:before="200" w:after="0" w:line="276" w:lineRule="auto"/>
+      <w:ind w:left="1584" w:hanging="1584"/>
+      <w:outlineLvl w:val="8"/>
+    </w:pPr>
+    <w:rPr>
+      <w:rFonts w:asciiTheme="majorHAnsi" w:eastAsiaTheme="majorEastAsia" w:hAnsiTheme="majorHAnsi" w:cstheme="majorBidi"/>
+      <w:i/>
+      <w:iCs/>
+      <w:color w:val="404040" w:themeColor="text1" w:themeTint="BF"/>
+      <w:sz w:val="20"/>
+      <w:szCs w:val="20"/>
+      <w:lang w:val="en-US"/>
+    </w:rPr>
+  </w:style>
+  <w:style w:type="character" w:default="1" w:styleId="DefaultParagraphFont">
+    <w:name w:val="Default Paragraph Font"/>
+    <w:uiPriority w:val="1"/>
+    <w:semiHidden/>
+    <w:unhideWhenUsed/>
+  </w:style>
+  <w:style w:type="table" w:default="1" w:styleId="TableNormal">
+    <w:name w:val="Normal Table"/>
+    <w:uiPriority w:val="99"/>
+    <w:semiHidden/>
+    <w:unhideWhenUsed/>
+    <w:tblPr>
+      <w:tblInd w:w="0" w:type="dxa"/>
+      <w:tblCellMar>
+        <w:top w:w="0" w:type="dxa"/>
+        <w:left w:w="108" w:type="dxa"/>
+        <w:bottom w:w="0" w:type="dxa"/>
+        <w:right w:w="108" w:type="dxa"/>
+      </w:tblCellMar>
+    </w:tblPr>
+  </w:style>
+  <w:style w:type="numbering" w:default="1" w:styleId="NoList">
+    <w:name w:val="No List"/>
+    <w:uiPriority w:val="99"/>
+    <w:semiHidden/>
+    <w:unhideWhenUsed/>
+  </w:style>
+  <w:style w:type="paragraph" w:styleId="Header">
+    <w:name w:val="header"/>
+    <w:basedOn w:val="Normal"/>
+    <w:link w:val="HeaderChar"/>
+    <w:uiPriority w:val="99"/>
+    <w:unhideWhenUsed/>
+    <w:rsid w:val="00DD2623"/>
+    <w:pPr>
+      <w:tabs>
+        <w:tab w:val="center" w:pos="4513"/>
+        <w:tab w:val="right" w:pos="9026"/>
+      </w:tabs>
+      <w:spacing w:after="0" w:line="240" w:lineRule="auto"/>
+    </w:pPr>
+  </w:style>
+  <w:style w:type="character" w:customStyle="1" w:styleId="HeaderChar">
+    <w:name w:val="Header Char"/>
+    <w:basedOn w:val="DefaultParagraphFont"/>
+    <w:link w:val="Header"/>
+    <w:uiPriority w:val="99"/>
+    <w:rsid w:val="00DD2623"/>
+  </w:style>
+  <w:style w:type="paragraph" w:styleId="Footer">
+    <w:name w:val="footer"/>
+    <w:basedOn w:val="Normal"/>
+    <w:link w:val="FooterChar"/>
+    <w:uiPriority w:val="99"/>
+    <w:unhideWhenUsed/>
+    <w:rsid w:val="00DD2623"/>
+    <w:pPr>
+      <w:tabs>
+        <w:tab w:val="center" w:pos="4513"/>
+        <w:tab w:val="right" w:pos="9026"/>
+      </w:tabs>
+      <w:spacing w:after="0" w:line="240" w:lineRule="auto"/>
+    </w:pPr>
+  </w:style>
+  <w:style w:type="character" w:customStyle="1" w:styleId="FooterChar">
+    <w:name w:val="Footer Char"/>
+    <w:basedOn w:val="DefaultParagraphFont"/>
+    <w:link w:val="Footer"/>
+    <w:uiPriority w:val="99"/>
+    <w:rsid w:val="00DD2623"/>
+  </w:style>
+  <w:style w:type="character" w:customStyle="1" w:styleId="Heading1Char">
+    <w:name w:val="Heading 1 Char"/>
+    <w:basedOn w:val="DefaultParagraphFont"/>
+    <w:link w:val="Heading1"/>
+    <w:uiPriority w:val="9"/>
+    <w:rsid w:val="00F65385"/>
+    <w:rPr>
+      <w:rFonts w:asciiTheme="majorHAnsi" w:eastAsiaTheme="majorEastAsia" w:hAnsiTheme="majorHAnsi" w:cstheme="majorBidi"/>
+      <w:color w:val="2E74B5" w:themeColor="accent1" w:themeShade="BF"/>
+      <w:sz w:val="32"/>
+      <w:szCs w:val="32"/>
+    </w:rPr>
+  </w:style>
+  <w:style w:type="table" w:styleId="TableGrid">
+    <w:name w:val="Table Grid"/>
+    <w:basedOn w:val="TableNormal"/>
+    <w:uiPriority w:val="39"/>
+    <w:rsid w:val="00F65385"/>
+    <w:pPr>
+      <w:spacing w:after="0" w:line="240" w:lineRule="auto"/>
+    </w:pPr>
+    <w:tblPr>
+      <w:tblInd w:w="0" w:type="dxa"/>
+      <w:tblBorders>
+        <w:top w:val="single" w:sz="4" w:space="0" w:color="auto"/>
+        <w:left w:val="single" w:sz="4" w:space="0" w:color="auto"/>
+        <w:bottom w:val="single" w:sz="4" w:space="0" w:color="auto"/>
+        <w:right w:val="single" w:sz="4" w:space="0" w:color="auto"/>
+        <w:insideH w:val="single" w:sz="4" w:space="0" w:color="auto"/>
+        <w:insideV w:val="single" w:sz="4" w:space="0" w:color="auto"/>
+      </w:tblBorders>
+      <w:tblCellMar>
+        <w:top w:w="0" w:type="dxa"/>
+        <w:left w:w="108" w:type="dxa"/>
+        <w:bottom w:w="0" w:type="dxa"/>
+        <w:right w:w="108" w:type="dxa"/>
+      </w:tblCellMar>
+    </w:tblPr>
+  </w:style>
+  <w:style w:type="character" w:customStyle="1" w:styleId="Heading2Char">
+    <w:name w:val="Heading 2 Char"/>
+    <w:basedOn w:val="DefaultParagraphFont"/>
+    <w:link w:val="Heading2"/>
+    <w:uiPriority w:val="9"/>
+    <w:rsid w:val="00EB6662"/>
+    <w:rPr>
+      <w:rFonts w:asciiTheme="majorHAnsi" w:eastAsiaTheme="majorEastAsia" w:hAnsiTheme="majorHAnsi" w:cstheme="majorBidi"/>
+      <w:color w:val="2E74B5" w:themeColor="accent1" w:themeShade="BF"/>
+      <w:sz w:val="26"/>
+      <w:szCs w:val="26"/>
+    </w:rPr>
+  </w:style>
+  <w:style w:type="paragraph" w:styleId="ListParagraph">
+    <w:name w:val="List Paragraph"/>
+    <w:basedOn w:val="Normal"/>
+    <w:uiPriority w:val="99"/>
+    <w:qFormat/>
+    <w:rsid w:val="00395A46"/>
+    <w:pPr>
+      <w:ind w:left="720"/>
+      <w:contextualSpacing/>
+    </w:pPr>
+  </w:style>
+  <w:style w:type="character" w:styleId="Hyperlink">
+    <w:name w:val="Hyperlink"/>
+    <w:basedOn w:val="DefaultParagraphFont"/>
+    <w:uiPriority w:val="99"/>
+    <w:unhideWhenUsed/>
+    <w:rsid w:val="00162CD4"/>
+    <w:rPr>
+      <w:color w:val="0563C1" w:themeColor="hyperlink"/>
+      <w:u w:val="single"/>
+    </w:rPr>
+  </w:style>
+  <w:style w:type="paragraph" w:styleId="TOCHeading">
+    <w:name w:val="TOC Heading"/>
+    <w:basedOn w:val="Heading1"/>
+    <w:next w:val="Normal"/>
+    <w:uiPriority w:val="39"/>
+    <w:unhideWhenUsed/>
+    <w:qFormat/>
+    <w:rsid w:val="00E01490"/>
+    <w:pPr>
+      <w:outlineLvl w:val="9"/>
+    </w:pPr>
+    <w:rPr>
+      <w:lang w:val="en-US"/>
+    </w:rPr>
+  </w:style>
+  <w:style w:type="paragraph" w:styleId="TOC1">
+    <w:name w:val="toc 1"/>
+    <w:basedOn w:val="Normal"/>
+    <w:next w:val="Normal"/>
+    <w:autoRedefine/>
+    <w:uiPriority w:val="39"/>
+    <w:unhideWhenUsed/>
+    <w:rsid w:val="00E01490"/>
+    <w:pPr>
+      <w:spacing w:after="100"/>
+    </w:pPr>
+  </w:style>
+  <w:style w:type="paragraph" w:styleId="TOC2">
+    <w:name w:val="toc 2"/>
+    <w:basedOn w:val="Normal"/>
+    <w:next w:val="Normal"/>
+    <w:autoRedefine/>
+    <w:uiPriority w:val="39"/>
+    <w:unhideWhenUsed/>
+    <w:rsid w:val="00E01490"/>
+    <w:pPr>
+      <w:spacing w:after="100"/>
+      <w:ind w:left="220"/>
+    </w:pPr>
+  </w:style>
+  <w:style w:type="paragraph" w:styleId="Caption">
+    <w:name w:val="caption"/>
+    <w:basedOn w:val="Normal"/>
+    <w:next w:val="Normal"/>
+    <w:uiPriority w:val="35"/>
+    <w:unhideWhenUsed/>
+    <w:qFormat/>
+    <w:rsid w:val="00942B3C"/>
+    <w:pPr>
+      <w:spacing w:after="200" w:line="240" w:lineRule="auto"/>
+    </w:pPr>
+    <w:rPr>
+      <w:i/>
+      <w:iCs/>
+      <w:color w:val="44546A" w:themeColor="text2"/>
+      <w:sz w:val="18"/>
+      <w:szCs w:val="18"/>
+    </w:rPr>
+  </w:style>
+  <w:style w:type="paragraph" w:styleId="TableofFigures">
+    <w:name w:val="table of figures"/>
+    <w:basedOn w:val="Normal"/>
+    <w:next w:val="Normal"/>
+    <w:uiPriority w:val="99"/>
+    <w:unhideWhenUsed/>
+    <w:rsid w:val="00A47993"/>
+    <w:pPr>
+      <w:spacing w:after="0"/>
+    </w:pPr>
+  </w:style>
+  <w:style w:type="paragraph" w:styleId="BalloonText">
+    <w:name w:val="Balloon Text"/>
+    <w:basedOn w:val="Normal"/>
+    <w:link w:val="BalloonTextChar"/>
+    <w:uiPriority w:val="99"/>
+    <w:semiHidden/>
+    <w:unhideWhenUsed/>
+    <w:rsid w:val="00CC367B"/>
+    <w:pPr>
+      <w:spacing w:after="0" w:line="240" w:lineRule="auto"/>
+    </w:pPr>
+    <w:rPr>
+      <w:rFonts w:ascii="Tahoma" w:hAnsi="Tahoma" w:cs="Tahoma"/>
+      <w:sz w:val="16"/>
+      <w:szCs w:val="16"/>
+    </w:rPr>
+  </w:style>
+  <w:style w:type="character" w:customStyle="1" w:styleId="BalloonTextChar">
+    <w:name w:val="Balloon Text Char"/>
+    <w:basedOn w:val="DefaultParagraphFont"/>
+    <w:link w:val="BalloonText"/>
+    <w:uiPriority w:val="99"/>
+    <w:semiHidden/>
+    <w:rsid w:val="00CC367B"/>
+    <w:rPr>
+      <w:rFonts w:ascii="Tahoma" w:hAnsi="Tahoma" w:cs="Tahoma"/>
+      <w:sz w:val="16"/>
+      <w:szCs w:val="16"/>
+    </w:rPr>
+  </w:style>
+  <w:style w:type="table" w:styleId="LightList-Accent2">
+    <w:name w:val="Light List Accent 2"/>
+    <w:basedOn w:val="TableNormal"/>
+    <w:uiPriority w:val="61"/>
+    <w:rsid w:val="00CC367B"/>
+    <w:pPr>
+      <w:spacing w:after="0" w:line="240" w:lineRule="auto"/>
+    </w:pPr>
+    <w:rPr>
+      <w:rFonts w:asciiTheme="minorHAnsi" w:hAnsiTheme="minorHAnsi"/>
+      <w:lang w:val="en-US"/>
+    </w:rPr>
+    <w:tblPr>
+      <w:tblStyleRowBandSize w:val="1"/>
+      <w:tblStyleColBandSize w:val="1"/>
+      <w:tblInd w:w="0" w:type="dxa"/>
+      <w:tblBorders>
+        <w:top w:val="single" w:sz="8" w:space="0" w:color="ED7D31" w:themeColor="accent2"/>
+        <w:left w:val="single" w:sz="8" w:space="0" w:color="ED7D31" w:themeColor="accent2"/>
+        <w:bottom w:val="single" w:sz="8" w:space="0" w:color="ED7D31" w:themeColor="accent2"/>
+        <w:right w:val="single" w:sz="8" w:space="0" w:color="ED7D31" w:themeColor="accent2"/>
+      </w:tblBorders>
+      <w:tblCellMar>
+        <w:top w:w="0" w:type="dxa"/>
+        <w:left w:w="108" w:type="dxa"/>
+        <w:bottom w:w="0" w:type="dxa"/>
+        <w:right w:w="108" w:type="dxa"/>
+      </w:tblCellMar>
+    </w:tblPr>
+    <w:tblStylePr w:type="firstRow">
+      <w:pPr>
+        <w:spacing w:before="0" w:after="0" w:line="240" w:lineRule="auto"/>
+      </w:pPr>
+      <w:rPr>
+        <w:b/>
+        <w:bCs/>
+        <w:color w:val="FFFFFF" w:themeColor="background1"/>
+      </w:rPr>
+      <w:tblPr/>
+      <w:tcPr>
+        <w:shd w:val="clear" w:color="auto" w:fill="ED7D31" w:themeFill="accent2"/>
+      </w:tcPr>
+    </w:tblStylePr>
+    <w:tblStylePr w:type="lastRow">
+      <w:pPr>
+        <w:spacing w:before="0" w:after="0" w:line="240" w:lineRule="auto"/>
+      </w:pPr>
+      <w:rPr>
+        <w:b/>
+        <w:bCs/>
+      </w:rPr>
+      <w:tblPr/>
+      <w:tcPr>
+        <w:tcBorders>
+          <w:top w:val="double" w:sz="6" w:space="0" w:color="ED7D31" w:themeColor="accent2"/>
+          <w:left w:val="single" w:sz="8" w:space="0" w:color="ED7D31" w:themeColor="accent2"/>
+          <w:bottom w:val="single" w:sz="8" w:space="0" w:color="ED7D31" w:themeColor="accent2"/>
+          <w:right w:val="single" w:sz="8" w:space="0" w:color="ED7D31" w:themeColor="accent2"/>
+        </w:tcBorders>
+      </w:tcPr>
+    </w:tblStylePr>
+    <w:tblStylePr w:type="firstCol">
+      <w:rPr>
+        <w:b/>
+        <w:bCs/>
+      </w:rPr>
+    </w:tblStylePr>
+    <w:tblStylePr w:type="lastCol">
+      <w:rPr>
+        <w:b/>
+        <w:bCs/>
+      </w:rPr>
+    </w:tblStylePr>
+    <w:tblStylePr w:type="band1Vert">
+      <w:tblPr/>
+      <w:tcPr>
+        <w:tcBorders>
+          <w:top w:val="single" w:sz="8" w:space="0" w:color="ED7D31" w:themeColor="accent2"/>
+          <w:left w:val="single" w:sz="8" w:space="0" w:color="ED7D31" w:themeColor="accent2"/>
+          <w:bottom w:val="single" w:sz="8" w:space="0" w:color="ED7D31" w:themeColor="accent2"/>
+          <w:right w:val="single" w:sz="8" w:space="0" w:color="ED7D31" w:themeColor="accent2"/>
+        </w:tcBorders>
+      </w:tcPr>
+    </w:tblStylePr>
+    <w:tblStylePr w:type="band1Horz">
+      <w:tblPr/>
+      <w:tcPr>
+        <w:tcBorders>
+          <w:top w:val="single" w:sz="8" w:space="0" w:color="ED7D31" w:themeColor="accent2"/>
+          <w:left w:val="single" w:sz="8" w:space="0" w:color="ED7D31" w:themeColor="accent2"/>
+          <w:bottom w:val="single" w:sz="8" w:space="0" w:color="ED7D31" w:themeColor="accent2"/>
+          <w:right w:val="single" w:sz="8" w:space="0" w:color="ED7D31" w:themeColor="accent2"/>
+        </w:tcBorders>
+      </w:tcPr>
+    </w:tblStylePr>
+  </w:style>
+  <w:style w:type="paragraph" w:customStyle="1" w:styleId="Default">
+    <w:name w:val="Default"/>
+    <w:rsid w:val="00CC367B"/>
+    <w:pPr>
+      <w:autoSpaceDE w:val="0"/>
+      <w:autoSpaceDN w:val="0"/>
+      <w:adjustRightInd w:val="0"/>
+      <w:spacing w:after="0" w:line="240" w:lineRule="auto"/>
+    </w:pPr>
+    <w:rPr>
+      <w:rFonts w:cs="Times New Roman"/>
+      <w:color w:val="000000"/>
+      <w:sz w:val="24"/>
+      <w:szCs w:val="24"/>
+      <w:lang w:val="en-US"/>
+    </w:rPr>
+  </w:style>
+  <w:style w:type="character" w:customStyle="1" w:styleId="Heading3Char">
+    <w:name w:val="Heading 3 Char"/>
+    <w:basedOn w:val="DefaultParagraphFont"/>
+    <w:link w:val="Heading3"/>
+    <w:uiPriority w:val="9"/>
+    <w:rsid w:val="00F83ACB"/>
+    <w:rPr>
+      <w:rFonts w:asciiTheme="majorHAnsi" w:eastAsiaTheme="majorEastAsia" w:hAnsiTheme="majorHAnsi" w:cstheme="majorBidi"/>
+      <w:b/>
+      <w:bCs/>
+      <w:color w:val="5B9BD5" w:themeColor="accent1"/>
+      <w:lang w:val="en-US"/>
+    </w:rPr>
+  </w:style>
+  <w:style w:type="character" w:customStyle="1" w:styleId="Heading4Char">
+    <w:name w:val="Heading 4 Char"/>
+    <w:basedOn w:val="DefaultParagraphFont"/>
+    <w:link w:val="Heading4"/>
+    <w:uiPriority w:val="9"/>
+    <w:semiHidden/>
+    <w:rsid w:val="00F83ACB"/>
+    <w:rPr>
+      <w:rFonts w:asciiTheme="majorHAnsi" w:eastAsiaTheme="majorEastAsia" w:hAnsiTheme="majorHAnsi" w:cstheme="majorBidi"/>
+      <w:b/>
+      <w:bCs/>
+      <w:i/>
+      <w:iCs/>
+      <w:color w:val="5B9BD5" w:themeColor="accent1"/>
+      <w:lang w:val="en-US"/>
+    </w:rPr>
+  </w:style>
+  <w:style w:type="character" w:customStyle="1" w:styleId="Heading5Char">
+    <w:name w:val="Heading 5 Char"/>
+    <w:basedOn w:val="DefaultParagraphFont"/>
+    <w:link w:val="Heading5"/>
+    <w:uiPriority w:val="9"/>
+    <w:semiHidden/>
+    <w:rsid w:val="00F83ACB"/>
+    <w:rPr>
+      <w:rFonts w:asciiTheme="majorHAnsi" w:eastAsiaTheme="majorEastAsia" w:hAnsiTheme="majorHAnsi" w:cstheme="majorBidi"/>
+      <w:color w:val="1F4D78" w:themeColor="accent1" w:themeShade="7F"/>
+      <w:lang w:val="en-US"/>
+    </w:rPr>
+  </w:style>
+  <w:style w:type="character" w:customStyle="1" w:styleId="Heading6Char">
+    <w:name w:val="Heading 6 Char"/>
+    <w:basedOn w:val="DefaultParagraphFont"/>
+    <w:link w:val="Heading6"/>
+    <w:rsid w:val="00F83ACB"/>
+    <w:rPr>
+      <w:rFonts w:asciiTheme="majorHAnsi" w:eastAsiaTheme="majorEastAsia" w:hAnsiTheme="majorHAnsi" w:cstheme="majorBidi"/>
+      <w:i/>
+      <w:iCs/>
+      <w:color w:val="1F4D78" w:themeColor="accent1" w:themeShade="7F"/>
+      <w:lang w:val="en-US"/>
+    </w:rPr>
+  </w:style>
+  <w:style w:type="character" w:customStyle="1" w:styleId="Heading7Char">
+    <w:name w:val="Heading 7 Char"/>
+    <w:basedOn w:val="DefaultParagraphFont"/>
+    <w:link w:val="Heading7"/>
+    <w:uiPriority w:val="9"/>
+    <w:semiHidden/>
+    <w:rsid w:val="00F83ACB"/>
+    <w:rPr>
+      <w:rFonts w:asciiTheme="majorHAnsi" w:eastAsiaTheme="majorEastAsia" w:hAnsiTheme="majorHAnsi" w:cstheme="majorBidi"/>
+      <w:i/>
+      <w:iCs/>
+      <w:color w:val="404040" w:themeColor="text1" w:themeTint="BF"/>
+      <w:lang w:val="en-US"/>
+    </w:rPr>
+  </w:style>
+  <w:style w:type="character" w:customStyle="1" w:styleId="Heading8Char">
+    <w:name w:val="Heading 8 Char"/>
+    <w:basedOn w:val="DefaultParagraphFont"/>
+    <w:link w:val="Heading8"/>
+    <w:uiPriority w:val="9"/>
+    <w:semiHidden/>
+    <w:rsid w:val="00F83ACB"/>
+    <w:rPr>
+      <w:rFonts w:asciiTheme="majorHAnsi" w:eastAsiaTheme="majorEastAsia" w:hAnsiTheme="majorHAnsi" w:cstheme="majorBidi"/>
+      <w:color w:val="404040" w:themeColor="text1" w:themeTint="BF"/>
+      <w:sz w:val="20"/>
+      <w:szCs w:val="20"/>
+      <w:lang w:val="en-US"/>
+    </w:rPr>
+  </w:style>
+  <w:style w:type="character" w:customStyle="1" w:styleId="Heading9Char">
+    <w:name w:val="Heading 9 Char"/>
+    <w:basedOn w:val="DefaultParagraphFont"/>
+    <w:link w:val="Heading9"/>
+    <w:uiPriority w:val="9"/>
+    <w:semiHidden/>
+    <w:rsid w:val="00F83ACB"/>
+    <w:rPr>
+      <w:rFonts w:asciiTheme="majorHAnsi" w:eastAsiaTheme="majorEastAsia" w:hAnsiTheme="majorHAnsi" w:cstheme="majorBidi"/>
+      <w:i/>
+      <w:iCs/>
+      <w:color w:val="404040" w:themeColor="text1" w:themeTint="BF"/>
+      <w:sz w:val="20"/>
+      <w:szCs w:val="20"/>
+      <w:lang w:val="en-US"/>
+    </w:rPr>
+  </w:style>
+</w:styles>
+</file>
+
 <file path=word/theme/theme1.xml><?xml version="1.0" encoding="utf-8"?>
 <a:theme xmlns:a="http://schemas.openxmlformats.org/drawingml/2006/main" name="Office Theme">
   <a:themeElements>
@@ -10247,7 +10998,7 @@
   <a:extraClrSchemeLst/>
   <a:extLst>
     <a:ext uri="{05A4C25C-085E-4340-85A3-A5531E510DB2}">
-      <thm15:themeFamily xmlns:thm15="http://schemas.microsoft.com/office/thememl/2012/main" name="Office Theme" id="{62F939B6-93AF-4DB8-9C6B-D6C7DFDC589F}" vid="{4A3C46E8-61CC-4603-A589-7422A47A8E4A}"/>
+      <thm15:themeFamily xmlns:thm15="http://schemas.microsoft.com/office/thememl/2012/main" xmlns="" name="Office Theme" id="{62F939B6-93AF-4DB8-9C6B-D6C7DFDC589F}" vid="{4A3C46E8-61CC-4603-A589-7422A47A8E4A}"/>
     </a:ext>
   </a:extLst>
 </a:theme>
@@ -10258,7 +11009,7 @@
 </file>
 
 <file path=customXml/itemProps1.xml><?xml version="1.0" encoding="utf-8"?>
-<ds:datastoreItem xmlns:ds="http://schemas.openxmlformats.org/officeDocument/2006/customXml" ds:itemID="{E0D3A2D3-F129-4BB1-AD14-E53BE7A66ADD}">
+<ds:datastoreItem xmlns:ds="http://schemas.openxmlformats.org/officeDocument/2006/customXml" ds:itemID="{E7C5C231-5214-4B01-93DA-2DDA086608C3}">
   <ds:schemaRefs>
     <ds:schemaRef ds:uri="http://schemas.openxmlformats.org/officeDocument/2006/bibliography"/>
   </ds:schemaRefs>

</xml_diff>

<commit_message>
create architecture driver specification and traceability matrix - Khang 0 12/2
</commit_message>
<xml_diff>
--- a/3. Requirement/AS_RE_OperationRequirement.docx
+++ b/3. Requirement/AS_RE_OperationRequirement.docx
@@ -2542,12 +2542,7 @@
     <w:p>
       <w:pPr>
         <w:pStyle w:val="Heading1"/>
-        <w:numPr>
-          <w:ilvl w:val="0"/>
-          <w:numId w:val="1"/>
-        </w:numPr>
         <w:spacing w:before="0" w:after="240"/>
-        <w:ind w:left="720" w:hanging="720"/>
         <w:rPr>
           <w:b/>
           <w:color w:val="1F3864" w:themeColor="accent5" w:themeShade="80"/>
@@ -3119,8 +3114,8 @@
           <w:ilvl w:val="0"/>
           <w:numId w:val="1"/>
         </w:numPr>
-        <w:spacing w:before="0" w:after="240"/>
-        <w:ind w:left="720" w:hanging="720"/>
+        <w:spacing w:before="0" w:after="240" w:line="240" w:lineRule="auto"/>
+        <w:ind w:left="360"/>
         <w:rPr>
           <w:b/>
           <w:color w:val="1F3864" w:themeColor="accent5" w:themeShade="80"/>
@@ -3149,7 +3144,7 @@
           <w:numId w:val="23"/>
         </w:numPr>
         <w:spacing w:line="480" w:lineRule="auto"/>
-        <w:ind w:left="1080"/>
+        <w:ind w:left="720"/>
         <w:rPr>
           <w:color w:val="1F3864" w:themeColor="accent5" w:themeShade="80"/>
           <w:sz w:val="24"/>
@@ -3187,7 +3182,7 @@
       <w:pPr>
         <w:pStyle w:val="Heading2"/>
         <w:spacing w:line="480" w:lineRule="auto"/>
-        <w:ind w:left="720"/>
+        <w:ind w:left="720" w:hanging="360"/>
         <w:rPr>
           <w:color w:val="1F3864" w:themeColor="accent5" w:themeShade="80"/>
           <w:sz w:val="24"/>
@@ -3249,7 +3244,7 @@
           <w:numId w:val="25"/>
         </w:numPr>
         <w:spacing w:line="480" w:lineRule="auto"/>
-        <w:ind w:left="1080"/>
+        <w:ind w:left="720"/>
         <w:rPr>
           <w:color w:val="1F3864" w:themeColor="accent5" w:themeShade="80"/>
           <w:sz w:val="24"/>
@@ -3577,7 +3572,7 @@
           <w:numId w:val="25"/>
         </w:numPr>
         <w:spacing w:line="480" w:lineRule="auto"/>
-        <w:ind w:left="1440" w:hanging="720"/>
+        <w:ind w:left="720"/>
         <w:rPr>
           <w:color w:val="1F3864" w:themeColor="accent5" w:themeShade="80"/>
           <w:sz w:val="24"/>
@@ -3946,8 +3941,9 @@
           <w:numId w:val="1"/>
         </w:numPr>
         <w:spacing w:line="480" w:lineRule="auto"/>
-        <w:ind w:left="720" w:hanging="720"/>
-        <w:rPr>
+        <w:ind w:left="360"/>
+        <w:rPr>
+          <w:b/>
           <w:color w:val="1F3864" w:themeColor="accent5" w:themeShade="80"/>
           <w:sz w:val="28"/>
           <w:lang w:val="en-US"/>
@@ -3956,6 +3952,7 @@
       <w:bookmarkStart w:id="22" w:name="_Toc373154361"/>
       <w:r>
         <w:rPr>
+          <w:b/>
           <w:color w:val="1F3864" w:themeColor="accent5" w:themeShade="80"/>
           <w:sz w:val="28"/>
           <w:lang w:val="en-US"/>
@@ -4219,8 +4216,9 @@
           <w:numId w:val="1"/>
         </w:numPr>
         <w:spacing w:line="276" w:lineRule="auto"/>
-        <w:ind w:left="720" w:hanging="720"/>
-        <w:rPr>
+        <w:ind w:left="360"/>
+        <w:rPr>
+          <w:b/>
           <w:color w:val="1F3864" w:themeColor="accent5" w:themeShade="80"/>
           <w:sz w:val="28"/>
           <w:lang w:val="en-US"/>
@@ -4229,6 +4227,7 @@
       <w:bookmarkStart w:id="24" w:name="_Toc373154362"/>
       <w:r>
         <w:rPr>
+          <w:b/>
           <w:color w:val="1F3864" w:themeColor="accent5" w:themeShade="80"/>
           <w:sz w:val="28"/>
           <w:lang w:val="en-US"/>
@@ -4241,7 +4240,7 @@
       <w:pPr>
         <w:pStyle w:val="Heading2"/>
         <w:spacing w:line="360" w:lineRule="auto"/>
-        <w:ind w:left="1440" w:hanging="720"/>
+        <w:ind w:left="720" w:hanging="360"/>
         <w:rPr>
           <w:color w:val="1F3864" w:themeColor="accent5" w:themeShade="80"/>
           <w:sz w:val="24"/>
@@ -4263,15 +4262,7 @@
           <w:sz w:val="24"/>
           <w:lang w:val="en-US"/>
         </w:rPr>
-        <w:t>.</w:t>
-      </w:r>
-      <w:r>
-        <w:rPr>
-          <w:color w:val="1F3864" w:themeColor="accent5" w:themeShade="80"/>
-          <w:sz w:val="24"/>
-          <w:lang w:val="en-US"/>
-        </w:rPr>
-        <w:tab/>
+        <w:t xml:space="preserve"> </w:t>
       </w:r>
       <w:r>
         <w:rPr>
@@ -4492,6 +4483,8 @@
               </w:rPr>
               <w:t>Describe what the stakeholder does now or would like to be able to do.</w:t>
             </w:r>
+            <w:bookmarkStart w:id="26" w:name="_GoBack"/>
+            <w:bookmarkEnd w:id="26"/>
           </w:p>
         </w:tc>
         <w:tc>
@@ -4718,45 +4711,39 @@
           <w:numId w:val="1"/>
         </w:numPr>
         <w:spacing w:line="360" w:lineRule="auto"/>
-        <w:ind w:left="720" w:hanging="720"/>
-        <w:rPr>
+        <w:ind w:left="360"/>
+        <w:rPr>
+          <w:b/>
           <w:color w:val="1F3864" w:themeColor="accent5" w:themeShade="80"/>
           <w:sz w:val="28"/>
           <w:lang w:val="en-US"/>
         </w:rPr>
       </w:pPr>
-      <w:bookmarkStart w:id="26" w:name="_Toc373154364"/>
+      <w:bookmarkStart w:id="27" w:name="_Toc373154364"/>
       <w:r>
         <w:rPr>
+          <w:b/>
           <w:color w:val="1F3864" w:themeColor="accent5" w:themeShade="80"/>
           <w:sz w:val="28"/>
           <w:lang w:val="en-US"/>
         </w:rPr>
         <w:lastRenderedPageBreak/>
-        <w:t>Quality Attribute Characteri</w:t>
+        <w:t>Quality Attribute Characterization</w:t>
       </w:r>
-      <w:r>
-        <w:rPr>
-          <w:color w:val="1F3864" w:themeColor="accent5" w:themeShade="80"/>
-          <w:sz w:val="28"/>
-          <w:lang w:val="en-US"/>
-        </w:rPr>
-        <w:t>zation</w:t>
-      </w:r>
-      <w:bookmarkEnd w:id="26"/>
+      <w:bookmarkEnd w:id="27"/>
     </w:p>
     <w:p>
       <w:pPr>
         <w:pStyle w:val="Heading2"/>
         <w:spacing w:line="360" w:lineRule="auto"/>
-        <w:ind w:left="1440" w:hanging="720"/>
+        <w:ind w:left="720" w:hanging="360"/>
         <w:rPr>
           <w:color w:val="1F3864" w:themeColor="accent5" w:themeShade="80"/>
           <w:sz w:val="24"/>
           <w:lang w:val="en-US"/>
         </w:rPr>
       </w:pPr>
-      <w:bookmarkStart w:id="27" w:name="_Toc373154365"/>
+      <w:bookmarkStart w:id="28" w:name="_Toc373154365"/>
       <w:r>
         <w:rPr>
           <w:color w:val="1F3864" w:themeColor="accent5" w:themeShade="80"/>
@@ -4771,7 +4758,7 @@
           <w:sz w:val="24"/>
           <w:lang w:val="en-US"/>
         </w:rPr>
-        <w:t xml:space="preserve">. </w:t>
+        <w:t xml:space="preserve"> </w:t>
       </w:r>
       <w:r>
         <w:rPr>
@@ -4779,7 +4766,7 @@
           <w:sz w:val="24"/>
           <w:lang w:val="en-US"/>
         </w:rPr>
-        <w:tab/>
+        <w:t xml:space="preserve">Quality 1 </w:t>
       </w:r>
       <w:r>
         <w:rPr>
@@ -4787,17 +4774,9 @@
           <w:sz w:val="24"/>
           <w:lang w:val="en-US"/>
         </w:rPr>
-        <w:t xml:space="preserve">Quality 1 </w:t>
-      </w:r>
-      <w:r>
-        <w:rPr>
-          <w:color w:val="1F3864" w:themeColor="accent5" w:themeShade="80"/>
-          <w:sz w:val="24"/>
-          <w:lang w:val="en-US"/>
-        </w:rPr>
         <w:t>Characterization</w:t>
       </w:r>
-      <w:bookmarkEnd w:id="27"/>
+      <w:bookmarkEnd w:id="28"/>
       <w:r>
         <w:rPr>
           <w:color w:val="1F3864" w:themeColor="accent5" w:themeShade="80"/>
@@ -5027,14 +5006,14 @@
           <w:numId w:val="1"/>
         </w:numPr>
         <w:spacing w:line="360" w:lineRule="auto"/>
-        <w:ind w:left="720" w:hanging="720"/>
+        <w:ind w:left="360"/>
         <w:rPr>
           <w:color w:val="1F3864" w:themeColor="accent5" w:themeShade="80"/>
           <w:sz w:val="28"/>
           <w:lang w:val="en-US"/>
         </w:rPr>
       </w:pPr>
-      <w:bookmarkStart w:id="28" w:name="_Toc373154366"/>
+      <w:bookmarkStart w:id="29" w:name="_Toc373154366"/>
       <w:r>
         <w:rPr>
           <w:color w:val="1F3864" w:themeColor="accent5" w:themeShade="80"/>
@@ -5044,23 +5023,23 @@
         <w:lastRenderedPageBreak/>
         <w:t>Constraints</w:t>
       </w:r>
-      <w:bookmarkEnd w:id="28"/>
+      <w:bookmarkEnd w:id="29"/>
     </w:p>
     <w:p>
       <w:pPr>
         <w:pStyle w:val="Heading2"/>
         <w:spacing w:line="360" w:lineRule="auto"/>
-        <w:ind w:left="1440" w:hanging="720"/>
+        <w:ind w:left="720" w:hanging="360"/>
         <w:rPr>
           <w:rFonts w:cs="Times New Roman"/>
           <w:color w:val="1F3864" w:themeColor="accent5" w:themeShade="80"/>
           <w:sz w:val="24"/>
         </w:rPr>
       </w:pPr>
-      <w:bookmarkStart w:id="29" w:name="_Toc340588922"/>
-      <w:bookmarkStart w:id="30" w:name="_Toc356893923"/>
-      <w:bookmarkStart w:id="31" w:name="_Toc358984438"/>
-      <w:bookmarkStart w:id="32" w:name="_Toc373154367"/>
+      <w:bookmarkStart w:id="30" w:name="_Toc340588922"/>
+      <w:bookmarkStart w:id="31" w:name="_Toc356893923"/>
+      <w:bookmarkStart w:id="32" w:name="_Toc358984438"/>
+      <w:bookmarkStart w:id="33" w:name="_Toc373154367"/>
       <w:r>
         <w:rPr>
           <w:rFonts w:cs="Times New Roman"/>
@@ -5068,7 +5047,7 @@
           <w:sz w:val="24"/>
           <w:lang w:val="en-US"/>
         </w:rPr>
-        <w:t>6.1.</w:t>
+        <w:t>6.1</w:t>
       </w:r>
       <w:r>
         <w:rPr>
@@ -5077,29 +5056,20 @@
           <w:sz w:val="24"/>
           <w:lang w:val="en-US"/>
         </w:rPr>
-        <w:tab/>
+        <w:t xml:space="preserve"> </w:t>
       </w:r>
       <w:r>
         <w:rPr>
           <w:rFonts w:cs="Times New Roman"/>
           <w:color w:val="1F3864" w:themeColor="accent5" w:themeShade="80"/>
           <w:sz w:val="24"/>
-          <w:lang w:val="en-US"/>
-        </w:rPr>
-        <w:t xml:space="preserve"> </w:t>
-      </w:r>
-      <w:r>
-        <w:rPr>
-          <w:rFonts w:cs="Times New Roman"/>
-          <w:color w:val="1F3864" w:themeColor="accent5" w:themeShade="80"/>
-          <w:sz w:val="24"/>
         </w:rPr>
         <w:t>Business Constraints</w:t>
       </w:r>
-      <w:bookmarkEnd w:id="29"/>
       <w:bookmarkEnd w:id="30"/>
       <w:bookmarkEnd w:id="31"/>
       <w:bookmarkEnd w:id="32"/>
+      <w:bookmarkEnd w:id="33"/>
     </w:p>
     <w:tbl>
       <w:tblPr>
@@ -5205,15 +5175,11 @@
               </w:rPr>
             </w:pPr>
             <w:r>
-              <w:t>T</w:t>
-            </w:r>
-            <w:r>
-              <w:t xml:space="preserve">ime </w:t>
-            </w:r>
-            <w:bookmarkStart w:id="33" w:name="_GoBack"/>
-            <w:bookmarkEnd w:id="33"/>
-            <w:r>
-              <w:t>is 30 week.</w:t>
+              <w:rPr>
+                <w:sz w:val="24"/>
+                <w:szCs w:val="24"/>
+              </w:rPr>
+              <w:t>Time is 30 week.</w:t>
             </w:r>
           </w:p>
         </w:tc>
@@ -5258,10 +5224,11 @@
               </w:rPr>
             </w:pPr>
             <w:r>
-              <w:t>Human resource: 6 members</w:t>
-            </w:r>
-            <w:r>
-              <w:t>.</w:t>
+              <w:rPr>
+                <w:sz w:val="24"/>
+                <w:szCs w:val="24"/>
+              </w:rPr>
+              <w:t>Human resource: 6 members.</w:t>
             </w:r>
           </w:p>
         </w:tc>
@@ -5343,7 +5310,7 @@
       <w:pPr>
         <w:pStyle w:val="Heading2"/>
         <w:spacing w:line="360" w:lineRule="auto"/>
-        <w:ind w:left="1440" w:hanging="720"/>
+        <w:ind w:left="720" w:hanging="360"/>
         <w:rPr>
           <w:rFonts w:cs="Times New Roman"/>
           <w:color w:val="1F3864" w:themeColor="accent5" w:themeShade="80"/>
@@ -5370,16 +5337,7 @@
           <w:sz w:val="24"/>
           <w:lang w:val="en-US"/>
         </w:rPr>
-        <w:t>.</w:t>
-      </w:r>
-      <w:r>
-        <w:rPr>
-          <w:rFonts w:cs="Times New Roman"/>
-          <w:color w:val="1F3864" w:themeColor="accent5" w:themeShade="80"/>
-          <w:sz w:val="24"/>
-          <w:lang w:val="en-US"/>
-        </w:rPr>
-        <w:tab/>
+        <w:t xml:space="preserve"> </w:t>
       </w:r>
       <w:r>
         <w:rPr>
@@ -5685,17 +5643,40 @@
           <w:p>
             <w:pPr>
               <w:rPr>
+                <w:sz w:val="24"/>
+                <w:szCs w:val="24"/>
                 <w:lang w:val="en-US"/>
               </w:rPr>
             </w:pPr>
             <w:r>
               <w:rPr>
+                <w:sz w:val="24"/>
+                <w:szCs w:val="24"/>
                 <w:lang w:val="en-US"/>
               </w:rPr>
               <w:t xml:space="preserve">J2EE, </w:t>
             </w:r>
             <w:r>
+              <w:rPr>
+                <w:sz w:val="24"/>
+                <w:szCs w:val="24"/>
+              </w:rPr>
               <w:t>Spring 3 + hibernate</w:t>
+            </w:r>
+            <w:r>
+              <w:rPr>
+                <w:sz w:val="24"/>
+                <w:szCs w:val="24"/>
+                <w:lang w:val="en-US"/>
+              </w:rPr>
+              <w:t xml:space="preserve">,  </w:t>
+            </w:r>
+            <w:r>
+              <w:rPr>
+                <w:sz w:val="24"/>
+                <w:szCs w:val="24"/>
+              </w:rPr>
+              <w:t>Lucene search</w:t>
             </w:r>
           </w:p>
         </w:tc>
@@ -6237,7 +6218,7 @@
               <w:sz w:val="24"/>
               <w:szCs w:val="24"/>
             </w:rPr>
-            <w:t>7</w:t>
+            <w:t>6</w:t>
           </w:r>
           <w:r>
             <w:rPr>
@@ -11054,7 +11035,7 @@
   <a:extraClrSchemeLst/>
   <a:extLst>
     <a:ext uri="{05A4C25C-085E-4340-85A3-A5531E510DB2}">
-      <thm15:themeFamily xmlns:thm15="http://schemas.microsoft.com/office/thememl/2012/main" xmlns="" name="Office Theme" id="{62F939B6-93AF-4DB8-9C6B-D6C7DFDC589F}" vid="{4A3C46E8-61CC-4603-A589-7422A47A8E4A}"/>
+      <thm15:themeFamily xmlns="" xmlns:thm15="http://schemas.microsoft.com/office/thememl/2012/main" name="Office Theme" id="{62F939B6-93AF-4DB8-9C6B-D6C7DFDC589F}" vid="{4A3C46E8-61CC-4603-A589-7422A47A8E4A}"/>
     </a:ext>
   </a:extLst>
 </a:theme>
@@ -11065,7 +11046,7 @@
 </file>
 
 <file path=customXml/itemProps1.xml><?xml version="1.0" encoding="utf-8"?>
-<ds:datastoreItem xmlns:ds="http://schemas.openxmlformats.org/officeDocument/2006/customXml" ds:itemID="{1EF9E551-96EC-4066-9450-2CAE974A856D}">
+<ds:datastoreItem xmlns:ds="http://schemas.openxmlformats.org/officeDocument/2006/customXml" ds:itemID="{632397AA-602F-4FE2-B5EB-3F53329F80BD}">
   <ds:schemaRefs>
     <ds:schemaRef ds:uri="http://schemas.openxmlformats.org/officeDocument/2006/bibliography"/>
   </ds:schemaRefs>

</xml_diff>

<commit_message>
add functional list - Khang
</commit_message>
<xml_diff>
--- a/3. Requirement/AS_RE_OperationRequirement.docx
+++ b/3. Requirement/AS_RE_OperationRequirement.docx
@@ -2983,7 +2983,6 @@
                 <w:lang w:val="en-US"/>
               </w:rPr>
             </w:pPr>
-            <w:proofErr w:type="spellStart"/>
             <w:r>
               <w:rPr>
                 <w:i w:val="0"/>
@@ -2991,17 +2990,7 @@
                 <w:szCs w:val="24"/>
                 <w:lang w:val="en-US"/>
               </w:rPr>
-              <w:t>Khang</w:t>
-            </w:r>
-            <w:proofErr w:type="spellEnd"/>
-            <w:r>
-              <w:rPr>
-                <w:i w:val="0"/>
-                <w:sz w:val="24"/>
-                <w:szCs w:val="24"/>
-                <w:lang w:val="en-US"/>
-              </w:rPr>
-              <w:t xml:space="preserve"> Huynh</w:t>
+              <w:t>Khang Huynh</w:t>
             </w:r>
           </w:p>
         </w:tc>
@@ -3035,6 +3024,162 @@
           </w:p>
         </w:tc>
       </w:tr>
+      <w:tr>
+        <w:trPr>
+          <w:trHeight w:val="305"/>
+        </w:trPr>
+        <w:tc>
+          <w:tcPr>
+            <w:tcW w:w="510" w:type="dxa"/>
+            <w:tcBorders>
+              <w:top w:val="single" w:sz="4" w:space="0" w:color="1F3864" w:themeColor="accent5" w:themeShade="80"/>
+              <w:left w:val="single" w:sz="4" w:space="0" w:color="1F3864" w:themeColor="accent5" w:themeShade="80"/>
+              <w:bottom w:val="single" w:sz="4" w:space="0" w:color="1F3864" w:themeColor="accent5" w:themeShade="80"/>
+              <w:right w:val="single" w:sz="4" w:space="0" w:color="1F3864" w:themeColor="accent5" w:themeShade="80"/>
+            </w:tcBorders>
+            <w:shd w:val="clear" w:color="auto" w:fill="D9D9D9" w:themeFill="background1" w:themeFillShade="D9"/>
+          </w:tcPr>
+          <w:p>
+            <w:pPr>
+              <w:rPr>
+                <w:sz w:val="24"/>
+                <w:szCs w:val="24"/>
+                <w:lang w:val="en-US"/>
+              </w:rPr>
+            </w:pPr>
+            <w:r>
+              <w:rPr>
+                <w:sz w:val="24"/>
+                <w:szCs w:val="24"/>
+                <w:lang w:val="en-US"/>
+              </w:rPr>
+              <w:t>3</w:t>
+            </w:r>
+          </w:p>
+        </w:tc>
+        <w:tc>
+          <w:tcPr>
+            <w:tcW w:w="1015" w:type="dxa"/>
+            <w:tcBorders>
+              <w:top w:val="single" w:sz="4" w:space="0" w:color="1F3864" w:themeColor="accent5" w:themeShade="80"/>
+              <w:left w:val="single" w:sz="4" w:space="0" w:color="1F3864" w:themeColor="accent5" w:themeShade="80"/>
+              <w:bottom w:val="single" w:sz="4" w:space="0" w:color="1F3864" w:themeColor="accent5" w:themeShade="80"/>
+              <w:right w:val="single" w:sz="4" w:space="0" w:color="1F3864" w:themeColor="accent5" w:themeShade="80"/>
+            </w:tcBorders>
+            <w:shd w:val="clear" w:color="auto" w:fill="D9D9D9" w:themeFill="background1" w:themeFillShade="D9"/>
+          </w:tcPr>
+          <w:p>
+            <w:pPr>
+              <w:rPr>
+                <w:sz w:val="24"/>
+                <w:szCs w:val="24"/>
+                <w:lang w:val="en-US"/>
+              </w:rPr>
+            </w:pPr>
+            <w:r>
+              <w:rPr>
+                <w:sz w:val="24"/>
+                <w:szCs w:val="24"/>
+                <w:lang w:val="en-US"/>
+              </w:rPr>
+              <w:t>0.3</w:t>
+            </w:r>
+          </w:p>
+        </w:tc>
+        <w:tc>
+          <w:tcPr>
+            <w:tcW w:w="1530" w:type="dxa"/>
+            <w:tcBorders>
+              <w:top w:val="single" w:sz="4" w:space="0" w:color="1F3864" w:themeColor="accent5" w:themeShade="80"/>
+              <w:left w:val="single" w:sz="4" w:space="0" w:color="1F3864" w:themeColor="accent5" w:themeShade="80"/>
+              <w:bottom w:val="single" w:sz="4" w:space="0" w:color="1F3864" w:themeColor="accent5" w:themeShade="80"/>
+              <w:right w:val="single" w:sz="4" w:space="0" w:color="1F3864" w:themeColor="accent5" w:themeShade="80"/>
+            </w:tcBorders>
+            <w:shd w:val="clear" w:color="auto" w:fill="D9D9D9" w:themeFill="background1" w:themeFillShade="D9"/>
+          </w:tcPr>
+          <w:p>
+            <w:pPr>
+              <w:rPr>
+                <w:sz w:val="24"/>
+                <w:szCs w:val="24"/>
+                <w:lang w:val="en-US"/>
+              </w:rPr>
+            </w:pPr>
+            <w:r>
+              <w:rPr>
+                <w:sz w:val="24"/>
+                <w:szCs w:val="24"/>
+                <w:lang w:val="en-US"/>
+              </w:rPr>
+              <w:t>2/12/2013</w:t>
+            </w:r>
+          </w:p>
+        </w:tc>
+        <w:tc>
+          <w:tcPr>
+            <w:tcW w:w="2520" w:type="dxa"/>
+            <w:tcBorders>
+              <w:top w:val="single" w:sz="4" w:space="0" w:color="1F3864" w:themeColor="accent5" w:themeShade="80"/>
+              <w:left w:val="single" w:sz="4" w:space="0" w:color="1F3864" w:themeColor="accent5" w:themeShade="80"/>
+              <w:bottom w:val="single" w:sz="4" w:space="0" w:color="1F3864" w:themeColor="accent5" w:themeShade="80"/>
+              <w:right w:val="single" w:sz="4" w:space="0" w:color="1F3864" w:themeColor="accent5" w:themeShade="80"/>
+            </w:tcBorders>
+            <w:shd w:val="clear" w:color="auto" w:fill="D9D9D9" w:themeFill="background1" w:themeFillShade="D9"/>
+          </w:tcPr>
+          <w:p>
+            <w:pPr>
+              <w:pStyle w:val="Caption"/>
+              <w:spacing w:after="0"/>
+              <w:rPr>
+                <w:i w:val="0"/>
+                <w:sz w:val="24"/>
+                <w:szCs w:val="24"/>
+                <w:lang w:val="en-US"/>
+              </w:rPr>
+            </w:pPr>
+            <w:r>
+              <w:rPr>
+                <w:i w:val="0"/>
+                <w:sz w:val="24"/>
+                <w:szCs w:val="24"/>
+                <w:lang w:val="en-US"/>
+              </w:rPr>
+              <w:t>Khang Huynh</w:t>
+            </w:r>
+          </w:p>
+        </w:tc>
+        <w:tc>
+          <w:tcPr>
+            <w:tcW w:w="3690" w:type="dxa"/>
+            <w:tcBorders>
+              <w:top w:val="single" w:sz="4" w:space="0" w:color="1F3864" w:themeColor="accent5" w:themeShade="80"/>
+              <w:left w:val="single" w:sz="4" w:space="0" w:color="1F3864" w:themeColor="accent5" w:themeShade="80"/>
+              <w:bottom w:val="single" w:sz="4" w:space="0" w:color="1F3864" w:themeColor="accent5" w:themeShade="80"/>
+              <w:right w:val="single" w:sz="4" w:space="0" w:color="1F3864" w:themeColor="accent5" w:themeShade="80"/>
+            </w:tcBorders>
+            <w:shd w:val="clear" w:color="auto" w:fill="D9D9D9" w:themeFill="background1" w:themeFillShade="D9"/>
+          </w:tcPr>
+          <w:p>
+            <w:pPr>
+              <w:rPr>
+                <w:sz w:val="24"/>
+                <w:szCs w:val="24"/>
+                <w:lang w:val="en-US"/>
+              </w:rPr>
+            </w:pPr>
+            <w:r>
+              <w:rPr>
+                <w:sz w:val="24"/>
+                <w:szCs w:val="24"/>
+                <w:lang w:val="en-US"/>
+              </w:rPr>
+              <w:t>Add functional list</w:t>
+            </w:r>
+            <w:bookmarkStart w:id="4" w:name="_GoBack"/>
+            <w:bookmarkEnd w:id="4"/>
+          </w:p>
+        </w:tc>
+      </w:tr>
     </w:tbl>
     <w:p>
       <w:pPr>
@@ -3046,7 +3191,7 @@
           <w:lang w:val="en-US"/>
         </w:rPr>
       </w:pPr>
-      <w:bookmarkStart w:id="4" w:name="_Toc373154345"/>
+      <w:bookmarkStart w:id="5" w:name="_Toc373154345"/>
       <w:r>
         <w:rPr>
           <w:color w:val="auto"/>
@@ -3098,7 +3243,7 @@
         </w:rPr>
         <w:t>: Revision history</w:t>
       </w:r>
-      <w:bookmarkEnd w:id="4"/>
+      <w:bookmarkEnd w:id="5"/>
       <w:r>
         <w:rPr>
           <w:sz w:val="24"/>
@@ -3122,8 +3267,8 @@
           <w:sz w:val="28"/>
         </w:rPr>
       </w:pPr>
-      <w:bookmarkStart w:id="5" w:name="_Toc372571731"/>
-      <w:bookmarkStart w:id="6" w:name="_Toc373154356"/>
+      <w:bookmarkStart w:id="6" w:name="_Toc372571731"/>
+      <w:bookmarkStart w:id="7" w:name="_Toc373154356"/>
       <w:r>
         <w:rPr>
           <w:b/>
@@ -3133,8 +3278,8 @@
         <w:lastRenderedPageBreak/>
         <w:t>Introduction</w:t>
       </w:r>
-      <w:bookmarkEnd w:id="5"/>
       <w:bookmarkEnd w:id="6"/>
+      <w:bookmarkEnd w:id="7"/>
     </w:p>
     <w:p>
       <w:pPr>
@@ -3151,9 +3296,9 @@
           <w:lang w:val="en-US"/>
         </w:rPr>
       </w:pPr>
-      <w:bookmarkStart w:id="7" w:name="_Toc358984411"/>
-      <w:bookmarkStart w:id="8" w:name="_Toc373154357"/>
-      <w:bookmarkStart w:id="9" w:name="_Toc372571732"/>
+      <w:bookmarkStart w:id="8" w:name="_Toc358984411"/>
+      <w:bookmarkStart w:id="9" w:name="_Toc373154357"/>
+      <w:bookmarkStart w:id="10" w:name="_Toc372571732"/>
       <w:r>
         <w:rPr>
           <w:color w:val="1F3864" w:themeColor="accent5" w:themeShade="80"/>
@@ -3161,8 +3306,8 @@
         </w:rPr>
         <w:t>Purpose</w:t>
       </w:r>
-      <w:bookmarkEnd w:id="7"/>
       <w:bookmarkEnd w:id="8"/>
+      <w:bookmarkEnd w:id="9"/>
     </w:p>
     <w:p>
       <w:pPr>
@@ -3189,8 +3334,8 @@
           <w:lang w:val="en-US"/>
         </w:rPr>
       </w:pPr>
-      <w:bookmarkStart w:id="10" w:name="_Toc358984412"/>
-      <w:bookmarkStart w:id="11" w:name="_Toc373154358"/>
+      <w:bookmarkStart w:id="11" w:name="_Toc358984412"/>
+      <w:bookmarkStart w:id="12" w:name="_Toc373154358"/>
       <w:r>
         <w:rPr>
           <w:color w:val="1F3864" w:themeColor="accent5" w:themeShade="80"/>
@@ -3206,8 +3351,8 @@
         </w:rPr>
         <w:t>Intended Audience and Reading Suggestions</w:t>
       </w:r>
-      <w:bookmarkEnd w:id="10"/>
       <w:bookmarkEnd w:id="11"/>
+      <w:bookmarkEnd w:id="12"/>
     </w:p>
     <w:p>
       <w:pPr>
@@ -3251,10 +3396,10 @@
           <w:lang w:val="en-US"/>
         </w:rPr>
       </w:pPr>
-      <w:bookmarkStart w:id="12" w:name="_Toc340588901"/>
-      <w:bookmarkStart w:id="13" w:name="_Toc356893898"/>
-      <w:bookmarkStart w:id="14" w:name="_Toc358984413"/>
-      <w:bookmarkStart w:id="15" w:name="_Toc373154359"/>
+      <w:bookmarkStart w:id="13" w:name="_Toc340588901"/>
+      <w:bookmarkStart w:id="14" w:name="_Toc356893898"/>
+      <w:bookmarkStart w:id="15" w:name="_Toc358984413"/>
+      <w:bookmarkStart w:id="16" w:name="_Toc373154359"/>
       <w:r>
         <w:rPr>
           <w:color w:val="1F3864" w:themeColor="accent5" w:themeShade="80"/>
@@ -3262,10 +3407,10 @@
         </w:rPr>
         <w:t>Definitions, Acronyms and Abbreviations</w:t>
       </w:r>
-      <w:bookmarkEnd w:id="12"/>
       <w:bookmarkEnd w:id="13"/>
       <w:bookmarkEnd w:id="14"/>
       <w:bookmarkEnd w:id="15"/>
+      <w:bookmarkEnd w:id="16"/>
     </w:p>
     <w:tbl>
       <w:tblPr>
@@ -3507,10 +3652,10 @@
           <w:lang w:val="en-US"/>
         </w:rPr>
       </w:pPr>
-      <w:bookmarkStart w:id="16" w:name="_Toc373154346"/>
-      <w:bookmarkStart w:id="17" w:name="_Toc340588902"/>
-      <w:bookmarkStart w:id="18" w:name="_Toc356893899"/>
-      <w:bookmarkStart w:id="19" w:name="_Toc358984414"/>
+      <w:bookmarkStart w:id="17" w:name="_Toc373154346"/>
+      <w:bookmarkStart w:id="18" w:name="_Toc340588902"/>
+      <w:bookmarkStart w:id="19" w:name="_Toc356893899"/>
+      <w:bookmarkStart w:id="20" w:name="_Toc358984414"/>
       <w:r>
         <w:rPr>
           <w:color w:val="auto"/>
@@ -3562,7 +3707,7 @@
         </w:rPr>
         <w:t>: Acronyms</w:t>
       </w:r>
-      <w:bookmarkEnd w:id="16"/>
+      <w:bookmarkEnd w:id="17"/>
     </w:p>
     <w:p>
       <w:pPr>
@@ -3579,7 +3724,7 @@
           <w:lang w:val="en-US"/>
         </w:rPr>
       </w:pPr>
-      <w:bookmarkStart w:id="20" w:name="_Toc373154360"/>
+      <w:bookmarkStart w:id="21" w:name="_Toc373154360"/>
       <w:r>
         <w:rPr>
           <w:color w:val="1F3864" w:themeColor="accent5" w:themeShade="80"/>
@@ -3587,10 +3732,10 @@
         </w:rPr>
         <w:t>References</w:t>
       </w:r>
-      <w:bookmarkEnd w:id="17"/>
       <w:bookmarkEnd w:id="18"/>
       <w:bookmarkEnd w:id="19"/>
       <w:bookmarkEnd w:id="20"/>
+      <w:bookmarkEnd w:id="21"/>
     </w:p>
     <w:tbl>
       <w:tblPr>
@@ -3863,8 +4008,8 @@
           <w:lang w:val="en-US"/>
         </w:rPr>
       </w:pPr>
-      <w:bookmarkStart w:id="21" w:name="_Toc373154347"/>
-      <w:bookmarkEnd w:id="9"/>
+      <w:bookmarkStart w:id="22" w:name="_Toc373154347"/>
+      <w:bookmarkEnd w:id="10"/>
       <w:r>
         <w:rPr>
           <w:color w:val="auto"/>
@@ -3916,7 +4061,7 @@
         </w:rPr>
         <w:t>: References</w:t>
       </w:r>
-      <w:bookmarkEnd w:id="21"/>
+      <w:bookmarkEnd w:id="22"/>
     </w:p>
     <w:p>
       <w:pPr>
@@ -3949,7 +4094,7 @@
           <w:lang w:val="en-US"/>
         </w:rPr>
       </w:pPr>
-      <w:bookmarkStart w:id="22" w:name="_Toc373154361"/>
+      <w:bookmarkStart w:id="23" w:name="_Toc373154361"/>
       <w:r>
         <w:rPr>
           <w:b/>
@@ -3960,7 +4105,7 @@
         <w:lastRenderedPageBreak/>
         <w:t>Functional Requirement List</w:t>
       </w:r>
-      <w:bookmarkEnd w:id="22"/>
+      <w:bookmarkEnd w:id="23"/>
     </w:p>
     <w:tbl>
       <w:tblPr>
@@ -4025,38 +4170,24 @@
       <w:tr>
         <w:tc>
           <w:tcPr>
-            <w:tcW w:w="1564" w:type="dxa"/>
-          </w:tcPr>
-          <w:p>
-            <w:pPr>
-              <w:jc w:val="center"/>
-              <w:rPr>
-                <w:sz w:val="24"/>
-              </w:rPr>
-            </w:pPr>
-            <w:r>
-              <w:rPr>
-                <w:sz w:val="24"/>
-              </w:rPr>
-              <w:t>FR01</w:t>
-            </w:r>
-          </w:p>
-        </w:tc>
-        <w:tc>
-          <w:tcPr>
-            <w:tcW w:w="8010" w:type="dxa"/>
-          </w:tcPr>
-          <w:p>
-            <w:pPr>
-              <w:rPr>
-                <w:sz w:val="24"/>
-              </w:rPr>
-            </w:pPr>
-            <w:r>
-              <w:rPr>
-                <w:sz w:val="24"/>
-              </w:rPr>
-              <w:t>Log In.</w:t>
+            <w:tcW w:w="9574" w:type="dxa"/>
+            <w:gridSpan w:val="2"/>
+          </w:tcPr>
+          <w:p>
+            <w:pPr>
+              <w:rPr>
+                <w:b/>
+                <w:sz w:val="24"/>
+                <w:lang w:val="en-US"/>
+              </w:rPr>
+            </w:pPr>
+            <w:r>
+              <w:rPr>
+                <w:b/>
+                <w:sz w:val="24"/>
+                <w:lang w:val="en-US"/>
+              </w:rPr>
+              <w:t>Newsletter module</w:t>
             </w:r>
           </w:p>
         </w:tc>
@@ -4065,7 +4196,6 @@
         <w:tc>
           <w:tcPr>
             <w:tcW w:w="1564" w:type="dxa"/>
-            <w:shd w:val="clear" w:color="auto" w:fill="D9D9D9" w:themeFill="background1" w:themeFillShade="D9"/>
           </w:tcPr>
           <w:p>
             <w:pPr>
@@ -4078,26 +4208,27 @@
               <w:rPr>
                 <w:sz w:val="24"/>
               </w:rPr>
-              <w:t>FR02</w:t>
+              <w:t>FR01</w:t>
             </w:r>
           </w:p>
         </w:tc>
         <w:tc>
           <w:tcPr>
             <w:tcW w:w="8010" w:type="dxa"/>
-            <w:shd w:val="clear" w:color="auto" w:fill="D9D9D9" w:themeFill="background1" w:themeFillShade="D9"/>
-          </w:tcPr>
-          <w:p>
-            <w:pPr>
-              <w:rPr>
-                <w:sz w:val="24"/>
-              </w:rPr>
-            </w:pPr>
-            <w:r>
-              <w:rPr>
-                <w:sz w:val="24"/>
-              </w:rPr>
-              <w:t>Log Out.</w:t>
+          </w:tcPr>
+          <w:p>
+            <w:pPr>
+              <w:rPr>
+                <w:sz w:val="24"/>
+                <w:lang w:val="en-US"/>
+              </w:rPr>
+            </w:pPr>
+            <w:r>
+              <w:rPr>
+                <w:sz w:val="24"/>
+                <w:lang w:val="en-US"/>
+              </w:rPr>
+              <w:t>View newsletter</w:t>
             </w:r>
           </w:p>
         </w:tc>
@@ -4118,8 +4249,963 @@
               <w:rPr>
                 <w:sz w:val="24"/>
               </w:rPr>
+              <w:t>FR02</w:t>
+            </w:r>
+          </w:p>
+        </w:tc>
+        <w:tc>
+          <w:tcPr>
+            <w:tcW w:w="8010" w:type="dxa"/>
+          </w:tcPr>
+          <w:p>
+            <w:pPr>
+              <w:rPr>
+                <w:sz w:val="24"/>
+                <w:lang w:val="en-US"/>
+              </w:rPr>
+            </w:pPr>
+            <w:r>
+              <w:rPr>
+                <w:sz w:val="24"/>
+                <w:lang w:val="en-US"/>
+              </w:rPr>
+              <w:t>Create newsletter</w:t>
+            </w:r>
+          </w:p>
+        </w:tc>
+      </w:tr>
+      <w:tr>
+        <w:tc>
+          <w:tcPr>
+            <w:tcW w:w="1564" w:type="dxa"/>
+            <w:shd w:val="clear" w:color="auto" w:fill="FFFFFF" w:themeFill="background1"/>
+          </w:tcPr>
+          <w:p>
+            <w:pPr>
+              <w:jc w:val="center"/>
+              <w:rPr>
+                <w:sz w:val="24"/>
+              </w:rPr>
+            </w:pPr>
+            <w:r>
+              <w:rPr>
+                <w:sz w:val="24"/>
+              </w:rPr>
               <w:t>FR03</w:t>
             </w:r>
+          </w:p>
+        </w:tc>
+        <w:tc>
+          <w:tcPr>
+            <w:tcW w:w="8010" w:type="dxa"/>
+            <w:shd w:val="clear" w:color="auto" w:fill="FFFFFF" w:themeFill="background1"/>
+          </w:tcPr>
+          <w:p>
+            <w:pPr>
+              <w:rPr>
+                <w:sz w:val="24"/>
+                <w:lang w:val="en-US"/>
+              </w:rPr>
+            </w:pPr>
+            <w:r>
+              <w:rPr>
+                <w:sz w:val="24"/>
+                <w:lang w:val="en-US"/>
+              </w:rPr>
+              <w:t>Edit newsletter</w:t>
+            </w:r>
+          </w:p>
+        </w:tc>
+      </w:tr>
+      <w:tr>
+        <w:trPr>
+          <w:trHeight w:val="305"/>
+        </w:trPr>
+        <w:tc>
+          <w:tcPr>
+            <w:tcW w:w="1564" w:type="dxa"/>
+          </w:tcPr>
+          <w:p>
+            <w:pPr>
+              <w:jc w:val="center"/>
+              <w:rPr>
+                <w:sz w:val="24"/>
+              </w:rPr>
+            </w:pPr>
+          </w:p>
+        </w:tc>
+        <w:tc>
+          <w:tcPr>
+            <w:tcW w:w="8010" w:type="dxa"/>
+          </w:tcPr>
+          <w:p>
+            <w:pPr>
+              <w:rPr>
+                <w:sz w:val="24"/>
+                <w:lang w:val="en-US"/>
+              </w:rPr>
+            </w:pPr>
+            <w:r>
+              <w:rPr>
+                <w:sz w:val="24"/>
+                <w:lang w:val="en-US"/>
+              </w:rPr>
+              <w:t>Delete newsletter</w:t>
+            </w:r>
+          </w:p>
+        </w:tc>
+      </w:tr>
+      <w:tr>
+        <w:trPr>
+          <w:trHeight w:val="305"/>
+        </w:trPr>
+        <w:tc>
+          <w:tcPr>
+            <w:tcW w:w="1564" w:type="dxa"/>
+          </w:tcPr>
+          <w:p>
+            <w:pPr>
+              <w:jc w:val="center"/>
+              <w:rPr>
+                <w:sz w:val="24"/>
+              </w:rPr>
+            </w:pPr>
+          </w:p>
+        </w:tc>
+        <w:tc>
+          <w:tcPr>
+            <w:tcW w:w="8010" w:type="dxa"/>
+          </w:tcPr>
+          <w:p>
+            <w:pPr>
+              <w:rPr>
+                <w:sz w:val="24"/>
+                <w:lang w:val="en-US"/>
+              </w:rPr>
+            </w:pPr>
+            <w:r>
+              <w:rPr>
+                <w:sz w:val="24"/>
+                <w:lang w:val="en-US"/>
+              </w:rPr>
+              <w:t>Preview newsletter</w:t>
+            </w:r>
+          </w:p>
+        </w:tc>
+      </w:tr>
+      <w:tr>
+        <w:trPr>
+          <w:trHeight w:val="305"/>
+        </w:trPr>
+        <w:tc>
+          <w:tcPr>
+            <w:tcW w:w="1564" w:type="dxa"/>
+          </w:tcPr>
+          <w:p>
+            <w:pPr>
+              <w:jc w:val="center"/>
+              <w:rPr>
+                <w:sz w:val="24"/>
+              </w:rPr>
+            </w:pPr>
+          </w:p>
+        </w:tc>
+        <w:tc>
+          <w:tcPr>
+            <w:tcW w:w="8010" w:type="dxa"/>
+          </w:tcPr>
+          <w:p>
+            <w:pPr>
+              <w:rPr>
+                <w:sz w:val="24"/>
+                <w:lang w:val="en-US"/>
+              </w:rPr>
+            </w:pPr>
+            <w:r>
+              <w:rPr>
+                <w:sz w:val="24"/>
+                <w:lang w:val="en-US"/>
+              </w:rPr>
+              <w:t>A</w:t>
+            </w:r>
+            <w:r>
+              <w:rPr>
+                <w:sz w:val="24"/>
+              </w:rPr>
+              <w:t>pprove</w:t>
+            </w:r>
+            <w:r>
+              <w:rPr>
+                <w:sz w:val="24"/>
+                <w:lang w:val="en-US"/>
+              </w:rPr>
+              <w:t xml:space="preserve">  newsletter</w:t>
+            </w:r>
+          </w:p>
+        </w:tc>
+      </w:tr>
+      <w:tr>
+        <w:trPr>
+          <w:trHeight w:val="305"/>
+        </w:trPr>
+        <w:tc>
+          <w:tcPr>
+            <w:tcW w:w="1564" w:type="dxa"/>
+          </w:tcPr>
+          <w:p>
+            <w:pPr>
+              <w:jc w:val="center"/>
+              <w:rPr>
+                <w:sz w:val="24"/>
+              </w:rPr>
+            </w:pPr>
+          </w:p>
+        </w:tc>
+        <w:tc>
+          <w:tcPr>
+            <w:tcW w:w="8010" w:type="dxa"/>
+          </w:tcPr>
+          <w:p>
+            <w:pPr>
+              <w:rPr>
+                <w:sz w:val="24"/>
+                <w:lang w:val="en-US"/>
+              </w:rPr>
+            </w:pPr>
+            <w:r>
+              <w:rPr>
+                <w:sz w:val="24"/>
+                <w:lang w:val="en-US"/>
+              </w:rPr>
+              <w:t>Hạ tin</w:t>
+            </w:r>
+          </w:p>
+        </w:tc>
+      </w:tr>
+      <w:tr>
+        <w:trPr>
+          <w:trHeight w:val="305"/>
+        </w:trPr>
+        <w:tc>
+          <w:tcPr>
+            <w:tcW w:w="1564" w:type="dxa"/>
+          </w:tcPr>
+          <w:p>
+            <w:pPr>
+              <w:jc w:val="center"/>
+              <w:rPr>
+                <w:sz w:val="24"/>
+              </w:rPr>
+            </w:pPr>
+          </w:p>
+        </w:tc>
+        <w:tc>
+          <w:tcPr>
+            <w:tcW w:w="8010" w:type="dxa"/>
+          </w:tcPr>
+          <w:p>
+            <w:pPr>
+              <w:rPr>
+                <w:sz w:val="24"/>
+                <w:lang w:val="en-US"/>
+              </w:rPr>
+            </w:pPr>
+            <w:r>
+              <w:rPr>
+                <w:sz w:val="24"/>
+                <w:lang w:val="en-US"/>
+              </w:rPr>
+              <w:t>Tìm kiếm tin</w:t>
+            </w:r>
+          </w:p>
+        </w:tc>
+      </w:tr>
+      <w:tr>
+        <w:trPr>
+          <w:trHeight w:val="305"/>
+        </w:trPr>
+        <w:tc>
+          <w:tcPr>
+            <w:tcW w:w="1564" w:type="dxa"/>
+          </w:tcPr>
+          <w:p>
+            <w:pPr>
+              <w:jc w:val="center"/>
+              <w:rPr>
+                <w:sz w:val="24"/>
+              </w:rPr>
+            </w:pPr>
+          </w:p>
+        </w:tc>
+        <w:tc>
+          <w:tcPr>
+            <w:tcW w:w="8010" w:type="dxa"/>
+          </w:tcPr>
+          <w:p>
+            <w:pPr>
+              <w:rPr>
+                <w:sz w:val="24"/>
+                <w:lang w:val="en-US"/>
+              </w:rPr>
+            </w:pPr>
+            <w:r>
+              <w:rPr>
+                <w:sz w:val="24"/>
+                <w:lang w:val="en-US"/>
+              </w:rPr>
+              <w:t>Chuyển tin</w:t>
+            </w:r>
+          </w:p>
+        </w:tc>
+      </w:tr>
+      <w:tr>
+        <w:trPr>
+          <w:trHeight w:val="305"/>
+        </w:trPr>
+        <w:tc>
+          <w:tcPr>
+            <w:tcW w:w="1564" w:type="dxa"/>
+          </w:tcPr>
+          <w:p>
+            <w:pPr>
+              <w:jc w:val="center"/>
+              <w:rPr>
+                <w:sz w:val="24"/>
+              </w:rPr>
+            </w:pPr>
+          </w:p>
+        </w:tc>
+        <w:tc>
+          <w:tcPr>
+            <w:tcW w:w="8010" w:type="dxa"/>
+          </w:tcPr>
+          <w:p>
+            <w:pPr>
+              <w:rPr>
+                <w:sz w:val="24"/>
+                <w:lang w:val="en-US"/>
+              </w:rPr>
+            </w:pPr>
+            <w:r>
+              <w:rPr>
+                <w:sz w:val="24"/>
+                <w:lang w:val="en-US"/>
+              </w:rPr>
+              <w:t>Sắp xếp tin</w:t>
+            </w:r>
+          </w:p>
+        </w:tc>
+      </w:tr>
+      <w:tr>
+        <w:trPr>
+          <w:trHeight w:val="305"/>
+        </w:trPr>
+        <w:tc>
+          <w:tcPr>
+            <w:tcW w:w="1564" w:type="dxa"/>
+          </w:tcPr>
+          <w:p>
+            <w:pPr>
+              <w:jc w:val="center"/>
+              <w:rPr>
+                <w:sz w:val="24"/>
+              </w:rPr>
+            </w:pPr>
+          </w:p>
+        </w:tc>
+        <w:tc>
+          <w:tcPr>
+            <w:tcW w:w="8010" w:type="dxa"/>
+          </w:tcPr>
+          <w:p>
+            <w:pPr>
+              <w:rPr>
+                <w:sz w:val="24"/>
+                <w:lang w:val="en-US"/>
+              </w:rPr>
+            </w:pPr>
+            <w:r>
+              <w:rPr>
+                <w:sz w:val="24"/>
+                <w:lang w:val="en-US"/>
+              </w:rPr>
+              <w:t>Ủy quyền</w:t>
+            </w:r>
+          </w:p>
+        </w:tc>
+      </w:tr>
+      <w:tr>
+        <w:trPr>
+          <w:trHeight w:val="305"/>
+        </w:trPr>
+        <w:tc>
+          <w:tcPr>
+            <w:tcW w:w="9574" w:type="dxa"/>
+            <w:gridSpan w:val="2"/>
+          </w:tcPr>
+          <w:p>
+            <w:pPr>
+              <w:rPr>
+                <w:b/>
+                <w:sz w:val="24"/>
+                <w:lang w:val="en-US"/>
+              </w:rPr>
+            </w:pPr>
+            <w:r>
+              <w:rPr>
+                <w:b/>
+                <w:sz w:val="24"/>
+                <w:lang w:val="en-US"/>
+              </w:rPr>
+              <w:t>Catalog module</w:t>
+            </w:r>
+          </w:p>
+        </w:tc>
+      </w:tr>
+      <w:tr>
+        <w:trPr>
+          <w:trHeight w:val="305"/>
+        </w:trPr>
+        <w:tc>
+          <w:tcPr>
+            <w:tcW w:w="1564" w:type="dxa"/>
+          </w:tcPr>
+          <w:p>
+            <w:pPr>
+              <w:jc w:val="center"/>
+              <w:rPr>
+                <w:sz w:val="24"/>
+              </w:rPr>
+            </w:pPr>
+          </w:p>
+        </w:tc>
+        <w:tc>
+          <w:tcPr>
+            <w:tcW w:w="8010" w:type="dxa"/>
+          </w:tcPr>
+          <w:p>
+            <w:pPr>
+              <w:rPr>
+                <w:sz w:val="24"/>
+                <w:lang w:val="en-US"/>
+              </w:rPr>
+            </w:pPr>
+            <w:r>
+              <w:rPr>
+                <w:sz w:val="24"/>
+                <w:lang w:val="en-US"/>
+              </w:rPr>
+              <w:t>View catalog</w:t>
+            </w:r>
+          </w:p>
+        </w:tc>
+      </w:tr>
+      <w:tr>
+        <w:trPr>
+          <w:trHeight w:val="305"/>
+        </w:trPr>
+        <w:tc>
+          <w:tcPr>
+            <w:tcW w:w="1564" w:type="dxa"/>
+          </w:tcPr>
+          <w:p>
+            <w:pPr>
+              <w:jc w:val="center"/>
+              <w:rPr>
+                <w:sz w:val="24"/>
+              </w:rPr>
+            </w:pPr>
+          </w:p>
+        </w:tc>
+        <w:tc>
+          <w:tcPr>
+            <w:tcW w:w="8010" w:type="dxa"/>
+          </w:tcPr>
+          <w:p>
+            <w:pPr>
+              <w:rPr>
+                <w:sz w:val="24"/>
+                <w:lang w:val="en-US"/>
+              </w:rPr>
+            </w:pPr>
+            <w:r>
+              <w:rPr>
+                <w:sz w:val="24"/>
+                <w:lang w:val="en-US"/>
+              </w:rPr>
+              <w:t>Create catalog</w:t>
+            </w:r>
+          </w:p>
+        </w:tc>
+      </w:tr>
+      <w:tr>
+        <w:trPr>
+          <w:trHeight w:val="305"/>
+        </w:trPr>
+        <w:tc>
+          <w:tcPr>
+            <w:tcW w:w="1564" w:type="dxa"/>
+          </w:tcPr>
+          <w:p>
+            <w:pPr>
+              <w:jc w:val="center"/>
+              <w:rPr>
+                <w:sz w:val="24"/>
+              </w:rPr>
+            </w:pPr>
+          </w:p>
+        </w:tc>
+        <w:tc>
+          <w:tcPr>
+            <w:tcW w:w="8010" w:type="dxa"/>
+          </w:tcPr>
+          <w:p>
+            <w:pPr>
+              <w:rPr>
+                <w:sz w:val="24"/>
+                <w:lang w:val="en-US"/>
+              </w:rPr>
+            </w:pPr>
+            <w:r>
+              <w:rPr>
+                <w:sz w:val="24"/>
+                <w:lang w:val="en-US"/>
+              </w:rPr>
+              <w:t>Edit catalog</w:t>
+            </w:r>
+          </w:p>
+        </w:tc>
+      </w:tr>
+      <w:tr>
+        <w:trPr>
+          <w:trHeight w:val="305"/>
+        </w:trPr>
+        <w:tc>
+          <w:tcPr>
+            <w:tcW w:w="1564" w:type="dxa"/>
+          </w:tcPr>
+          <w:p>
+            <w:pPr>
+              <w:jc w:val="center"/>
+              <w:rPr>
+                <w:sz w:val="24"/>
+              </w:rPr>
+            </w:pPr>
+          </w:p>
+        </w:tc>
+        <w:tc>
+          <w:tcPr>
+            <w:tcW w:w="8010" w:type="dxa"/>
+          </w:tcPr>
+          <w:p>
+            <w:pPr>
+              <w:rPr>
+                <w:sz w:val="24"/>
+                <w:lang w:val="en-US"/>
+              </w:rPr>
+            </w:pPr>
+            <w:r>
+              <w:rPr>
+                <w:sz w:val="24"/>
+                <w:lang w:val="en-US"/>
+              </w:rPr>
+              <w:t>Delete catalog</w:t>
+            </w:r>
+          </w:p>
+        </w:tc>
+      </w:tr>
+      <w:tr>
+        <w:trPr>
+          <w:trHeight w:val="305"/>
+        </w:trPr>
+        <w:tc>
+          <w:tcPr>
+            <w:tcW w:w="1564" w:type="dxa"/>
+          </w:tcPr>
+          <w:p>
+            <w:pPr>
+              <w:jc w:val="center"/>
+              <w:rPr>
+                <w:sz w:val="24"/>
+              </w:rPr>
+            </w:pPr>
+          </w:p>
+        </w:tc>
+        <w:tc>
+          <w:tcPr>
+            <w:tcW w:w="8010" w:type="dxa"/>
+          </w:tcPr>
+          <w:p>
+            <w:pPr>
+              <w:rPr>
+                <w:sz w:val="24"/>
+                <w:lang w:val="en-US"/>
+              </w:rPr>
+            </w:pPr>
+            <w:r>
+              <w:rPr>
+                <w:sz w:val="24"/>
+                <w:lang w:val="en-US"/>
+              </w:rPr>
+              <w:t>Sắp xếp danh mục</w:t>
+            </w:r>
+          </w:p>
+        </w:tc>
+      </w:tr>
+      <w:tr>
+        <w:trPr>
+          <w:trHeight w:val="305"/>
+        </w:trPr>
+        <w:tc>
+          <w:tcPr>
+            <w:tcW w:w="9574" w:type="dxa"/>
+            <w:gridSpan w:val="2"/>
+          </w:tcPr>
+          <w:p>
+            <w:pPr>
+              <w:rPr>
+                <w:b/>
+                <w:sz w:val="24"/>
+                <w:lang w:val="en-US"/>
+              </w:rPr>
+            </w:pPr>
+            <w:r>
+              <w:rPr>
+                <w:b/>
+                <w:sz w:val="24"/>
+                <w:lang w:val="en-US"/>
+              </w:rPr>
+              <w:t>Q&amp;A module</w:t>
+            </w:r>
+          </w:p>
+        </w:tc>
+      </w:tr>
+      <w:tr>
+        <w:trPr>
+          <w:trHeight w:val="305"/>
+        </w:trPr>
+        <w:tc>
+          <w:tcPr>
+            <w:tcW w:w="1564" w:type="dxa"/>
+          </w:tcPr>
+          <w:p>
+            <w:pPr>
+              <w:jc w:val="center"/>
+              <w:rPr>
+                <w:sz w:val="24"/>
+              </w:rPr>
+            </w:pPr>
+          </w:p>
+        </w:tc>
+        <w:tc>
+          <w:tcPr>
+            <w:tcW w:w="8010" w:type="dxa"/>
+          </w:tcPr>
+          <w:p>
+            <w:pPr>
+              <w:rPr>
+                <w:sz w:val="24"/>
+                <w:lang w:val="en-US"/>
+              </w:rPr>
+            </w:pPr>
+            <w:r>
+              <w:rPr>
+                <w:sz w:val="24"/>
+                <w:lang w:val="en-US"/>
+              </w:rPr>
+              <w:t>View question</w:t>
+            </w:r>
+          </w:p>
+        </w:tc>
+      </w:tr>
+      <w:tr>
+        <w:trPr>
+          <w:trHeight w:val="305"/>
+        </w:trPr>
+        <w:tc>
+          <w:tcPr>
+            <w:tcW w:w="1564" w:type="dxa"/>
+          </w:tcPr>
+          <w:p>
+            <w:pPr>
+              <w:jc w:val="center"/>
+              <w:rPr>
+                <w:sz w:val="24"/>
+              </w:rPr>
+            </w:pPr>
+          </w:p>
+        </w:tc>
+        <w:tc>
+          <w:tcPr>
+            <w:tcW w:w="8010" w:type="dxa"/>
+          </w:tcPr>
+          <w:p>
+            <w:pPr>
+              <w:rPr>
+                <w:sz w:val="24"/>
+                <w:lang w:val="en-US"/>
+              </w:rPr>
+            </w:pPr>
+            <w:r>
+              <w:rPr>
+                <w:sz w:val="24"/>
+                <w:lang w:val="en-US"/>
+              </w:rPr>
+              <w:t>Find question</w:t>
+            </w:r>
+          </w:p>
+        </w:tc>
+      </w:tr>
+      <w:tr>
+        <w:trPr>
+          <w:trHeight w:val="305"/>
+        </w:trPr>
+        <w:tc>
+          <w:tcPr>
+            <w:tcW w:w="1564" w:type="dxa"/>
+          </w:tcPr>
+          <w:p>
+            <w:pPr>
+              <w:jc w:val="center"/>
+              <w:rPr>
+                <w:sz w:val="24"/>
+              </w:rPr>
+            </w:pPr>
+          </w:p>
+        </w:tc>
+        <w:tc>
+          <w:tcPr>
+            <w:tcW w:w="8010" w:type="dxa"/>
+          </w:tcPr>
+          <w:p>
+            <w:pPr>
+              <w:rPr>
+                <w:sz w:val="24"/>
+                <w:lang w:val="en-US"/>
+              </w:rPr>
+            </w:pPr>
+            <w:r>
+              <w:rPr>
+                <w:sz w:val="24"/>
+                <w:lang w:val="en-US"/>
+              </w:rPr>
+              <w:t>Create</w:t>
+            </w:r>
+            <w:r>
+              <w:rPr>
+                <w:sz w:val="24"/>
+                <w:lang w:val="en-US"/>
+              </w:rPr>
+              <w:t xml:space="preserve"> question</w:t>
+            </w:r>
+          </w:p>
+        </w:tc>
+      </w:tr>
+      <w:tr>
+        <w:trPr>
+          <w:trHeight w:val="305"/>
+        </w:trPr>
+        <w:tc>
+          <w:tcPr>
+            <w:tcW w:w="1564" w:type="dxa"/>
+          </w:tcPr>
+          <w:p>
+            <w:pPr>
+              <w:jc w:val="center"/>
+              <w:rPr>
+                <w:sz w:val="24"/>
+              </w:rPr>
+            </w:pPr>
+          </w:p>
+        </w:tc>
+        <w:tc>
+          <w:tcPr>
+            <w:tcW w:w="8010" w:type="dxa"/>
+          </w:tcPr>
+          <w:p>
+            <w:pPr>
+              <w:rPr>
+                <w:sz w:val="24"/>
+                <w:lang w:val="en-US"/>
+              </w:rPr>
+            </w:pPr>
+            <w:r>
+              <w:rPr>
+                <w:sz w:val="24"/>
+                <w:lang w:val="en-US"/>
+              </w:rPr>
+              <w:t>Delete question</w:t>
+            </w:r>
+          </w:p>
+        </w:tc>
+      </w:tr>
+      <w:tr>
+        <w:trPr>
+          <w:trHeight w:val="242"/>
+        </w:trPr>
+        <w:tc>
+          <w:tcPr>
+            <w:tcW w:w="1564" w:type="dxa"/>
+          </w:tcPr>
+          <w:p>
+            <w:pPr>
+              <w:jc w:val="center"/>
+              <w:rPr>
+                <w:sz w:val="24"/>
+              </w:rPr>
+            </w:pPr>
+          </w:p>
+        </w:tc>
+        <w:tc>
+          <w:tcPr>
+            <w:tcW w:w="8010" w:type="dxa"/>
+          </w:tcPr>
+          <w:p>
+            <w:pPr>
+              <w:rPr>
+                <w:sz w:val="24"/>
+                <w:lang w:val="en-US"/>
+              </w:rPr>
+            </w:pPr>
+            <w:r>
+              <w:rPr>
+                <w:sz w:val="24"/>
+                <w:lang w:val="en-US"/>
+              </w:rPr>
+              <w:t>Create answer</w:t>
+            </w:r>
+          </w:p>
+        </w:tc>
+      </w:tr>
+      <w:tr>
+        <w:trPr>
+          <w:trHeight w:val="305"/>
+        </w:trPr>
+        <w:tc>
+          <w:tcPr>
+            <w:tcW w:w="1564" w:type="dxa"/>
+          </w:tcPr>
+          <w:p>
+            <w:pPr>
+              <w:jc w:val="center"/>
+              <w:rPr>
+                <w:sz w:val="24"/>
+              </w:rPr>
+            </w:pPr>
+          </w:p>
+        </w:tc>
+        <w:tc>
+          <w:tcPr>
+            <w:tcW w:w="8010" w:type="dxa"/>
+          </w:tcPr>
+          <w:p>
+            <w:pPr>
+              <w:rPr>
+                <w:sz w:val="24"/>
+                <w:lang w:val="en-US"/>
+              </w:rPr>
+            </w:pPr>
+            <w:r>
+              <w:rPr>
+                <w:sz w:val="24"/>
+                <w:lang w:val="en-US"/>
+              </w:rPr>
+              <w:t>Send mail</w:t>
+            </w:r>
+          </w:p>
+        </w:tc>
+      </w:tr>
+      <w:tr>
+        <w:trPr>
+          <w:trHeight w:val="305"/>
+        </w:trPr>
+        <w:tc>
+          <w:tcPr>
+            <w:tcW w:w="1564" w:type="dxa"/>
+          </w:tcPr>
+          <w:p>
+            <w:pPr>
+              <w:jc w:val="center"/>
+              <w:rPr>
+                <w:sz w:val="24"/>
+              </w:rPr>
+            </w:pPr>
+          </w:p>
+        </w:tc>
+        <w:tc>
+          <w:tcPr>
+            <w:tcW w:w="8010" w:type="dxa"/>
+          </w:tcPr>
+          <w:p>
+            <w:pPr>
+              <w:rPr>
+                <w:sz w:val="24"/>
+                <w:lang w:val="en-US"/>
+              </w:rPr>
+            </w:pPr>
+            <w:r>
+              <w:rPr>
+                <w:sz w:val="24"/>
+                <w:lang w:val="en-US"/>
+              </w:rPr>
+              <w:t>View history</w:t>
+            </w:r>
+          </w:p>
+        </w:tc>
+      </w:tr>
+      <w:tr>
+        <w:trPr>
+          <w:trHeight w:val="305"/>
+        </w:trPr>
+        <w:tc>
+          <w:tcPr>
+            <w:tcW w:w="1564" w:type="dxa"/>
+          </w:tcPr>
+          <w:p>
+            <w:pPr>
+              <w:jc w:val="center"/>
+              <w:rPr>
+                <w:sz w:val="24"/>
+              </w:rPr>
+            </w:pPr>
+          </w:p>
+        </w:tc>
+        <w:tc>
+          <w:tcPr>
+            <w:tcW w:w="8010" w:type="dxa"/>
+          </w:tcPr>
+          <w:p>
+            <w:pPr>
+              <w:rPr>
+                <w:sz w:val="24"/>
+                <w:lang w:val="en-US"/>
+              </w:rPr>
+            </w:pPr>
+            <w:r>
+              <w:rPr>
+                <w:sz w:val="24"/>
+                <w:lang w:val="en-US"/>
+              </w:rPr>
+              <w:t>Add into Q&amp;A dictionary</w:t>
+            </w:r>
+          </w:p>
+        </w:tc>
+      </w:tr>
+      <w:tr>
+        <w:trPr>
+          <w:trHeight w:val="305"/>
+        </w:trPr>
+        <w:tc>
+          <w:tcPr>
+            <w:tcW w:w="1564" w:type="dxa"/>
+          </w:tcPr>
+          <w:p>
+            <w:pPr>
+              <w:jc w:val="center"/>
+              <w:rPr>
+                <w:sz w:val="24"/>
+              </w:rPr>
+            </w:pPr>
           </w:p>
         </w:tc>
         <w:tc>
@@ -4147,7 +5233,7 @@
           <w:lang w:val="en-US"/>
         </w:rPr>
       </w:pPr>
-      <w:bookmarkStart w:id="23" w:name="_Toc373154348"/>
+      <w:bookmarkStart w:id="24" w:name="_Toc373154348"/>
       <w:r>
         <w:rPr>
           <w:color w:val="auto"/>
@@ -4206,7 +5292,7 @@
         </w:rPr>
         <w:t>: Functional requirement list</w:t>
       </w:r>
-      <w:bookmarkEnd w:id="23"/>
+      <w:bookmarkEnd w:id="24"/>
     </w:p>
     <w:p>
       <w:pPr>
@@ -4224,7 +5310,7 @@
           <w:lang w:val="en-US"/>
         </w:rPr>
       </w:pPr>
-      <w:bookmarkStart w:id="24" w:name="_Toc373154362"/>
+      <w:bookmarkStart w:id="25" w:name="_Toc373154362"/>
       <w:r>
         <w:rPr>
           <w:b/>
@@ -4234,7 +5320,7 @@
         </w:rPr>
         <w:t>Functional description</w:t>
       </w:r>
-      <w:bookmarkEnd w:id="24"/>
+      <w:bookmarkEnd w:id="25"/>
     </w:p>
     <w:p>
       <w:pPr>
@@ -4247,7 +5333,7 @@
           <w:lang w:val="en-US"/>
         </w:rPr>
       </w:pPr>
-      <w:bookmarkStart w:id="25" w:name="_Toc373154363"/>
+      <w:bookmarkStart w:id="26" w:name="_Toc373154363"/>
       <w:r>
         <w:rPr>
           <w:color w:val="1F3864" w:themeColor="accent5" w:themeShade="80"/>
@@ -4280,7 +5366,7 @@
         </w:rPr>
         <w:t xml:space="preserve"> 1</w:t>
       </w:r>
-      <w:bookmarkEnd w:id="25"/>
+      <w:bookmarkEnd w:id="26"/>
       <w:r>
         <w:rPr>
           <w:color w:val="1F3864" w:themeColor="accent5" w:themeShade="80"/>
@@ -4481,10 +5567,9 @@
                 <w:sz w:val="24"/>
                 <w:szCs w:val="24"/>
               </w:rPr>
+              <w:lastRenderedPageBreak/>
               <w:t>Describe what the stakeholder does now or would like to be able to do.</w:t>
             </w:r>
-            <w:bookmarkStart w:id="26" w:name="_GoBack"/>
-            <w:bookmarkEnd w:id="26"/>
           </w:p>
         </w:tc>
         <w:tc>
@@ -6218,7 +7303,7 @@
               <w:sz w:val="24"/>
               <w:szCs w:val="24"/>
             </w:rPr>
-            <w:t>6</w:t>
+            <w:t>3</w:t>
           </w:r>
           <w:r>
             <w:rPr>
@@ -11035,7 +12120,7 @@
   <a:extraClrSchemeLst/>
   <a:extLst>
     <a:ext uri="{05A4C25C-085E-4340-85A3-A5531E510DB2}">
-      <thm15:themeFamily xmlns="" xmlns:thm15="http://schemas.microsoft.com/office/thememl/2012/main" name="Office Theme" id="{62F939B6-93AF-4DB8-9C6B-D6C7DFDC589F}" vid="{4A3C46E8-61CC-4603-A589-7422A47A8E4A}"/>
+      <thm15:themeFamily xmlns:thm15="http://schemas.microsoft.com/office/thememl/2012/main" xmlns="" name="Office Theme" id="{62F939B6-93AF-4DB8-9C6B-D6C7DFDC589F}" vid="{4A3C46E8-61CC-4603-A589-7422A47A8E4A}"/>
     </a:ext>
   </a:extLst>
 </a:theme>
@@ -11046,7 +12131,7 @@
 </file>
 
 <file path=customXml/itemProps1.xml><?xml version="1.0" encoding="utf-8"?>
-<ds:datastoreItem xmlns:ds="http://schemas.openxmlformats.org/officeDocument/2006/customXml" ds:itemID="{632397AA-602F-4FE2-B5EB-3F53329F80BD}">
+<ds:datastoreItem xmlns:ds="http://schemas.openxmlformats.org/officeDocument/2006/customXml" ds:itemID="{F696A230-E539-4B37-8F67-2ACA18146E21}">
   <ds:schemaRefs>
     <ds:schemaRef ds:uri="http://schemas.openxmlformats.org/officeDocument/2006/bibliography"/>
   </ds:schemaRefs>

</xml_diff>